<commit_message>
Learn Entity Framework Core using Code First Methodology in ASP.NET Core 7 ----- Until Secction 3 DataAnnotations
</commit_message>
<xml_diff>
--- a/Entity Framework.docx
+++ b/Entity Framework.docx
@@ -2,6 +2,829 @@
 <file path=word/document.xml><?xml version="1.0" encoding="utf-8"?>
 <w:document xmlns:wpc="http://schemas.microsoft.com/office/word/2010/wordprocessingCanvas" xmlns:cx="http://schemas.microsoft.com/office/drawing/2014/chartex" xmlns:cx1="http://schemas.microsoft.com/office/drawing/2015/9/8/chartex" xmlns:cx2="http://schemas.microsoft.com/office/drawing/2015/10/21/chartex" xmlns:cx3="http://schemas.microsoft.com/office/drawing/2016/5/9/chartex" xmlns:cx4="http://schemas.microsoft.com/office/drawing/2016/5/10/chartex" xmlns:cx5="http://schemas.microsoft.com/office/drawing/2016/5/11/chartex" xmlns:cx6="http://schemas.microsoft.com/office/drawing/2016/5/12/chartex" xmlns:cx7="http://schemas.microsoft.com/office/drawing/2016/5/13/chartex" xmlns:cx8="http://schemas.microsoft.com/office/drawing/2016/5/14/chartex" xmlns:mc="http://schemas.openxmlformats.org/markup-compatibility/2006" xmlns:aink="http://schemas.microsoft.com/office/drawing/2016/ink" xmlns:am3d="http://schemas.microsoft.com/office/drawing/2017/model3d" xmlns:o="urn:schemas-microsoft-com:office:office" xmlns:oel="http://schemas.microsoft.com/office/2019/extlst" xmlns:r="http://schemas.openxmlformats.org/officeDocument/2006/relationships" xmlns:m="http://schemas.openxmlformats.org/officeDocument/2006/math" xmlns:v="urn:schemas-microsoft-com:vml" xmlns:wp14="http://schemas.microsoft.com/office/word/2010/wordprocessingDrawing" xmlns:wp="http://schemas.openxmlformats.org/drawingml/2006/wordprocessingDrawing" xmlns:w10="urn:schemas-microsoft-com:office:word" xmlns:w="http://schemas.openxmlformats.org/wordprocessingml/2006/main" xmlns:w14="http://schemas.microsoft.com/office/word/2010/wordml" xmlns:w15="http://schemas.microsoft.com/office/word/2012/wordml" xmlns:w16cex="http://schemas.microsoft.com/office/word/2018/wordml/cex" xmlns:w16cid="http://schemas.microsoft.com/office/word/2016/wordml/cid" xmlns:w16="http://schemas.microsoft.com/office/word/2018/wordml" xmlns:w16sdtdh="http://schemas.microsoft.com/office/word/2020/wordml/sdtdatahash" xmlns:w16se="http://schemas.microsoft.com/office/word/2015/wordml/symex" xmlns:wpg="http://schemas.microsoft.com/office/word/2010/wordprocessingGroup" xmlns:wpi="http://schemas.microsoft.com/office/word/2010/wordprocessingInk" xmlns:wne="http://schemas.microsoft.com/office/word/2006/wordml" xmlns:wps="http://schemas.microsoft.com/office/word/2010/wordprocessingShape" mc:Ignorable="w14 w15 w16se w16cid w16 w16cex w16sdtdh wp14">
   <w:body>
+    <w:sdt>
+      <w:sdtPr>
+        <w:rPr>
+          <w:rFonts w:asciiTheme="minorHAnsi" w:eastAsiaTheme="minorHAnsi" w:hAnsiTheme="minorHAnsi" w:cstheme="minorBidi"/>
+          <w:color w:val="auto"/>
+          <w:kern w:val="2"/>
+          <w:sz w:val="22"/>
+          <w:szCs w:val="22"/>
+          <w14:ligatures w14:val="standardContextual"/>
+        </w:rPr>
+        <w:id w:val="1760955145"/>
+        <w:docPartObj>
+          <w:docPartGallery w:val="Table of Contents"/>
+          <w:docPartUnique/>
+        </w:docPartObj>
+      </w:sdtPr>
+      <w:sdtEndPr>
+        <w:rPr>
+          <w:b/>
+          <w:bCs/>
+          <w:noProof/>
+        </w:rPr>
+      </w:sdtEndPr>
+      <w:sdtContent>
+        <w:p>
+          <w:pPr>
+            <w:pStyle w:val="TOCHeading"/>
+          </w:pPr>
+          <w:r>
+            <w:t>Contents</w:t>
+          </w:r>
+        </w:p>
+        <w:p>
+          <w:pPr>
+            <w:pStyle w:val="TOC1"/>
+            <w:tabs>
+              <w:tab w:val="right" w:leader="dot" w:pos="8828"/>
+            </w:tabs>
+            <w:rPr>
+              <w:rFonts w:eastAsiaTheme="minorEastAsia"/>
+              <w:noProof/>
+              <w:lang w:val="es-CO" w:eastAsia="es-CO"/>
+            </w:rPr>
+          </w:pPr>
+          <w:r>
+            <w:fldChar w:fldCharType="begin"/>
+          </w:r>
+          <w:r>
+            <w:instrText xml:space="preserve"> TOC \o "1-3" \h \z \u </w:instrText>
+          </w:r>
+          <w:r>
+            <w:fldChar w:fldCharType="separate"/>
+          </w:r>
+          <w:hyperlink w:anchor="_Toc146223263" w:history="1">
+            <w:r>
+              <w:rPr>
+                <w:rStyle w:val="Hyperlink"/>
+                <w:noProof/>
+              </w:rPr>
+              <w:t>ORM</w:t>
+            </w:r>
+            <w:r>
+              <w:rPr>
+                <w:noProof/>
+                <w:webHidden/>
+              </w:rPr>
+              <w:tab/>
+            </w:r>
+            <w:r>
+              <w:rPr>
+                <w:noProof/>
+                <w:webHidden/>
+              </w:rPr>
+              <w:fldChar w:fldCharType="begin"/>
+            </w:r>
+            <w:r>
+              <w:rPr>
+                <w:noProof/>
+                <w:webHidden/>
+              </w:rPr>
+              <w:instrText xml:space="preserve"> PAGEREF _Toc146223263 \h </w:instrText>
+            </w:r>
+            <w:r>
+              <w:rPr>
+                <w:noProof/>
+                <w:webHidden/>
+              </w:rPr>
+            </w:r>
+            <w:r>
+              <w:rPr>
+                <w:noProof/>
+                <w:webHidden/>
+              </w:rPr>
+              <w:fldChar w:fldCharType="separate"/>
+            </w:r>
+            <w:r>
+              <w:rPr>
+                <w:noProof/>
+                <w:webHidden/>
+              </w:rPr>
+              <w:t>2</w:t>
+            </w:r>
+            <w:r>
+              <w:rPr>
+                <w:noProof/>
+                <w:webHidden/>
+              </w:rPr>
+              <w:fldChar w:fldCharType="end"/>
+            </w:r>
+          </w:hyperlink>
+        </w:p>
+        <w:p>
+          <w:pPr>
+            <w:pStyle w:val="TOC1"/>
+            <w:tabs>
+              <w:tab w:val="right" w:leader="dot" w:pos="8828"/>
+            </w:tabs>
+            <w:rPr>
+              <w:rFonts w:eastAsiaTheme="minorEastAsia"/>
+              <w:noProof/>
+              <w:lang w:val="es-CO" w:eastAsia="es-CO"/>
+            </w:rPr>
+          </w:pPr>
+          <w:hyperlink w:anchor="_Toc146223264" w:history="1">
+            <w:r>
+              <w:rPr>
+                <w:rStyle w:val="Hyperlink"/>
+                <w:noProof/>
+              </w:rPr>
+              <w:t>Entity Framework Core</w:t>
+            </w:r>
+            <w:r>
+              <w:rPr>
+                <w:noProof/>
+                <w:webHidden/>
+              </w:rPr>
+              <w:tab/>
+            </w:r>
+            <w:r>
+              <w:rPr>
+                <w:noProof/>
+                <w:webHidden/>
+              </w:rPr>
+              <w:fldChar w:fldCharType="begin"/>
+            </w:r>
+            <w:r>
+              <w:rPr>
+                <w:noProof/>
+                <w:webHidden/>
+              </w:rPr>
+              <w:instrText xml:space="preserve"> PAGEREF _Toc146223264 \h </w:instrText>
+            </w:r>
+            <w:r>
+              <w:rPr>
+                <w:noProof/>
+                <w:webHidden/>
+              </w:rPr>
+            </w:r>
+            <w:r>
+              <w:rPr>
+                <w:noProof/>
+                <w:webHidden/>
+              </w:rPr>
+              <w:fldChar w:fldCharType="separate"/>
+            </w:r>
+            <w:r>
+              <w:rPr>
+                <w:noProof/>
+                <w:webHidden/>
+              </w:rPr>
+              <w:t>2</w:t>
+            </w:r>
+            <w:r>
+              <w:rPr>
+                <w:noProof/>
+                <w:webHidden/>
+              </w:rPr>
+              <w:fldChar w:fldCharType="end"/>
+            </w:r>
+          </w:hyperlink>
+        </w:p>
+        <w:p>
+          <w:pPr>
+            <w:pStyle w:val="TOC1"/>
+            <w:tabs>
+              <w:tab w:val="right" w:leader="dot" w:pos="8828"/>
+            </w:tabs>
+            <w:rPr>
+              <w:rFonts w:eastAsiaTheme="minorEastAsia"/>
+              <w:noProof/>
+              <w:lang w:val="es-CO" w:eastAsia="es-CO"/>
+            </w:rPr>
+          </w:pPr>
+          <w:hyperlink w:anchor="_Toc146223265" w:history="1">
+            <w:r>
+              <w:rPr>
+                <w:rStyle w:val="Hyperlink"/>
+                <w:noProof/>
+              </w:rPr>
+              <w:t>Course Link</w:t>
+            </w:r>
+            <w:r>
+              <w:rPr>
+                <w:noProof/>
+                <w:webHidden/>
+              </w:rPr>
+              <w:tab/>
+            </w:r>
+            <w:r>
+              <w:rPr>
+                <w:noProof/>
+                <w:webHidden/>
+              </w:rPr>
+              <w:fldChar w:fldCharType="begin"/>
+            </w:r>
+            <w:r>
+              <w:rPr>
+                <w:noProof/>
+                <w:webHidden/>
+              </w:rPr>
+              <w:instrText xml:space="preserve"> PAGEREF _Toc146223265 \h </w:instrText>
+            </w:r>
+            <w:r>
+              <w:rPr>
+                <w:noProof/>
+                <w:webHidden/>
+              </w:rPr>
+            </w:r>
+            <w:r>
+              <w:rPr>
+                <w:noProof/>
+                <w:webHidden/>
+              </w:rPr>
+              <w:fldChar w:fldCharType="separate"/>
+            </w:r>
+            <w:r>
+              <w:rPr>
+                <w:noProof/>
+                <w:webHidden/>
+              </w:rPr>
+              <w:t>2</w:t>
+            </w:r>
+            <w:r>
+              <w:rPr>
+                <w:noProof/>
+                <w:webHidden/>
+              </w:rPr>
+              <w:fldChar w:fldCharType="end"/>
+            </w:r>
+          </w:hyperlink>
+        </w:p>
+        <w:p>
+          <w:pPr>
+            <w:pStyle w:val="TOC1"/>
+            <w:tabs>
+              <w:tab w:val="right" w:leader="dot" w:pos="8828"/>
+            </w:tabs>
+            <w:rPr>
+              <w:rFonts w:eastAsiaTheme="minorEastAsia"/>
+              <w:noProof/>
+              <w:lang w:val="es-CO" w:eastAsia="es-CO"/>
+            </w:rPr>
+          </w:pPr>
+          <w:hyperlink w:anchor="_Toc146223266" w:history="1">
+            <w:r>
+              <w:rPr>
+                <w:rStyle w:val="Hyperlink"/>
+                <w:noProof/>
+              </w:rPr>
+              <w:t>Nuget Packages</w:t>
+            </w:r>
+            <w:r>
+              <w:rPr>
+                <w:noProof/>
+                <w:webHidden/>
+              </w:rPr>
+              <w:tab/>
+            </w:r>
+            <w:r>
+              <w:rPr>
+                <w:noProof/>
+                <w:webHidden/>
+              </w:rPr>
+              <w:fldChar w:fldCharType="begin"/>
+            </w:r>
+            <w:r>
+              <w:rPr>
+                <w:noProof/>
+                <w:webHidden/>
+              </w:rPr>
+              <w:instrText xml:space="preserve"> PAGEREF _Toc146223266 \h </w:instrText>
+            </w:r>
+            <w:r>
+              <w:rPr>
+                <w:noProof/>
+                <w:webHidden/>
+              </w:rPr>
+            </w:r>
+            <w:r>
+              <w:rPr>
+                <w:noProof/>
+                <w:webHidden/>
+              </w:rPr>
+              <w:fldChar w:fldCharType="separate"/>
+            </w:r>
+            <w:r>
+              <w:rPr>
+                <w:noProof/>
+                <w:webHidden/>
+              </w:rPr>
+              <w:t>2</w:t>
+            </w:r>
+            <w:r>
+              <w:rPr>
+                <w:noProof/>
+                <w:webHidden/>
+              </w:rPr>
+              <w:fldChar w:fldCharType="end"/>
+            </w:r>
+          </w:hyperlink>
+        </w:p>
+        <w:p>
+          <w:pPr>
+            <w:pStyle w:val="TOC2"/>
+            <w:tabs>
+              <w:tab w:val="right" w:leader="dot" w:pos="8828"/>
+            </w:tabs>
+            <w:rPr>
+              <w:rFonts w:eastAsiaTheme="minorEastAsia"/>
+              <w:noProof/>
+              <w:lang w:val="es-CO" w:eastAsia="es-CO"/>
+            </w:rPr>
+          </w:pPr>
+          <w:hyperlink w:anchor="_Toc146223267" w:history="1">
+            <w:r>
+              <w:rPr>
+                <w:rStyle w:val="Hyperlink"/>
+                <w:noProof/>
+              </w:rPr>
+              <w:t>In Data Access</w:t>
+            </w:r>
+            <w:r>
+              <w:rPr>
+                <w:noProof/>
+                <w:webHidden/>
+              </w:rPr>
+              <w:tab/>
+            </w:r>
+            <w:r>
+              <w:rPr>
+                <w:noProof/>
+                <w:webHidden/>
+              </w:rPr>
+              <w:fldChar w:fldCharType="begin"/>
+            </w:r>
+            <w:r>
+              <w:rPr>
+                <w:noProof/>
+                <w:webHidden/>
+              </w:rPr>
+              <w:instrText xml:space="preserve"> PAGEREF _Toc146223267 \h </w:instrText>
+            </w:r>
+            <w:r>
+              <w:rPr>
+                <w:noProof/>
+                <w:webHidden/>
+              </w:rPr>
+            </w:r>
+            <w:r>
+              <w:rPr>
+                <w:noProof/>
+                <w:webHidden/>
+              </w:rPr>
+              <w:fldChar w:fldCharType="separate"/>
+            </w:r>
+            <w:r>
+              <w:rPr>
+                <w:noProof/>
+                <w:webHidden/>
+              </w:rPr>
+              <w:t>2</w:t>
+            </w:r>
+            <w:r>
+              <w:rPr>
+                <w:noProof/>
+                <w:webHidden/>
+              </w:rPr>
+              <w:fldChar w:fldCharType="end"/>
+            </w:r>
+          </w:hyperlink>
+        </w:p>
+        <w:p>
+          <w:pPr>
+            <w:pStyle w:val="TOC2"/>
+            <w:tabs>
+              <w:tab w:val="right" w:leader="dot" w:pos="8828"/>
+            </w:tabs>
+            <w:rPr>
+              <w:rFonts w:eastAsiaTheme="minorEastAsia"/>
+              <w:noProof/>
+              <w:lang w:val="es-CO" w:eastAsia="es-CO"/>
+            </w:rPr>
+          </w:pPr>
+          <w:hyperlink w:anchor="_Toc146223268" w:history="1">
+            <w:r>
+              <w:rPr>
+                <w:rStyle w:val="Hyperlink"/>
+                <w:noProof/>
+              </w:rPr>
+              <w:t>In Web tier</w:t>
+            </w:r>
+            <w:r>
+              <w:rPr>
+                <w:noProof/>
+                <w:webHidden/>
+              </w:rPr>
+              <w:tab/>
+            </w:r>
+            <w:r>
+              <w:rPr>
+                <w:noProof/>
+                <w:webHidden/>
+              </w:rPr>
+              <w:fldChar w:fldCharType="begin"/>
+            </w:r>
+            <w:r>
+              <w:rPr>
+                <w:noProof/>
+                <w:webHidden/>
+              </w:rPr>
+              <w:instrText xml:space="preserve"> PAGEREF _Toc146223268 \h </w:instrText>
+            </w:r>
+            <w:r>
+              <w:rPr>
+                <w:noProof/>
+                <w:webHidden/>
+              </w:rPr>
+            </w:r>
+            <w:r>
+              <w:rPr>
+                <w:noProof/>
+                <w:webHidden/>
+              </w:rPr>
+              <w:fldChar w:fldCharType="separate"/>
+            </w:r>
+            <w:r>
+              <w:rPr>
+                <w:noProof/>
+                <w:webHidden/>
+              </w:rPr>
+              <w:t>2</w:t>
+            </w:r>
+            <w:r>
+              <w:rPr>
+                <w:noProof/>
+                <w:webHidden/>
+              </w:rPr>
+              <w:fldChar w:fldCharType="end"/>
+            </w:r>
+          </w:hyperlink>
+        </w:p>
+        <w:p>
+          <w:pPr>
+            <w:pStyle w:val="TOC1"/>
+            <w:tabs>
+              <w:tab w:val="right" w:leader="dot" w:pos="8828"/>
+            </w:tabs>
+            <w:rPr>
+              <w:rFonts w:eastAsiaTheme="minorEastAsia"/>
+              <w:noProof/>
+              <w:lang w:val="es-CO" w:eastAsia="es-CO"/>
+            </w:rPr>
+          </w:pPr>
+          <w:hyperlink w:anchor="_Toc146223269" w:history="1">
+            <w:r>
+              <w:rPr>
+                <w:rStyle w:val="Hyperlink"/>
+                <w:noProof/>
+              </w:rPr>
+              <w:t>Make Migrations</w:t>
+            </w:r>
+            <w:r>
+              <w:rPr>
+                <w:noProof/>
+                <w:webHidden/>
+              </w:rPr>
+              <w:tab/>
+            </w:r>
+            <w:r>
+              <w:rPr>
+                <w:noProof/>
+                <w:webHidden/>
+              </w:rPr>
+              <w:fldChar w:fldCharType="begin"/>
+            </w:r>
+            <w:r>
+              <w:rPr>
+                <w:noProof/>
+                <w:webHidden/>
+              </w:rPr>
+              <w:instrText xml:space="preserve"> PAGEREF _Toc146223269 \h </w:instrText>
+            </w:r>
+            <w:r>
+              <w:rPr>
+                <w:noProof/>
+                <w:webHidden/>
+              </w:rPr>
+            </w:r>
+            <w:r>
+              <w:rPr>
+                <w:noProof/>
+                <w:webHidden/>
+              </w:rPr>
+              <w:fldChar w:fldCharType="separate"/>
+            </w:r>
+            <w:r>
+              <w:rPr>
+                <w:noProof/>
+                <w:webHidden/>
+              </w:rPr>
+              <w:t>3</w:t>
+            </w:r>
+            <w:r>
+              <w:rPr>
+                <w:noProof/>
+                <w:webHidden/>
+              </w:rPr>
+              <w:fldChar w:fldCharType="end"/>
+            </w:r>
+          </w:hyperlink>
+        </w:p>
+        <w:p>
+          <w:pPr>
+            <w:pStyle w:val="TOC2"/>
+            <w:tabs>
+              <w:tab w:val="right" w:leader="dot" w:pos="8828"/>
+            </w:tabs>
+            <w:rPr>
+              <w:rFonts w:eastAsiaTheme="minorEastAsia"/>
+              <w:noProof/>
+              <w:lang w:val="es-CO" w:eastAsia="es-CO"/>
+            </w:rPr>
+          </w:pPr>
+          <w:hyperlink w:anchor="_Toc146223270" w:history="1">
+            <w:r>
+              <w:rPr>
+                <w:rStyle w:val="Hyperlink"/>
+                <w:noProof/>
+              </w:rPr>
+              <w:t>Primary Key Set</w:t>
+            </w:r>
+            <w:r>
+              <w:rPr>
+                <w:noProof/>
+                <w:webHidden/>
+              </w:rPr>
+              <w:tab/>
+            </w:r>
+            <w:r>
+              <w:rPr>
+                <w:noProof/>
+                <w:webHidden/>
+              </w:rPr>
+              <w:fldChar w:fldCharType="begin"/>
+            </w:r>
+            <w:r>
+              <w:rPr>
+                <w:noProof/>
+                <w:webHidden/>
+              </w:rPr>
+              <w:instrText xml:space="preserve"> PAGEREF _Toc146223270 \h </w:instrText>
+            </w:r>
+            <w:r>
+              <w:rPr>
+                <w:noProof/>
+                <w:webHidden/>
+              </w:rPr>
+            </w:r>
+            <w:r>
+              <w:rPr>
+                <w:noProof/>
+                <w:webHidden/>
+              </w:rPr>
+              <w:fldChar w:fldCharType="separate"/>
+            </w:r>
+            <w:r>
+              <w:rPr>
+                <w:noProof/>
+                <w:webHidden/>
+              </w:rPr>
+              <w:t>3</w:t>
+            </w:r>
+            <w:r>
+              <w:rPr>
+                <w:noProof/>
+                <w:webHidden/>
+              </w:rPr>
+              <w:fldChar w:fldCharType="end"/>
+            </w:r>
+          </w:hyperlink>
+        </w:p>
+        <w:p>
+          <w:pPr>
+            <w:pStyle w:val="TOC2"/>
+            <w:tabs>
+              <w:tab w:val="right" w:leader="dot" w:pos="8828"/>
+            </w:tabs>
+            <w:rPr>
+              <w:rFonts w:eastAsiaTheme="minorEastAsia"/>
+              <w:noProof/>
+              <w:lang w:val="es-CO" w:eastAsia="es-CO"/>
+            </w:rPr>
+          </w:pPr>
+          <w:hyperlink w:anchor="_Toc146223271" w:history="1">
+            <w:r>
+              <w:rPr>
+                <w:rStyle w:val="Hyperlink"/>
+                <w:noProof/>
+              </w:rPr>
+              <w:t>Required properties</w:t>
+            </w:r>
+            <w:r>
+              <w:rPr>
+                <w:noProof/>
+                <w:webHidden/>
+              </w:rPr>
+              <w:tab/>
+            </w:r>
+            <w:r>
+              <w:rPr>
+                <w:noProof/>
+                <w:webHidden/>
+              </w:rPr>
+              <w:fldChar w:fldCharType="begin"/>
+            </w:r>
+            <w:r>
+              <w:rPr>
+                <w:noProof/>
+                <w:webHidden/>
+              </w:rPr>
+              <w:instrText xml:space="preserve"> PAGEREF _Toc146223271 \h </w:instrText>
+            </w:r>
+            <w:r>
+              <w:rPr>
+                <w:noProof/>
+                <w:webHidden/>
+              </w:rPr>
+            </w:r>
+            <w:r>
+              <w:rPr>
+                <w:noProof/>
+                <w:webHidden/>
+              </w:rPr>
+              <w:fldChar w:fldCharType="separate"/>
+            </w:r>
+            <w:r>
+              <w:rPr>
+                <w:noProof/>
+                <w:webHidden/>
+              </w:rPr>
+              <w:t>3</w:t>
+            </w:r>
+            <w:r>
+              <w:rPr>
+                <w:noProof/>
+                <w:webHidden/>
+              </w:rPr>
+              <w:fldChar w:fldCharType="end"/>
+            </w:r>
+          </w:hyperlink>
+        </w:p>
+        <w:p>
+          <w:pPr>
+            <w:pStyle w:val="TOC2"/>
+            <w:tabs>
+              <w:tab w:val="right" w:leader="dot" w:pos="8828"/>
+            </w:tabs>
+            <w:rPr>
+              <w:rFonts w:eastAsiaTheme="minorEastAsia"/>
+              <w:noProof/>
+              <w:lang w:val="es-CO" w:eastAsia="es-CO"/>
+            </w:rPr>
+          </w:pPr>
+          <w:hyperlink w:anchor="_Toc146223272" w:history="1">
+            <w:r>
+              <w:rPr>
+                <w:rStyle w:val="Hyperlink"/>
+                <w:noProof/>
+              </w:rPr>
+              <w:t>Snapshot File</w:t>
+            </w:r>
+            <w:r>
+              <w:rPr>
+                <w:noProof/>
+                <w:webHidden/>
+              </w:rPr>
+              <w:tab/>
+            </w:r>
+            <w:r>
+              <w:rPr>
+                <w:noProof/>
+                <w:webHidden/>
+              </w:rPr>
+              <w:fldChar w:fldCharType="begin"/>
+            </w:r>
+            <w:r>
+              <w:rPr>
+                <w:noProof/>
+                <w:webHidden/>
+              </w:rPr>
+              <w:instrText xml:space="preserve"> PAGEREF _Toc146223272 \h </w:instrText>
+            </w:r>
+            <w:r>
+              <w:rPr>
+                <w:noProof/>
+                <w:webHidden/>
+              </w:rPr>
+            </w:r>
+            <w:r>
+              <w:rPr>
+                <w:noProof/>
+                <w:webHidden/>
+              </w:rPr>
+              <w:fldChar w:fldCharType="separate"/>
+            </w:r>
+            <w:r>
+              <w:rPr>
+                <w:noProof/>
+                <w:webHidden/>
+              </w:rPr>
+              <w:t>3</w:t>
+            </w:r>
+            <w:r>
+              <w:rPr>
+                <w:noProof/>
+                <w:webHidden/>
+              </w:rPr>
+              <w:fldChar w:fldCharType="end"/>
+            </w:r>
+          </w:hyperlink>
+        </w:p>
+        <w:p>
+          <w:pPr>
+            <w:pStyle w:val="TOC1"/>
+            <w:tabs>
+              <w:tab w:val="right" w:leader="dot" w:pos="8828"/>
+            </w:tabs>
+            <w:rPr>
+              <w:rFonts w:eastAsiaTheme="minorEastAsia"/>
+              <w:noProof/>
+              <w:lang w:val="es-CO" w:eastAsia="es-CO"/>
+            </w:rPr>
+          </w:pPr>
+          <w:hyperlink w:anchor="_Toc146223273" w:history="1">
+            <w:r>
+              <w:rPr>
+                <w:rStyle w:val="Hyperlink"/>
+                <w:noProof/>
+              </w:rPr>
+              <w:t>Remove Migration or Update existing Table.</w:t>
+            </w:r>
+            <w:r>
+              <w:rPr>
+                <w:noProof/>
+                <w:webHidden/>
+              </w:rPr>
+              <w:tab/>
+            </w:r>
+            <w:r>
+              <w:rPr>
+                <w:noProof/>
+                <w:webHidden/>
+              </w:rPr>
+              <w:fldChar w:fldCharType="begin"/>
+            </w:r>
+            <w:r>
+              <w:rPr>
+                <w:noProof/>
+                <w:webHidden/>
+              </w:rPr>
+              <w:instrText xml:space="preserve"> PAGEREF _Toc146223273 \h </w:instrText>
+            </w:r>
+            <w:r>
+              <w:rPr>
+                <w:noProof/>
+                <w:webHidden/>
+              </w:rPr>
+            </w:r>
+            <w:r>
+              <w:rPr>
+                <w:noProof/>
+                <w:webHidden/>
+              </w:rPr>
+              <w:fldChar w:fldCharType="separate"/>
+            </w:r>
+            <w:r>
+              <w:rPr>
+                <w:noProof/>
+                <w:webHidden/>
+              </w:rPr>
+              <w:t>3</w:t>
+            </w:r>
+            <w:r>
+              <w:rPr>
+                <w:noProof/>
+                <w:webHidden/>
+              </w:rPr>
+              <w:fldChar w:fldCharType="end"/>
+            </w:r>
+          </w:hyperlink>
+        </w:p>
+        <w:p>
+          <w:r>
+            <w:rPr>
+              <w:b/>
+              <w:bCs/>
+              <w:noProof/>
+            </w:rPr>
+            <w:fldChar w:fldCharType="end"/>
+          </w:r>
+        </w:p>
+      </w:sdtContent>
+    </w:sdt>
     <w:p/>
     <w:p/>
     <w:p/>
@@ -35,34 +858,734 @@
       <w:pPr>
         <w:pStyle w:val="Heading1"/>
       </w:pPr>
+      <w:bookmarkStart w:id="0" w:name="_Toc146223263"/>
+      <w:r>
+        <w:t>ORM</w:t>
+      </w:r>
+      <w:bookmarkEnd w:id="0"/>
+    </w:p>
+    <w:p>
+      <w:r>
+        <w:t>Object relational mapper. It is a technique that lets you query and manipulate data from database using an object-oriented-programing paradigm.</w:t>
+      </w:r>
+    </w:p>
+    <w:p>
+      <w:pPr>
+        <w:pStyle w:val="Heading1"/>
+      </w:pPr>
+      <w:bookmarkStart w:id="1" w:name="_Toc146223264"/>
+      <w:r>
+        <w:t>Entity Framework Core</w:t>
+      </w:r>
+      <w:bookmarkEnd w:id="1"/>
+      <w:r>
+        <w:t xml:space="preserve"> </w:t>
+      </w:r>
+      <w:r>
+        <w:t>6.x</w:t>
+      </w:r>
+    </w:p>
+    <w:p>
+      <w:r>
+        <w:t xml:space="preserve">It is the new version of entity framework. It </w:t>
+      </w:r>
+      <w:r>
+        <w:t>helps</w:t>
+      </w:r>
+      <w:r>
+        <w:t xml:space="preserve"> us to bring models from database and vice versa. </w:t>
+      </w:r>
+    </w:p>
+    <w:p>
+      <w:pPr>
+        <w:pStyle w:val="Heading1"/>
+      </w:pPr>
+      <w:bookmarkStart w:id="2" w:name="_Toc146223265"/>
+      <w:r>
+        <w:t>Course Link</w:t>
+      </w:r>
+      <w:bookmarkEnd w:id="2"/>
+      <w:r>
+        <w:t xml:space="preserve"> </w:t>
+      </w:r>
+    </w:p>
+    <w:p>
+      <w:hyperlink r:id="rId6" w:history="1">
+        <w:r>
+          <w:rPr>
+            <w:rStyle w:val="Hyperlink"/>
+          </w:rPr>
+          <w:t>https://dotnetmastery.com/Home/Details?courseId=11</w:t>
+        </w:r>
+      </w:hyperlink>
+    </w:p>
+    <w:p>
+      <w:hyperlink r:id="rId7" w:history="1">
+        <w:r>
+          <w:rPr>
+            <w:rStyle w:val="Hyperlink"/>
+          </w:rPr>
+          <w:t>https://github.com/bhrugen/CodingWiki_EF</w:t>
+        </w:r>
+      </w:hyperlink>
+    </w:p>
+    <w:p>
+      <w:pPr>
+        <w:pStyle w:val="Heading1"/>
+      </w:pPr>
+      <w:bookmarkStart w:id="3" w:name="_Toc146223266"/>
+      <w:r>
+        <w:t>Nuget Packages</w:t>
+      </w:r>
+      <w:bookmarkEnd w:id="3"/>
+    </w:p>
+    <w:p/>
+    <w:p>
+      <w:pPr>
+        <w:pStyle w:val="Heading2"/>
+      </w:pPr>
+      <w:bookmarkStart w:id="4" w:name="_Toc146223267"/>
+      <w:r>
+        <w:t>In Data Access</w:t>
+      </w:r>
+      <w:bookmarkEnd w:id="4"/>
+    </w:p>
+    <w:p>
+      <w:r>
+        <w:t>Microsoft.EntityFrameworkCore.SqlServer, this one include Microsoft.EntityFrameworkCore (the main one)</w:t>
+      </w:r>
+    </w:p>
+    <w:p>
+      <w:r>
+        <w:t>Microsoft.EntityFrameworkCore.Tools, this include Microsoft.EntityFrameworkCore.Desing</w:t>
+      </w:r>
+    </w:p>
+    <w:p>
+      <w:pPr>
+        <w:pStyle w:val="Heading2"/>
+      </w:pPr>
+      <w:bookmarkStart w:id="5" w:name="_Toc146223268"/>
+      <w:r>
+        <w:t>In Web tier</w:t>
+      </w:r>
+      <w:bookmarkEnd w:id="5"/>
+    </w:p>
+    <w:p>
+      <w:r>
+        <w:t>Microsoft.EntityFrameworkCore.Desing</w:t>
+      </w:r>
+    </w:p>
+    <w:p/>
+    <w:p/>
+    <w:p/>
+    <w:p>
+      <w:pPr>
+        <w:pStyle w:val="Heading1"/>
+      </w:pPr>
+      <w:bookmarkStart w:id="6" w:name="_Toc146223269"/>
+      <w:r>
+        <w:t xml:space="preserve">Make </w:t>
+      </w:r>
+      <w:r>
+        <w:t>Migrations</w:t>
+      </w:r>
+      <w:bookmarkEnd w:id="6"/>
+      <w:r>
+        <w:t xml:space="preserve"> </w:t>
+      </w:r>
+    </w:p>
+    <w:p>
+      <w:r>
+        <w:t xml:space="preserve">Make sure of </w:t>
+      </w:r>
+      <w:r>
+        <w:rPr>
+          <w:b/>
+          <w:bCs/>
+        </w:rPr>
+        <w:t>start project</w:t>
+      </w:r>
+      <w:r>
+        <w:t xml:space="preserve"> and </w:t>
+      </w:r>
+      <w:r>
+        <w:rPr>
+          <w:b/>
+          <w:bCs/>
+        </w:rPr>
+        <w:t>default project.</w:t>
+      </w:r>
+      <w:r>
+        <w:t xml:space="preserve"> </w:t>
+      </w:r>
+    </w:p>
+    <w:p>
+      <w:pPr>
+        <w:pStyle w:val="ListParagraph"/>
+        <w:numPr>
+          <w:ilvl w:val="0"/>
+          <w:numId w:val="1"/>
+        </w:numPr>
+      </w:pPr>
+      <w:r>
+        <w:t xml:space="preserve">Set dataAccess start project </w:t>
+      </w:r>
+    </w:p>
+    <w:p>
+      <w:pPr>
+        <w:pStyle w:val="ListParagraph"/>
+        <w:numPr>
+          <w:ilvl w:val="0"/>
+          <w:numId w:val="1"/>
+        </w:numPr>
+      </w:pPr>
+      <w:r>
+        <w:t>Command  “</w:t>
+      </w:r>
+      <w:r>
+        <w:rPr>
+          <w:b/>
+          <w:bCs/>
+        </w:rPr>
+        <w:t>add-migration</w:t>
+      </w:r>
+      <w:r>
+        <w:t xml:space="preserve">” + a </w:t>
+      </w:r>
+      <w:r>
+        <w:t xml:space="preserve"> tag name example “CreatingBookTable”</w:t>
+      </w:r>
+      <w:r>
+        <w:t xml:space="preserve"> </w:t>
+      </w:r>
+    </w:p>
+    <w:p>
+      <w:pPr>
+        <w:pStyle w:val="ListParagraph"/>
+        <w:numPr>
+          <w:ilvl w:val="0"/>
+          <w:numId w:val="1"/>
+        </w:numPr>
+      </w:pPr>
+      <w:r>
+        <w:t>Command “</w:t>
+      </w:r>
+      <w:r>
+        <w:rPr>
+          <w:b/>
+          <w:bCs/>
+        </w:rPr>
+        <w:t>Update-Database</w:t>
+      </w:r>
+      <w:r>
+        <w:t>” to create all object in the migration</w:t>
+      </w:r>
+    </w:p>
+    <w:p>
+      <w:pPr>
+        <w:pStyle w:val="Heading2"/>
+      </w:pPr>
+      <w:bookmarkStart w:id="7" w:name="_Toc146223270"/>
+      <w:r>
+        <w:t>Primary Key Set</w:t>
+      </w:r>
+      <w:bookmarkEnd w:id="7"/>
+      <w:r>
+        <w:t xml:space="preserve"> </w:t>
+      </w:r>
+    </w:p>
+    <w:p>
+      <w:pPr>
+        <w:pStyle w:val="ListParagraph"/>
+        <w:numPr>
+          <w:ilvl w:val="0"/>
+          <w:numId w:val="2"/>
+        </w:numPr>
+      </w:pPr>
+      <w:r>
+        <w:t>If the table only has one integer property with name ID</w:t>
+      </w:r>
+    </w:p>
+    <w:p>
+      <w:pPr>
+        <w:pStyle w:val="ListParagraph"/>
+        <w:numPr>
+          <w:ilvl w:val="0"/>
+          <w:numId w:val="2"/>
+        </w:numPr>
+      </w:pPr>
+      <w:r>
+        <w:t>with [Key]</w:t>
+      </w:r>
+    </w:p>
+    <w:p>
+      <w:pPr>
+        <w:pStyle w:val="ListParagraph"/>
+        <w:numPr>
+          <w:ilvl w:val="0"/>
+          <w:numId w:val="2"/>
+        </w:numPr>
+      </w:pPr>
+      <w:r>
+        <w:t>If the table only has one integer property THAT ENDS IN ID</w:t>
+      </w:r>
+    </w:p>
+    <w:p>
+      <w:pPr>
+        <w:pStyle w:val="Heading2"/>
+      </w:pPr>
+      <w:bookmarkStart w:id="8" w:name="_Toc146223271"/>
+      <w:r>
+        <w:t>Required properties</w:t>
+      </w:r>
+      <w:bookmarkEnd w:id="8"/>
+    </w:p>
+    <w:p>
+      <w:r>
+        <w:t xml:space="preserve">If we do not put a property nullable It will assume that property as required </w:t>
+      </w:r>
+    </w:p>
+    <w:p>
+      <w:pPr>
+        <w:pStyle w:val="Heading2"/>
+      </w:pPr>
+      <w:bookmarkStart w:id="9" w:name="_Toc146223272"/>
+      <w:r>
+        <w:t>Snapshot</w:t>
+      </w:r>
+      <w:r>
+        <w:t xml:space="preserve"> File</w:t>
+      </w:r>
+      <w:bookmarkEnd w:id="9"/>
+      <w:r>
+        <w:t xml:space="preserve"> </w:t>
+      </w:r>
+    </w:p>
+    <w:p>
+      <w:r>
+        <w:t xml:space="preserve">It has information about all migrations </w:t>
+      </w:r>
+      <w:r>
+        <w:t>made</w:t>
+      </w:r>
+      <w:r>
+        <w:t>.</w:t>
+      </w:r>
+    </w:p>
+    <w:p/>
+    <w:p>
+      <w:pPr>
+        <w:pStyle w:val="Heading1"/>
+      </w:pPr>
+      <w:bookmarkStart w:id="10" w:name="_Toc146223273"/>
+      <w:r>
+        <w:t xml:space="preserve">Remove Migration or </w:t>
+      </w:r>
+      <w:r>
+        <w:t>Update</w:t>
+      </w:r>
+      <w:r>
+        <w:t xml:space="preserve"> existing Table.</w:t>
+      </w:r>
+      <w:bookmarkEnd w:id="10"/>
+    </w:p>
+    <w:p>
+      <w:r>
+        <w:t>For update, just change your entity al type the command “add-migration”</w:t>
+      </w:r>
+    </w:p>
+    <w:p>
+      <w:r>
+        <w:t>Remove migration, is recommend for non-updated migrations “</w:t>
+      </w:r>
+      <w:r>
+        <w:rPr>
+          <w:b/>
+          <w:bCs/>
+        </w:rPr>
+        <w:t>remove-migration</w:t>
+      </w:r>
+      <w:r>
+        <w:t>”</w:t>
+      </w:r>
+    </w:p>
+    <w:p>
+      <w:pPr>
+        <w:pStyle w:val="Heading2"/>
+      </w:pPr>
+      <w:r>
+        <w:t xml:space="preserve">Remove a table </w:t>
+      </w:r>
+    </w:p>
+    <w:p>
+      <w:r>
+        <w:t xml:space="preserve">Remove the dataset from dbcontext </w:t>
+      </w:r>
+    </w:p>
+    <w:p>
+      <w:pPr>
+        <w:pStyle w:val="Heading2"/>
+      </w:pPr>
+      <w:r>
+        <w:t xml:space="preserve">Roll back to old migration </w:t>
+      </w:r>
+    </w:p>
+    <w:p>
+      <w:r>
+        <w:t xml:space="preserve">Using “Update-Database” + the migration .cs file without </w:t>
+      </w:r>
+      <w:r>
+        <w:t>date part of the name.</w:t>
+      </w:r>
+    </w:p>
+    <w:p>
+      <w:r>
+        <w:t>example “</w:t>
+      </w:r>
+      <w:r>
+        <w:rPr>
+          <w:b/>
+          <w:bCs/>
+        </w:rPr>
+        <w:t>Update-Database</w:t>
+      </w:r>
+      <w:r>
+        <w:rPr>
+          <w:b/>
+          <w:bCs/>
+        </w:rPr>
+        <w:t xml:space="preserve">  </w:t>
+      </w:r>
+      <w:r>
+        <w:rPr>
+          <w:b/>
+          <w:bCs/>
+        </w:rPr>
+        <w:t>creatingBookTable</w:t>
+      </w:r>
+      <w:r>
+        <w:t>”</w:t>
+      </w:r>
+    </w:p>
+    <w:p>
+      <w:r>
+        <w:t>Then Just type “</w:t>
+      </w:r>
+      <w:r>
+        <w:rPr>
+          <w:b/>
+          <w:bCs/>
+        </w:rPr>
+        <w:t>Update-Database</w:t>
+      </w:r>
+      <w:r>
+        <w:t>” to applicate all migrations to database</w:t>
+      </w:r>
+    </w:p>
+    <w:p>
+      <w:pPr>
+        <w:pStyle w:val="Heading1"/>
+      </w:pPr>
+      <w:r>
+        <w:t>More Commands</w:t>
+      </w:r>
+    </w:p>
+    <w:p>
+      <w:pPr>
+        <w:pStyle w:val="ListParagraph"/>
+        <w:numPr>
+          <w:ilvl w:val="0"/>
+          <w:numId w:val="3"/>
+        </w:numPr>
+        <w:rPr>
+          <w:b/>
+          <w:bCs/>
+        </w:rPr>
+      </w:pPr>
+      <w:r>
+        <w:rPr>
+          <w:b/>
+          <w:bCs/>
+        </w:rPr>
+        <w:t xml:space="preserve">Get-migration </w:t>
+      </w:r>
+      <w:r>
+        <w:rPr>
+          <w:b/>
+          <w:bCs/>
+        </w:rPr>
+        <w:t xml:space="preserve"> </w:t>
+      </w:r>
+      <w:r>
+        <w:t>show up all migrations in console</w:t>
+      </w:r>
+    </w:p>
+    <w:p>
+      <w:pPr>
+        <w:pStyle w:val="ListParagraph"/>
+        <w:numPr>
+          <w:ilvl w:val="0"/>
+          <w:numId w:val="3"/>
+        </w:numPr>
+        <w:rPr>
+          <w:b/>
+          <w:bCs/>
+        </w:rPr>
+      </w:pPr>
+      <w:r>
+        <w:rPr>
+          <w:b/>
+          <w:bCs/>
+        </w:rPr>
+        <w:t xml:space="preserve">Drop-database </w:t>
+      </w:r>
+      <w:r>
+        <w:t>drop the database that is in connection string</w:t>
+      </w:r>
+    </w:p>
+    <w:p>
+      <w:pPr>
+        <w:rPr>
+          <w:b/>
+          <w:bCs/>
+        </w:rPr>
+      </w:pPr>
+    </w:p>
+    <w:p>
+      <w:pPr>
+        <w:rPr>
+          <w:b/>
+          <w:bCs/>
+        </w:rPr>
+      </w:pPr>
+    </w:p>
+    <w:p>
+      <w:pPr>
+        <w:rPr>
+          <w:b/>
+          <w:bCs/>
+        </w:rPr>
+      </w:pPr>
+    </w:p>
+    <w:p>
+      <w:pPr>
+        <w:pStyle w:val="Heading1"/>
+      </w:pPr>
       <w:r>
         <w:lastRenderedPageBreak/>
-        <w:t>ORM</w:t>
-      </w:r>
-    </w:p>
-    <w:p>
-      <w:r>
-        <w:t>Object relational mapper. It is a technique that lets you query and manipulate data from database using an object-oriented-programing paradigm.</w:t>
-      </w:r>
-    </w:p>
+        <w:t xml:space="preserve">Seed Data </w:t>
+      </w:r>
+      <w:r>
+        <w:t xml:space="preserve"> </w:t>
+      </w:r>
+    </w:p>
+    <w:p>
+      <w:r>
+        <w:t>Create data and attach it to .HasData(), then add-migration</w:t>
+      </w:r>
+    </w:p>
+    <w:p>
+      <w:r>
+        <w:drawing>
+          <wp:inline distT="0" distB="0" distL="0" distR="0" wp14:anchorId="5DAF3397" wp14:editId="0580ED3E">
+            <wp:extent cx="5612130" cy="1674495"/>
+            <wp:effectExtent l="0" t="0" r="7620" b="1905"/>
+            <wp:docPr id="1141755848" name="Picture 1"/>
+            <wp:cNvGraphicFramePr>
+              <a:graphicFrameLocks xmlns:a="http://schemas.openxmlformats.org/drawingml/2006/main" noChangeAspect="1"/>
+            </wp:cNvGraphicFramePr>
+            <a:graphic xmlns:a="http://schemas.openxmlformats.org/drawingml/2006/main">
+              <a:graphicData uri="http://schemas.openxmlformats.org/drawingml/2006/picture">
+                <pic:pic xmlns:pic="http://schemas.openxmlformats.org/drawingml/2006/picture">
+                  <pic:nvPicPr>
+                    <pic:cNvPr id="1141755848" name=""/>
+                    <pic:cNvPicPr/>
+                  </pic:nvPicPr>
+                  <pic:blipFill>
+                    <a:blip r:embed="rId8"/>
+                    <a:stretch>
+                      <a:fillRect/>
+                    </a:stretch>
+                  </pic:blipFill>
+                  <pic:spPr>
+                    <a:xfrm>
+                      <a:off x="0" y="0"/>
+                      <a:ext cx="5612130" cy="1674495"/>
+                    </a:xfrm>
+                    <a:prstGeom prst="rect">
+                      <a:avLst/>
+                    </a:prstGeom>
+                  </pic:spPr>
+                </pic:pic>
+              </a:graphicData>
+            </a:graphic>
+          </wp:inline>
+        </w:drawing>
+      </w:r>
+    </w:p>
+    <w:p/>
     <w:p>
       <w:pPr>
         <w:pStyle w:val="Heading1"/>
       </w:pPr>
       <w:r>
-        <w:t xml:space="preserve">Entity Framework Core </w:t>
-      </w:r>
-    </w:p>
-    <w:p>
-      <w:r>
-        <w:t xml:space="preserve">It is the new version of entity framework. It </w:t>
-      </w:r>
-      <w:r>
-        <w:t>helps</w:t>
-      </w:r>
-      <w:r>
-        <w:t xml:space="preserve"> us to bring models from database and vice versa. </w:t>
-      </w:r>
+        <w:t xml:space="preserve">Data annotations </w:t>
+      </w:r>
+    </w:p>
+    <w:p>
+      <w:pPr>
+        <w:pStyle w:val="ListParagraph"/>
+        <w:numPr>
+          <w:ilvl w:val="0"/>
+          <w:numId w:val="4"/>
+        </w:numPr>
+      </w:pPr>
+      <w:r>
+        <w:t>T</w:t>
+      </w:r>
+      <w:r>
+        <w:t xml:space="preserve">able name </w:t>
+      </w:r>
+      <w:r>
+        <w:rPr>
+          <w:b/>
+          <w:bCs/>
+        </w:rPr>
+        <w:t>[Table(“tb_Category”)]</w:t>
+      </w:r>
+    </w:p>
+    <w:p>
+      <w:pPr>
+        <w:pStyle w:val="ListParagraph"/>
+        <w:numPr>
+          <w:ilvl w:val="0"/>
+          <w:numId w:val="4"/>
+        </w:numPr>
+      </w:pPr>
+      <w:r>
+        <w:t>C</w:t>
+      </w:r>
+      <w:r>
+        <w:t xml:space="preserve">olumn name </w:t>
+      </w:r>
+      <w:r>
+        <w:rPr>
+          <w:b/>
+          <w:bCs/>
+        </w:rPr>
+        <w:t>[</w:t>
+      </w:r>
+      <w:r>
+        <w:rPr>
+          <w:b/>
+          <w:bCs/>
+        </w:rPr>
+        <w:t>Column</w:t>
+      </w:r>
+      <w:r>
+        <w:rPr>
+          <w:b/>
+          <w:bCs/>
+        </w:rPr>
+        <w:t>(“tb_Category”)]</w:t>
+      </w:r>
+    </w:p>
+    <w:p>
+      <w:pPr>
+        <w:pStyle w:val="ListParagraph"/>
+        <w:numPr>
+          <w:ilvl w:val="0"/>
+          <w:numId w:val="4"/>
+        </w:numPr>
+      </w:pPr>
+      <w:r>
+        <w:rPr>
+          <w:b/>
+          <w:bCs/>
+        </w:rPr>
+        <w:t>[Required]</w:t>
+      </w:r>
+      <w:r>
+        <w:t xml:space="preserve"> put some column </w:t>
+      </w:r>
+      <w:r>
+        <w:t>required.</w:t>
+      </w:r>
+    </w:p>
+    <w:p>
+      <w:pPr>
+        <w:pStyle w:val="ListParagraph"/>
+        <w:numPr>
+          <w:ilvl w:val="0"/>
+          <w:numId w:val="4"/>
+        </w:numPr>
+      </w:pPr>
+      <w:r>
+        <w:rPr>
+          <w:b/>
+          <w:bCs/>
+        </w:rPr>
+        <w:t>[Key]</w:t>
+      </w:r>
+      <w:r>
+        <w:t xml:space="preserve"> </w:t>
+      </w:r>
+      <w:r>
+        <w:t>put primary</w:t>
+      </w:r>
+      <w:r>
+        <w:t xml:space="preserve"> </w:t>
+      </w:r>
+      <w:r>
+        <w:t>key.</w:t>
+      </w:r>
+    </w:p>
+    <w:p>
+      <w:pPr>
+        <w:pStyle w:val="ListParagraph"/>
+        <w:numPr>
+          <w:ilvl w:val="0"/>
+          <w:numId w:val="4"/>
+        </w:numPr>
+      </w:pPr>
+      <w:r>
+        <w:rPr>
+          <w:b/>
+          <w:bCs/>
+        </w:rPr>
+        <w:t>[MaxLength(50)]</w:t>
+      </w:r>
+      <w:r>
+        <w:t xml:space="preserve"> varchar(50)</w:t>
+      </w:r>
+    </w:p>
+    <w:p>
+      <w:pPr>
+        <w:pStyle w:val="ListParagraph"/>
+        <w:numPr>
+          <w:ilvl w:val="0"/>
+          <w:numId w:val="4"/>
+        </w:numPr>
+      </w:pPr>
+      <w:r>
+        <w:rPr>
+          <w:b/>
+          <w:bCs/>
+        </w:rPr>
+        <w:t xml:space="preserve">[NotMapped] </w:t>
+      </w:r>
+      <w:r>
+        <w:t>It property is not added as new column</w:t>
+      </w:r>
+    </w:p>
+    <w:p>
+      <w:pPr>
+        <w:pStyle w:val="ListParagraph"/>
+        <w:rPr>
+          <w:b/>
+          <w:bCs/>
+        </w:rPr>
+      </w:pPr>
     </w:p>
     <w:p/>
     <w:p/>
@@ -74,6 +1597,373 @@
     </w:sectPr>
   </w:body>
 </w:document>
+</file>
+
+<file path=word/numbering.xml><?xml version="1.0" encoding="utf-8"?>
+<w:numbering xmlns:wpc="http://schemas.microsoft.com/office/word/2010/wordprocessingCanvas" xmlns:cx="http://schemas.microsoft.com/office/drawing/2014/chartex" xmlns:cx1="http://schemas.microsoft.com/office/drawing/2015/9/8/chartex" xmlns:cx2="http://schemas.microsoft.com/office/drawing/2015/10/21/chartex" xmlns:cx3="http://schemas.microsoft.com/office/drawing/2016/5/9/chartex" xmlns:cx4="http://schemas.microsoft.com/office/drawing/2016/5/10/chartex" xmlns:cx5="http://schemas.microsoft.com/office/drawing/2016/5/11/chartex" xmlns:cx6="http://schemas.microsoft.com/office/drawing/2016/5/12/chartex" xmlns:cx7="http://schemas.microsoft.com/office/drawing/2016/5/13/chartex" xmlns:cx8="http://schemas.microsoft.com/office/drawing/2016/5/14/chartex" xmlns:mc="http://schemas.openxmlformats.org/markup-compatibility/2006" xmlns:aink="http://schemas.microsoft.com/office/drawing/2016/ink" xmlns:am3d="http://schemas.microsoft.com/office/drawing/2017/model3d" xmlns:o="urn:schemas-microsoft-com:office:office" xmlns:oel="http://schemas.microsoft.com/office/2019/extlst" xmlns:r="http://schemas.openxmlformats.org/officeDocument/2006/relationships" xmlns:m="http://schemas.openxmlformats.org/officeDocument/2006/math" xmlns:v="urn:schemas-microsoft-com:vml" xmlns:wp14="http://schemas.microsoft.com/office/word/2010/wordprocessingDrawing" xmlns:wp="http://schemas.openxmlformats.org/drawingml/2006/wordprocessingDrawing" xmlns:w10="urn:schemas-microsoft-com:office:word" xmlns:w="http://schemas.openxmlformats.org/wordprocessingml/2006/main" xmlns:w14="http://schemas.microsoft.com/office/word/2010/wordml" xmlns:w15="http://schemas.microsoft.com/office/word/2012/wordml" xmlns:w16cex="http://schemas.microsoft.com/office/word/2018/wordml/cex" xmlns:w16cid="http://schemas.microsoft.com/office/word/2016/wordml/cid" xmlns:w16="http://schemas.microsoft.com/office/word/2018/wordml" xmlns:w16sdtdh="http://schemas.microsoft.com/office/word/2020/wordml/sdtdatahash" xmlns:w16se="http://schemas.microsoft.com/office/word/2015/wordml/symex" xmlns:wpg="http://schemas.microsoft.com/office/word/2010/wordprocessingGroup" xmlns:wpi="http://schemas.microsoft.com/office/word/2010/wordprocessingInk" xmlns:wne="http://schemas.microsoft.com/office/word/2006/wordml" xmlns:wps="http://schemas.microsoft.com/office/word/2010/wordprocessingShape" mc:Ignorable="w14 w15 w16se w16cid w16 w16cex w16sdtdh wp14">
+  <w:abstractNum w:abstractNumId="0" w15:restartNumberingAfterBreak="0">
+    <w:nsid w:val="26A83B23"/>
+    <w:multiLevelType w:val="hybridMultilevel"/>
+    <w:tmpl w:val="B3E49FB6"/>
+    <w:lvl w:ilvl="0" w:tplc="240A0011">
+      <w:start w:val="1"/>
+      <w:numFmt w:val="decimal"/>
+      <w:lvlText w:val="%1)"/>
+      <w:lvlJc w:val="left"/>
+      <w:pPr>
+        <w:ind w:left="720" w:hanging="360"/>
+      </w:pPr>
+      <w:rPr>
+        <w:rFonts w:hint="default"/>
+      </w:rPr>
+    </w:lvl>
+    <w:lvl w:ilvl="1" w:tplc="240A0019" w:tentative="1">
+      <w:start w:val="1"/>
+      <w:numFmt w:val="lowerLetter"/>
+      <w:lvlText w:val="%2."/>
+      <w:lvlJc w:val="left"/>
+      <w:pPr>
+        <w:ind w:left="1440" w:hanging="360"/>
+      </w:pPr>
+    </w:lvl>
+    <w:lvl w:ilvl="2" w:tplc="240A001B" w:tentative="1">
+      <w:start w:val="1"/>
+      <w:numFmt w:val="lowerRoman"/>
+      <w:lvlText w:val="%3."/>
+      <w:lvlJc w:val="right"/>
+      <w:pPr>
+        <w:ind w:left="2160" w:hanging="180"/>
+      </w:pPr>
+    </w:lvl>
+    <w:lvl w:ilvl="3" w:tplc="240A000F" w:tentative="1">
+      <w:start w:val="1"/>
+      <w:numFmt w:val="decimal"/>
+      <w:lvlText w:val="%4."/>
+      <w:lvlJc w:val="left"/>
+      <w:pPr>
+        <w:ind w:left="2880" w:hanging="360"/>
+      </w:pPr>
+    </w:lvl>
+    <w:lvl w:ilvl="4" w:tplc="240A0019" w:tentative="1">
+      <w:start w:val="1"/>
+      <w:numFmt w:val="lowerLetter"/>
+      <w:lvlText w:val="%5."/>
+      <w:lvlJc w:val="left"/>
+      <w:pPr>
+        <w:ind w:left="3600" w:hanging="360"/>
+      </w:pPr>
+    </w:lvl>
+    <w:lvl w:ilvl="5" w:tplc="240A001B" w:tentative="1">
+      <w:start w:val="1"/>
+      <w:numFmt w:val="lowerRoman"/>
+      <w:lvlText w:val="%6."/>
+      <w:lvlJc w:val="right"/>
+      <w:pPr>
+        <w:ind w:left="4320" w:hanging="180"/>
+      </w:pPr>
+    </w:lvl>
+    <w:lvl w:ilvl="6" w:tplc="240A000F" w:tentative="1">
+      <w:start w:val="1"/>
+      <w:numFmt w:val="decimal"/>
+      <w:lvlText w:val="%7."/>
+      <w:lvlJc w:val="left"/>
+      <w:pPr>
+        <w:ind w:left="5040" w:hanging="360"/>
+      </w:pPr>
+    </w:lvl>
+    <w:lvl w:ilvl="7" w:tplc="240A0019" w:tentative="1">
+      <w:start w:val="1"/>
+      <w:numFmt w:val="lowerLetter"/>
+      <w:lvlText w:val="%8."/>
+      <w:lvlJc w:val="left"/>
+      <w:pPr>
+        <w:ind w:left="5760" w:hanging="360"/>
+      </w:pPr>
+    </w:lvl>
+    <w:lvl w:ilvl="8" w:tplc="240A001B" w:tentative="1">
+      <w:start w:val="1"/>
+      <w:numFmt w:val="lowerRoman"/>
+      <w:lvlText w:val="%9."/>
+      <w:lvlJc w:val="right"/>
+      <w:pPr>
+        <w:ind w:left="6480" w:hanging="180"/>
+      </w:pPr>
+    </w:lvl>
+  </w:abstractNum>
+  <w:abstractNum w:abstractNumId="1" w15:restartNumberingAfterBreak="0">
+    <w:nsid w:val="415216A4"/>
+    <w:multiLevelType w:val="hybridMultilevel"/>
+    <w:tmpl w:val="98D819DA"/>
+    <w:lvl w:ilvl="0" w:tplc="240A0011">
+      <w:start w:val="1"/>
+      <w:numFmt w:val="decimal"/>
+      <w:lvlText w:val="%1)"/>
+      <w:lvlJc w:val="left"/>
+      <w:pPr>
+        <w:ind w:left="720" w:hanging="360"/>
+      </w:pPr>
+    </w:lvl>
+    <w:lvl w:ilvl="1" w:tplc="240A0019" w:tentative="1">
+      <w:start w:val="1"/>
+      <w:numFmt w:val="lowerLetter"/>
+      <w:lvlText w:val="%2."/>
+      <w:lvlJc w:val="left"/>
+      <w:pPr>
+        <w:ind w:left="1440" w:hanging="360"/>
+      </w:pPr>
+    </w:lvl>
+    <w:lvl w:ilvl="2" w:tplc="240A001B" w:tentative="1">
+      <w:start w:val="1"/>
+      <w:numFmt w:val="lowerRoman"/>
+      <w:lvlText w:val="%3."/>
+      <w:lvlJc w:val="right"/>
+      <w:pPr>
+        <w:ind w:left="2160" w:hanging="180"/>
+      </w:pPr>
+    </w:lvl>
+    <w:lvl w:ilvl="3" w:tplc="240A000F" w:tentative="1">
+      <w:start w:val="1"/>
+      <w:numFmt w:val="decimal"/>
+      <w:lvlText w:val="%4."/>
+      <w:lvlJc w:val="left"/>
+      <w:pPr>
+        <w:ind w:left="2880" w:hanging="360"/>
+      </w:pPr>
+    </w:lvl>
+    <w:lvl w:ilvl="4" w:tplc="240A0019" w:tentative="1">
+      <w:start w:val="1"/>
+      <w:numFmt w:val="lowerLetter"/>
+      <w:lvlText w:val="%5."/>
+      <w:lvlJc w:val="left"/>
+      <w:pPr>
+        <w:ind w:left="3600" w:hanging="360"/>
+      </w:pPr>
+    </w:lvl>
+    <w:lvl w:ilvl="5" w:tplc="240A001B" w:tentative="1">
+      <w:start w:val="1"/>
+      <w:numFmt w:val="lowerRoman"/>
+      <w:lvlText w:val="%6."/>
+      <w:lvlJc w:val="right"/>
+      <w:pPr>
+        <w:ind w:left="4320" w:hanging="180"/>
+      </w:pPr>
+    </w:lvl>
+    <w:lvl w:ilvl="6" w:tplc="240A000F" w:tentative="1">
+      <w:start w:val="1"/>
+      <w:numFmt w:val="decimal"/>
+      <w:lvlText w:val="%7."/>
+      <w:lvlJc w:val="left"/>
+      <w:pPr>
+        <w:ind w:left="5040" w:hanging="360"/>
+      </w:pPr>
+    </w:lvl>
+    <w:lvl w:ilvl="7" w:tplc="240A0019" w:tentative="1">
+      <w:start w:val="1"/>
+      <w:numFmt w:val="lowerLetter"/>
+      <w:lvlText w:val="%8."/>
+      <w:lvlJc w:val="left"/>
+      <w:pPr>
+        <w:ind w:left="5760" w:hanging="360"/>
+      </w:pPr>
+    </w:lvl>
+    <w:lvl w:ilvl="8" w:tplc="240A001B" w:tentative="1">
+      <w:start w:val="1"/>
+      <w:numFmt w:val="lowerRoman"/>
+      <w:lvlText w:val="%9."/>
+      <w:lvlJc w:val="right"/>
+      <w:pPr>
+        <w:ind w:left="6480" w:hanging="180"/>
+      </w:pPr>
+    </w:lvl>
+  </w:abstractNum>
+  <w:abstractNum w:abstractNumId="2" w15:restartNumberingAfterBreak="0">
+    <w:nsid w:val="76F97413"/>
+    <w:multiLevelType w:val="hybridMultilevel"/>
+    <w:tmpl w:val="7FCEA31C"/>
+    <w:lvl w:ilvl="0" w:tplc="240A0011">
+      <w:start w:val="1"/>
+      <w:numFmt w:val="decimal"/>
+      <w:lvlText w:val="%1)"/>
+      <w:lvlJc w:val="left"/>
+      <w:pPr>
+        <w:ind w:left="720" w:hanging="360"/>
+      </w:pPr>
+      <w:rPr>
+        <w:rFonts w:hint="default"/>
+      </w:rPr>
+    </w:lvl>
+    <w:lvl w:ilvl="1" w:tplc="240A0019" w:tentative="1">
+      <w:start w:val="1"/>
+      <w:numFmt w:val="lowerLetter"/>
+      <w:lvlText w:val="%2."/>
+      <w:lvlJc w:val="left"/>
+      <w:pPr>
+        <w:ind w:left="1440" w:hanging="360"/>
+      </w:pPr>
+    </w:lvl>
+    <w:lvl w:ilvl="2" w:tplc="240A001B" w:tentative="1">
+      <w:start w:val="1"/>
+      <w:numFmt w:val="lowerRoman"/>
+      <w:lvlText w:val="%3."/>
+      <w:lvlJc w:val="right"/>
+      <w:pPr>
+        <w:ind w:left="2160" w:hanging="180"/>
+      </w:pPr>
+    </w:lvl>
+    <w:lvl w:ilvl="3" w:tplc="240A000F" w:tentative="1">
+      <w:start w:val="1"/>
+      <w:numFmt w:val="decimal"/>
+      <w:lvlText w:val="%4."/>
+      <w:lvlJc w:val="left"/>
+      <w:pPr>
+        <w:ind w:left="2880" w:hanging="360"/>
+      </w:pPr>
+    </w:lvl>
+    <w:lvl w:ilvl="4" w:tplc="240A0019" w:tentative="1">
+      <w:start w:val="1"/>
+      <w:numFmt w:val="lowerLetter"/>
+      <w:lvlText w:val="%5."/>
+      <w:lvlJc w:val="left"/>
+      <w:pPr>
+        <w:ind w:left="3600" w:hanging="360"/>
+      </w:pPr>
+    </w:lvl>
+    <w:lvl w:ilvl="5" w:tplc="240A001B" w:tentative="1">
+      <w:start w:val="1"/>
+      <w:numFmt w:val="lowerRoman"/>
+      <w:lvlText w:val="%6."/>
+      <w:lvlJc w:val="right"/>
+      <w:pPr>
+        <w:ind w:left="4320" w:hanging="180"/>
+      </w:pPr>
+    </w:lvl>
+    <w:lvl w:ilvl="6" w:tplc="240A000F" w:tentative="1">
+      <w:start w:val="1"/>
+      <w:numFmt w:val="decimal"/>
+      <w:lvlText w:val="%7."/>
+      <w:lvlJc w:val="left"/>
+      <w:pPr>
+        <w:ind w:left="5040" w:hanging="360"/>
+      </w:pPr>
+    </w:lvl>
+    <w:lvl w:ilvl="7" w:tplc="240A0019" w:tentative="1">
+      <w:start w:val="1"/>
+      <w:numFmt w:val="lowerLetter"/>
+      <w:lvlText w:val="%8."/>
+      <w:lvlJc w:val="left"/>
+      <w:pPr>
+        <w:ind w:left="5760" w:hanging="360"/>
+      </w:pPr>
+    </w:lvl>
+    <w:lvl w:ilvl="8" w:tplc="240A001B" w:tentative="1">
+      <w:start w:val="1"/>
+      <w:numFmt w:val="lowerRoman"/>
+      <w:lvlText w:val="%9."/>
+      <w:lvlJc w:val="right"/>
+      <w:pPr>
+        <w:ind w:left="6480" w:hanging="180"/>
+      </w:pPr>
+    </w:lvl>
+  </w:abstractNum>
+  <w:abstractNum w:abstractNumId="3" w15:restartNumberingAfterBreak="0">
+    <w:nsid w:val="7F554455"/>
+    <w:multiLevelType w:val="hybridMultilevel"/>
+    <w:tmpl w:val="808E6D48"/>
+    <w:lvl w:ilvl="0" w:tplc="240A0011">
+      <w:start w:val="1"/>
+      <w:numFmt w:val="decimal"/>
+      <w:lvlText w:val="%1)"/>
+      <w:lvlJc w:val="left"/>
+      <w:pPr>
+        <w:ind w:left="720" w:hanging="360"/>
+      </w:pPr>
+    </w:lvl>
+    <w:lvl w:ilvl="1" w:tplc="240A0019" w:tentative="1">
+      <w:start w:val="1"/>
+      <w:numFmt w:val="lowerLetter"/>
+      <w:lvlText w:val="%2."/>
+      <w:lvlJc w:val="left"/>
+      <w:pPr>
+        <w:ind w:left="1440" w:hanging="360"/>
+      </w:pPr>
+    </w:lvl>
+    <w:lvl w:ilvl="2" w:tplc="240A001B" w:tentative="1">
+      <w:start w:val="1"/>
+      <w:numFmt w:val="lowerRoman"/>
+      <w:lvlText w:val="%3."/>
+      <w:lvlJc w:val="right"/>
+      <w:pPr>
+        <w:ind w:left="2160" w:hanging="180"/>
+      </w:pPr>
+    </w:lvl>
+    <w:lvl w:ilvl="3" w:tplc="240A000F" w:tentative="1">
+      <w:start w:val="1"/>
+      <w:numFmt w:val="decimal"/>
+      <w:lvlText w:val="%4."/>
+      <w:lvlJc w:val="left"/>
+      <w:pPr>
+        <w:ind w:left="2880" w:hanging="360"/>
+      </w:pPr>
+    </w:lvl>
+    <w:lvl w:ilvl="4" w:tplc="240A0019" w:tentative="1">
+      <w:start w:val="1"/>
+      <w:numFmt w:val="lowerLetter"/>
+      <w:lvlText w:val="%5."/>
+      <w:lvlJc w:val="left"/>
+      <w:pPr>
+        <w:ind w:left="3600" w:hanging="360"/>
+      </w:pPr>
+    </w:lvl>
+    <w:lvl w:ilvl="5" w:tplc="240A001B" w:tentative="1">
+      <w:start w:val="1"/>
+      <w:numFmt w:val="lowerRoman"/>
+      <w:lvlText w:val="%6."/>
+      <w:lvlJc w:val="right"/>
+      <w:pPr>
+        <w:ind w:left="4320" w:hanging="180"/>
+      </w:pPr>
+    </w:lvl>
+    <w:lvl w:ilvl="6" w:tplc="240A000F" w:tentative="1">
+      <w:start w:val="1"/>
+      <w:numFmt w:val="decimal"/>
+      <w:lvlText w:val="%7."/>
+      <w:lvlJc w:val="left"/>
+      <w:pPr>
+        <w:ind w:left="5040" w:hanging="360"/>
+      </w:pPr>
+    </w:lvl>
+    <w:lvl w:ilvl="7" w:tplc="240A0019" w:tentative="1">
+      <w:start w:val="1"/>
+      <w:numFmt w:val="lowerLetter"/>
+      <w:lvlText w:val="%8."/>
+      <w:lvlJc w:val="left"/>
+      <w:pPr>
+        <w:ind w:left="5760" w:hanging="360"/>
+      </w:pPr>
+    </w:lvl>
+    <w:lvl w:ilvl="8" w:tplc="240A001B" w:tentative="1">
+      <w:start w:val="1"/>
+      <w:numFmt w:val="lowerRoman"/>
+      <w:lvlText w:val="%9."/>
+      <w:lvlJc w:val="right"/>
+      <w:pPr>
+        <w:ind w:left="6480" w:hanging="180"/>
+      </w:pPr>
+    </w:lvl>
+  </w:abstractNum>
+  <w:num w:numId="1" w16cid:durableId="1851095150">
+    <w:abstractNumId w:val="0"/>
+  </w:num>
+  <w:num w:numId="2" w16cid:durableId="442500716">
+    <w:abstractNumId w:val="3"/>
+  </w:num>
+  <w:num w:numId="3" w16cid:durableId="1032456210">
+    <w:abstractNumId w:val="2"/>
+  </w:num>
+  <w:num w:numId="4" w16cid:durableId="1141655801">
+    <w:abstractNumId w:val="1"/>
+  </w:num>
+</w:numbering>
 </file>
 
 <file path=word/styles.xml><?xml version="1.0" encoding="utf-8"?>
@@ -501,6 +2391,28 @@
       <w:szCs w:val="32"/>
     </w:rPr>
   </w:style>
+  <w:style w:type="paragraph" w:styleId="Heading2">
+    <w:name w:val="heading 2"/>
+    <w:basedOn w:val="Normal"/>
+    <w:next w:val="Normal"/>
+    <w:link w:val="Heading2Char"/>
+    <w:uiPriority w:val="9"/>
+    <w:unhideWhenUsed/>
+    <w:qFormat/>
+    <w:rsid w:val="001A0726"/>
+    <w:pPr>
+      <w:keepNext/>
+      <w:keepLines/>
+      <w:spacing w:before="40" w:after="0"/>
+      <w:outlineLvl w:val="1"/>
+    </w:pPr>
+    <w:rPr>
+      <w:rFonts w:asciiTheme="majorHAnsi" w:eastAsiaTheme="majorEastAsia" w:hAnsiTheme="majorHAnsi" w:cstheme="majorBidi"/>
+      <w:color w:val="2F5496" w:themeColor="accent1" w:themeShade="BF"/>
+      <w:sz w:val="26"/>
+      <w:szCs w:val="26"/>
+    </w:rPr>
+  </w:style>
   <w:style w:type="character" w:default="1" w:styleId="DefaultParagraphFont">
     <w:name w:val="Default Paragraph Font"/>
     <w:uiPriority w:val="1"/>
@@ -541,6 +2453,95 @@
       <w:szCs w:val="32"/>
       <w:lang w:val="en-US"/>
     </w:rPr>
+  </w:style>
+  <w:style w:type="character" w:styleId="Hyperlink">
+    <w:name w:val="Hyperlink"/>
+    <w:basedOn w:val="DefaultParagraphFont"/>
+    <w:uiPriority w:val="99"/>
+    <w:unhideWhenUsed/>
+    <w:rsid w:val="00500E05"/>
+    <w:rPr>
+      <w:color w:val="0563C1" w:themeColor="hyperlink"/>
+      <w:u w:val="single"/>
+    </w:rPr>
+  </w:style>
+  <w:style w:type="character" w:styleId="UnresolvedMention">
+    <w:name w:val="Unresolved Mention"/>
+    <w:basedOn w:val="DefaultParagraphFont"/>
+    <w:uiPriority w:val="99"/>
+    <w:semiHidden/>
+    <w:unhideWhenUsed/>
+    <w:rsid w:val="00500E05"/>
+    <w:rPr>
+      <w:color w:val="605E5C"/>
+      <w:shd w:val="clear" w:color="auto" w:fill="E1DFDD"/>
+    </w:rPr>
+  </w:style>
+  <w:style w:type="character" w:customStyle="1" w:styleId="Heading2Char">
+    <w:name w:val="Heading 2 Char"/>
+    <w:basedOn w:val="DefaultParagraphFont"/>
+    <w:link w:val="Heading2"/>
+    <w:uiPriority w:val="9"/>
+    <w:rsid w:val="001A0726"/>
+    <w:rPr>
+      <w:rFonts w:asciiTheme="majorHAnsi" w:eastAsiaTheme="majorEastAsia" w:hAnsiTheme="majorHAnsi" w:cstheme="majorBidi"/>
+      <w:color w:val="2F5496" w:themeColor="accent1" w:themeShade="BF"/>
+      <w:sz w:val="26"/>
+      <w:szCs w:val="26"/>
+      <w:lang w:val="en-US"/>
+    </w:rPr>
+  </w:style>
+  <w:style w:type="paragraph" w:styleId="ListParagraph">
+    <w:name w:val="List Paragraph"/>
+    <w:basedOn w:val="Normal"/>
+    <w:uiPriority w:val="34"/>
+    <w:qFormat/>
+    <w:rsid w:val="00D642F6"/>
+    <w:pPr>
+      <w:ind w:left="720"/>
+      <w:contextualSpacing/>
+    </w:pPr>
+  </w:style>
+  <w:style w:type="paragraph" w:styleId="TOCHeading">
+    <w:name w:val="TOC Heading"/>
+    <w:basedOn w:val="Heading1"/>
+    <w:next w:val="Normal"/>
+    <w:uiPriority w:val="39"/>
+    <w:unhideWhenUsed/>
+    <w:qFormat/>
+    <w:rsid w:val="00E26C17"/>
+    <w:pPr>
+      <w:outlineLvl w:val="9"/>
+    </w:pPr>
+    <w:rPr>
+      <w:kern w:val="0"/>
+      <w14:ligatures w14:val="none"/>
+    </w:rPr>
+  </w:style>
+  <w:style w:type="paragraph" w:styleId="TOC1">
+    <w:name w:val="toc 1"/>
+    <w:basedOn w:val="Normal"/>
+    <w:next w:val="Normal"/>
+    <w:autoRedefine/>
+    <w:uiPriority w:val="39"/>
+    <w:unhideWhenUsed/>
+    <w:rsid w:val="00E26C17"/>
+    <w:pPr>
+      <w:spacing w:after="100"/>
+    </w:pPr>
+  </w:style>
+  <w:style w:type="paragraph" w:styleId="TOC2">
+    <w:name w:val="toc 2"/>
+    <w:basedOn w:val="Normal"/>
+    <w:next w:val="Normal"/>
+    <w:autoRedefine/>
+    <w:uiPriority w:val="39"/>
+    <w:unhideWhenUsed/>
+    <w:rsid w:val="00E26C17"/>
+    <w:pPr>
+      <w:spacing w:after="100"/>
+      <w:ind w:left="220"/>
+    </w:pPr>
   </w:style>
 </w:styles>
 </file>
@@ -838,4 +2839,16 @@
     </a:ext>
   </a:extLst>
 </a:theme>
+</file>
+
+<file path=customXml/item1.xml><?xml version="1.0" encoding="utf-8"?>
+<b:Sources xmlns:b="http://schemas.openxmlformats.org/officeDocument/2006/bibliography" xmlns="http://schemas.openxmlformats.org/officeDocument/2006/bibliography" SelectedStyle="\APASixthEditionOfficeOnline.xsl" StyleName="APA" Version="6"/>
+</file>
+
+<file path=customXml/itemProps1.xml><?xml version="1.0" encoding="utf-8"?>
+<ds:datastoreItem xmlns:ds="http://schemas.openxmlformats.org/officeDocument/2006/customXml" ds:itemID="{45A8758B-F72B-4AD5-AA88-1F16B83A5909}">
+  <ds:schemaRefs>
+    <ds:schemaRef ds:uri="http://schemas.openxmlformats.org/officeDocument/2006/bibliography"/>
+  </ds:schemaRefs>
+</ds:datastoreItem>
 </file>
</xml_diff>

<commit_message>
One to One RelationShip
</commit_message>
<xml_diff>
--- a/Entity Framework.docx
+++ b/Entity Framework.docx
@@ -934,8 +934,13 @@
         <w:pStyle w:val="Heading1"/>
       </w:pPr>
       <w:bookmarkStart w:id="3" w:name="_Toc146223266"/>
-      <w:r>
-        <w:t>Nuget Packages</w:t>
+      <w:proofErr w:type="spellStart"/>
+      <w:r>
+        <w:t>Nuget</w:t>
+      </w:r>
+      <w:proofErr w:type="spellEnd"/>
+      <w:r>
+        <w:t xml:space="preserve"> Packages</w:t>
       </w:r>
       <w:bookmarkEnd w:id="3"/>
     </w:p>
@@ -951,14 +956,41 @@
       <w:bookmarkEnd w:id="4"/>
     </w:p>
     <w:p>
-      <w:r>
-        <w:t>Microsoft.EntityFrameworkCore.SqlServer, this one include Microsoft.EntityFrameworkCore (the main one)</w:t>
-      </w:r>
-    </w:p>
-    <w:p>
-      <w:r>
-        <w:t>Microsoft.EntityFrameworkCore.Tools, this include Microsoft.EntityFrameworkCore.Desing</w:t>
-      </w:r>
+      <w:proofErr w:type="spellStart"/>
+      <w:proofErr w:type="gramStart"/>
+      <w:r>
+        <w:t>Microsoft.EntityFrameworkCore.SqlServer</w:t>
+      </w:r>
+      <w:proofErr w:type="spellEnd"/>
+      <w:proofErr w:type="gramEnd"/>
+      <w:r>
+        <w:t xml:space="preserve">, this one include </w:t>
+      </w:r>
+      <w:proofErr w:type="spellStart"/>
+      <w:r>
+        <w:t>Microsoft.EntityFrameworkCore</w:t>
+      </w:r>
+      <w:proofErr w:type="spellEnd"/>
+      <w:r>
+        <w:t xml:space="preserve"> (the main one)</w:t>
+      </w:r>
+    </w:p>
+    <w:p>
+      <w:proofErr w:type="spellStart"/>
+      <w:proofErr w:type="gramStart"/>
+      <w:r>
+        <w:t>Microsoft.EntityFrameworkCore.Tools</w:t>
+      </w:r>
+      <w:proofErr w:type="spellEnd"/>
+      <w:proofErr w:type="gramEnd"/>
+      <w:r>
+        <w:t xml:space="preserve">, this include </w:t>
+      </w:r>
+      <w:proofErr w:type="spellStart"/>
+      <w:r>
+        <w:t>Microsoft.EntityFrameworkCore.Desing</w:t>
+      </w:r>
+      <w:proofErr w:type="spellEnd"/>
     </w:p>
     <w:p>
       <w:pPr>
@@ -971,9 +1003,13 @@
       <w:bookmarkEnd w:id="5"/>
     </w:p>
     <w:p>
+      <w:proofErr w:type="spellStart"/>
+      <w:proofErr w:type="gramStart"/>
       <w:r>
         <w:t>Microsoft.EntityFrameworkCore.Desing</w:t>
       </w:r>
+      <w:proofErr w:type="spellEnd"/>
+      <w:proofErr w:type="gramEnd"/>
     </w:p>
     <w:p/>
     <w:p/>
@@ -1028,7 +1064,23 @@
         </w:numPr>
       </w:pPr>
       <w:r>
-        <w:t xml:space="preserve">Set dataAccess start project </w:t>
+        <w:t xml:space="preserve">Set </w:t>
+      </w:r>
+      <w:proofErr w:type="spellStart"/>
+      <w:r>
+        <w:t>dataAccess</w:t>
+      </w:r>
+      <w:proofErr w:type="spellEnd"/>
+      <w:r>
+        <w:t xml:space="preserve"> start </w:t>
+      </w:r>
+      <w:proofErr w:type="gramStart"/>
+      <w:r>
+        <w:t>project</w:t>
+      </w:r>
+      <w:proofErr w:type="gramEnd"/>
+      <w:r>
+        <w:t xml:space="preserve"> </w:t>
       </w:r>
     </w:p>
     <w:p>
@@ -1039,9 +1091,11 @@
           <w:numId w:val="1"/>
         </w:numPr>
       </w:pPr>
+      <w:proofErr w:type="gramStart"/>
       <w:r>
         <w:t>Command  “</w:t>
       </w:r>
+      <w:proofErr w:type="gramEnd"/>
       <w:r>
         <w:rPr>
           <w:b/>
@@ -1053,7 +1107,15 @@
         <w:t xml:space="preserve">” + a </w:t>
       </w:r>
       <w:r>
-        <w:t xml:space="preserve"> tag name example “CreatingBookTable”</w:t>
+        <w:t xml:space="preserve"> tag name example “</w:t>
+      </w:r>
+      <w:proofErr w:type="spellStart"/>
+      <w:r>
+        <w:t>CreatingBookTable</w:t>
+      </w:r>
+      <w:proofErr w:type="spellEnd"/>
+      <w:r>
+        <w:t>”</w:t>
       </w:r>
       <w:r>
         <w:t xml:space="preserve"> </w:t>
@@ -1078,8 +1140,13 @@
         <w:t>Update-Database</w:t>
       </w:r>
       <w:r>
-        <w:t>” to create all object in the migration</w:t>
-      </w:r>
+        <w:t xml:space="preserve">” to create all object in the </w:t>
+      </w:r>
+      <w:proofErr w:type="gramStart"/>
+      <w:r>
+        <w:t>migration</w:t>
+      </w:r>
+      <w:proofErr w:type="gramEnd"/>
     </w:p>
     <w:p>
       <w:pPr>
@@ -1136,9 +1203,14 @@
       </w:pPr>
       <w:bookmarkStart w:id="8" w:name="_Toc146223271"/>
       <w:r>
-        <w:t>Required properties</w:t>
+        <w:t xml:space="preserve">Required </w:t>
+      </w:r>
+      <w:proofErr w:type="gramStart"/>
+      <w:r>
+        <w:t>properties</w:t>
       </w:r>
       <w:bookmarkEnd w:id="8"/>
+      <w:proofErr w:type="gramEnd"/>
     </w:p>
     <w:p>
       <w:r>
@@ -1191,12 +1263,18 @@
     </w:p>
     <w:p>
       <w:r>
-        <w:t>For update, just change your entity al type the command “add-migration”</w:t>
-      </w:r>
-    </w:p>
-    <w:p>
-      <w:r>
-        <w:t>Remove migration, is recommend for non-updated migrations “</w:t>
+        <w:t xml:space="preserve">It </w:t>
+      </w:r>
+      <w:r>
+        <w:t xml:space="preserve">is </w:t>
+      </w:r>
+      <w:proofErr w:type="gramStart"/>
+      <w:r>
+        <w:t>recommend</w:t>
+      </w:r>
+      <w:proofErr w:type="gramEnd"/>
+      <w:r>
+        <w:t xml:space="preserve"> for non-updated migrations “</w:t>
       </w:r>
       <w:r>
         <w:rPr>
@@ -1214,12 +1292,30 @@
         <w:pStyle w:val="Heading2"/>
       </w:pPr>
       <w:r>
-        <w:t xml:space="preserve">Remove a table </w:t>
-      </w:r>
-    </w:p>
-    <w:p>
-      <w:r>
-        <w:t xml:space="preserve">Remove the dataset from dbcontext </w:t>
+        <w:t xml:space="preserve">Remove a </w:t>
+      </w:r>
+      <w:proofErr w:type="gramStart"/>
+      <w:r>
+        <w:t>table</w:t>
+      </w:r>
+      <w:proofErr w:type="gramEnd"/>
+      <w:r>
+        <w:t xml:space="preserve"> </w:t>
+      </w:r>
+    </w:p>
+    <w:p>
+      <w:r>
+        <w:t xml:space="preserve">Remove the dataset from </w:t>
+      </w:r>
+      <w:proofErr w:type="spellStart"/>
+      <w:proofErr w:type="gramStart"/>
+      <w:r>
+        <w:t>dbcontext</w:t>
+      </w:r>
+      <w:proofErr w:type="spellEnd"/>
+      <w:proofErr w:type="gramEnd"/>
+      <w:r>
+        <w:t xml:space="preserve"> </w:t>
       </w:r>
     </w:p>
     <w:p>
@@ -1227,7 +1323,15 @@
         <w:pStyle w:val="Heading2"/>
       </w:pPr>
       <w:r>
-        <w:t xml:space="preserve">Roll back to old migration </w:t>
+        <w:t xml:space="preserve">Roll back to old </w:t>
+      </w:r>
+      <w:proofErr w:type="gramStart"/>
+      <w:r>
+        <w:t>migration</w:t>
+      </w:r>
+      <w:proofErr w:type="gramEnd"/>
+      <w:r>
+        <w:t xml:space="preserve"> </w:t>
       </w:r>
     </w:p>
     <w:p>
@@ -1247,7 +1351,15 @@
           <w:b/>
           <w:bCs/>
         </w:rPr>
-        <w:t>Update-Database</w:t>
+        <w:t>Update-</w:t>
+      </w:r>
+      <w:proofErr w:type="gramStart"/>
+      <w:r>
+        <w:rPr>
+          <w:b/>
+          <w:bCs/>
+        </w:rPr>
+        <w:t>Database</w:t>
       </w:r>
       <w:r>
         <w:rPr>
@@ -1256,6 +1368,7 @@
         </w:rPr>
         <w:t xml:space="preserve">  </w:t>
       </w:r>
+      <w:proofErr w:type="spellStart"/>
       <w:r>
         <w:rPr>
           <w:b/>
@@ -1263,6 +1376,8 @@
         </w:rPr>
         <w:t>creatingBookTable</w:t>
       </w:r>
+      <w:proofErr w:type="spellEnd"/>
+      <w:proofErr w:type="gramEnd"/>
       <w:r>
         <w:t>”</w:t>
       </w:r>
@@ -1307,7 +1422,15 @@
           <w:b/>
           <w:bCs/>
         </w:rPr>
-        <w:t xml:space="preserve">Get-migration </w:t>
+        <w:t>Get-</w:t>
+      </w:r>
+      <w:proofErr w:type="gramStart"/>
+      <w:r>
+        <w:rPr>
+          <w:b/>
+          <w:bCs/>
+        </w:rPr>
+        <w:t xml:space="preserve">migration </w:t>
       </w:r>
       <w:r>
         <w:rPr>
@@ -1317,7 +1440,11 @@
         <w:t xml:space="preserve"> </w:t>
       </w:r>
       <w:r>
-        <w:t>show up all migrations in console</w:t>
+        <w:t>show</w:t>
+      </w:r>
+      <w:proofErr w:type="gramEnd"/>
+      <w:r>
+        <w:t xml:space="preserve"> up all migrations in console</w:t>
       </w:r>
     </w:p>
     <w:p>
@@ -1340,8 +1467,13 @@
         <w:t xml:space="preserve">Drop-database </w:t>
       </w:r>
       <w:r>
-        <w:t>drop the database that is in connection string</w:t>
-      </w:r>
+        <w:t xml:space="preserve">drop the database that is in connection </w:t>
+      </w:r>
+      <w:proofErr w:type="gramStart"/>
+      <w:r>
+        <w:t>string</w:t>
+      </w:r>
+      <w:proofErr w:type="gramEnd"/>
     </w:p>
     <w:p>
       <w:pPr>
@@ -1372,20 +1504,33 @@
         <w:pStyle w:val="Heading1"/>
       </w:pPr>
       <w:r>
+        <w:t xml:space="preserve">Seed Data </w:t>
+      </w:r>
+      <w:r>
+        <w:t xml:space="preserve"> </w:t>
+      </w:r>
+    </w:p>
+    <w:p>
+      <w:r>
+        <w:t xml:space="preserve">Create data and attach it </w:t>
+      </w:r>
+      <w:proofErr w:type="gramStart"/>
+      <w:r>
+        <w:t>to .</w:t>
+      </w:r>
+      <w:proofErr w:type="spellStart"/>
+      <w:r>
+        <w:t>HasData</w:t>
+      </w:r>
+      <w:proofErr w:type="spellEnd"/>
+      <w:proofErr w:type="gramEnd"/>
+      <w:r>
+        <w:t>(), then add-migration</w:t>
+      </w:r>
+    </w:p>
+    <w:p>
+      <w:r>
         <w:lastRenderedPageBreak/>
-        <w:t xml:space="preserve">Seed Data </w:t>
-      </w:r>
-      <w:r>
-        <w:t xml:space="preserve"> </w:t>
-      </w:r>
-    </w:p>
-    <w:p>
-      <w:r>
-        <w:t>Create data and attach it to .HasData(), then add-migration</w:t>
-      </w:r>
-    </w:p>
-    <w:p>
-      <w:r>
         <w:drawing>
           <wp:inline distT="0" distB="0" distL="0" distR="0" wp14:anchorId="5DAF3397" wp14:editId="0580ED3E">
             <wp:extent cx="5612130" cy="1674495"/>
@@ -1451,7 +1596,23 @@
           <w:b/>
           <w:bCs/>
         </w:rPr>
-        <w:t>[Table(“tb_Category”)]</w:t>
+        <w:t>[Table(“</w:t>
+      </w:r>
+      <w:proofErr w:type="spellStart"/>
+      <w:r>
+        <w:rPr>
+          <w:b/>
+          <w:bCs/>
+        </w:rPr>
+        <w:t>tb_Category</w:t>
+      </w:r>
+      <w:proofErr w:type="spellEnd"/>
+      <w:r>
+        <w:rPr>
+          <w:b/>
+          <w:bCs/>
+        </w:rPr>
+        <w:t>”)]</w:t>
       </w:r>
     </w:p>
     <w:p>
@@ -1487,7 +1648,23 @@
           <w:b/>
           <w:bCs/>
         </w:rPr>
-        <w:t>(“tb_Category”)]</w:t>
+        <w:t>(“</w:t>
+      </w:r>
+      <w:proofErr w:type="spellStart"/>
+      <w:r>
+        <w:rPr>
+          <w:b/>
+          <w:bCs/>
+        </w:rPr>
+        <w:t>tb_Category</w:t>
+      </w:r>
+      <w:proofErr w:type="spellEnd"/>
+      <w:r>
+        <w:rPr>
+          <w:b/>
+          <w:bCs/>
+        </w:rPr>
+        <w:t>”)]</w:t>
       </w:r>
     </w:p>
     <w:p>
@@ -1553,7 +1730,32 @@
           <w:b/>
           <w:bCs/>
         </w:rPr>
-        <w:t>[MaxLength(50)]</w:t>
+        <w:t>[</w:t>
+      </w:r>
+      <w:proofErr w:type="spellStart"/>
+      <w:proofErr w:type="gramStart"/>
+      <w:r>
+        <w:rPr>
+          <w:b/>
+          <w:bCs/>
+        </w:rPr>
+        <w:t>MaxLength</w:t>
+      </w:r>
+      <w:proofErr w:type="spellEnd"/>
+      <w:r>
+        <w:rPr>
+          <w:b/>
+          <w:bCs/>
+        </w:rPr>
+        <w:t>(</w:t>
+      </w:r>
+      <w:proofErr w:type="gramEnd"/>
+      <w:r>
+        <w:rPr>
+          <w:b/>
+          <w:bCs/>
+        </w:rPr>
+        <w:t>50)]</w:t>
       </w:r>
       <w:r>
         <w:t xml:space="preserve"> varchar(50)</w:t>
@@ -1572,21 +1774,401 @@
           <w:b/>
           <w:bCs/>
         </w:rPr>
-        <w:t xml:space="preserve">[NotMapped] </w:t>
-      </w:r>
-      <w:r>
-        <w:t>It property is not added as new column</w:t>
+        <w:t>[</w:t>
+      </w:r>
+      <w:proofErr w:type="spellStart"/>
+      <w:r>
+        <w:rPr>
+          <w:b/>
+          <w:bCs/>
+        </w:rPr>
+        <w:t>NotMapped</w:t>
+      </w:r>
+      <w:proofErr w:type="spellEnd"/>
+      <w:r>
+        <w:rPr>
+          <w:b/>
+          <w:bCs/>
+        </w:rPr>
+        <w:t xml:space="preserve">] </w:t>
+      </w:r>
+      <w:proofErr w:type="gramStart"/>
+      <w:r>
+        <w:t>It</w:t>
+      </w:r>
+      <w:proofErr w:type="gramEnd"/>
+      <w:r>
+        <w:t xml:space="preserve"> property is not added as new column</w:t>
       </w:r>
     </w:p>
     <w:p>
       <w:pPr>
         <w:pStyle w:val="ListParagraph"/>
-        <w:rPr>
-          <w:b/>
-          <w:bCs/>
-        </w:rPr>
-      </w:pPr>
-    </w:p>
+        <w:numPr>
+          <w:ilvl w:val="0"/>
+          <w:numId w:val="4"/>
+        </w:numPr>
+        <w:rPr>
+          <w:b/>
+          <w:bCs/>
+        </w:rPr>
+      </w:pPr>
+      <w:r>
+        <w:rPr>
+          <w:b/>
+          <w:bCs/>
+        </w:rPr>
+        <w:t>[</w:t>
+      </w:r>
+      <w:proofErr w:type="spellStart"/>
+      <w:proofErr w:type="gramStart"/>
+      <w:r>
+        <w:rPr>
+          <w:b/>
+          <w:bCs/>
+        </w:rPr>
+        <w:t>ForeignKey</w:t>
+      </w:r>
+      <w:proofErr w:type="spellEnd"/>
+      <w:r>
+        <w:rPr>
+          <w:b/>
+          <w:bCs/>
+        </w:rPr>
+        <w:t>(</w:t>
+      </w:r>
+      <w:proofErr w:type="gramEnd"/>
+      <w:r>
+        <w:rPr>
+          <w:b/>
+          <w:bCs/>
+        </w:rPr>
+        <w:t>“</w:t>
+      </w:r>
+      <w:proofErr w:type="spellStart"/>
+      <w:r>
+        <w:rPr>
+          <w:b/>
+          <w:bCs/>
+        </w:rPr>
+        <w:t>PropertyName</w:t>
+      </w:r>
+      <w:proofErr w:type="spellEnd"/>
+      <w:r>
+        <w:rPr>
+          <w:b/>
+          <w:bCs/>
+        </w:rPr>
+        <w:t xml:space="preserve"> from base foreign key table”</w:t>
+      </w:r>
+      <w:r>
+        <w:rPr>
+          <w:b/>
+          <w:bCs/>
+        </w:rPr>
+        <w:t>)]</w:t>
+      </w:r>
+    </w:p>
+    <w:p/>
+    <w:p>
+      <w:pPr>
+        <w:pStyle w:val="Heading1"/>
+      </w:pPr>
+      <w:r>
+        <w:t>EF Core Power Tools</w:t>
+      </w:r>
+    </w:p>
+    <w:p>
+      <w:r>
+        <w:t xml:space="preserve">To create Table diagram in visual studio </w:t>
+      </w:r>
+    </w:p>
+    <w:p>
+      <w:r>
+        <w:drawing>
+          <wp:inline distT="0" distB="0" distL="0" distR="0" wp14:anchorId="113D630A" wp14:editId="735C137E">
+            <wp:extent cx="5612130" cy="3068320"/>
+            <wp:effectExtent l="0" t="0" r="7620" b="0"/>
+            <wp:docPr id="1008904001" name="Picture 1"/>
+            <wp:cNvGraphicFramePr>
+              <a:graphicFrameLocks xmlns:a="http://schemas.openxmlformats.org/drawingml/2006/main" noChangeAspect="1"/>
+            </wp:cNvGraphicFramePr>
+            <a:graphic xmlns:a="http://schemas.openxmlformats.org/drawingml/2006/main">
+              <a:graphicData uri="http://schemas.openxmlformats.org/drawingml/2006/picture">
+                <pic:pic xmlns:pic="http://schemas.openxmlformats.org/drawingml/2006/picture">
+                  <pic:nvPicPr>
+                    <pic:cNvPr id="1008904001" name=""/>
+                    <pic:cNvPicPr/>
+                  </pic:nvPicPr>
+                  <pic:blipFill>
+                    <a:blip r:embed="rId9"/>
+                    <a:stretch>
+                      <a:fillRect/>
+                    </a:stretch>
+                  </pic:blipFill>
+                  <pic:spPr>
+                    <a:xfrm>
+                      <a:off x="0" y="0"/>
+                      <a:ext cx="5612130" cy="3068320"/>
+                    </a:xfrm>
+                    <a:prstGeom prst="rect">
+                      <a:avLst/>
+                    </a:prstGeom>
+                  </pic:spPr>
+                </pic:pic>
+              </a:graphicData>
+            </a:graphic>
+          </wp:inline>
+        </w:drawing>
+      </w:r>
+    </w:p>
+    <w:p/>
+    <w:p/>
+    <w:p/>
+    <w:p/>
+    <w:p/>
+    <w:p/>
+    <w:p/>
+    <w:p/>
+    <w:p/>
+    <w:p/>
+    <w:p/>
+    <w:p/>
+    <w:p/>
+    <w:p/>
+    <w:p/>
+    <w:p/>
+    <w:p>
+      <w:pPr>
+        <w:pStyle w:val="Heading1"/>
+      </w:pPr>
+      <w:r>
+        <w:t>Relations in EF Core</w:t>
+      </w:r>
+    </w:p>
+    <w:p>
+      <w:pPr>
+        <w:pStyle w:val="Heading2"/>
+      </w:pPr>
+      <w:r>
+        <w:t xml:space="preserve">One to One </w:t>
+      </w:r>
+    </w:p>
+    <w:p>
+      <w:r>
+        <w:t xml:space="preserve">Example </w:t>
+      </w:r>
+      <w:proofErr w:type="spellStart"/>
+      <w:r>
+        <w:t>BookDetail</w:t>
+      </w:r>
+      <w:proofErr w:type="spellEnd"/>
+      <w:r>
+        <w:t xml:space="preserve"> </w:t>
+      </w:r>
+      <w:r>
+        <w:t>has a foreign key to</w:t>
+      </w:r>
+      <w:r>
+        <w:t xml:space="preserve"> Book</w:t>
+      </w:r>
+      <w:r>
+        <w:t>.</w:t>
+      </w:r>
+    </w:p>
+    <w:p>
+      <w:pPr>
+        <w:pStyle w:val="ListParagraph"/>
+        <w:numPr>
+          <w:ilvl w:val="0"/>
+          <w:numId w:val="5"/>
+        </w:numPr>
+      </w:pPr>
+      <w:r>
+        <w:t>Create a [</w:t>
+      </w:r>
+      <w:proofErr w:type="spellStart"/>
+      <w:r>
+        <w:t>ForeignKey</w:t>
+      </w:r>
+      <w:proofErr w:type="spellEnd"/>
+      <w:r>
+        <w:t>(“</w:t>
+      </w:r>
+      <w:r>
+        <w:t>Book</w:t>
+      </w:r>
+      <w:r>
+        <w:t>”</w:t>
+      </w:r>
+      <w:proofErr w:type="gramStart"/>
+      <w:r>
+        <w:t xml:space="preserve">)]  </w:t>
+      </w:r>
+      <w:r>
+        <w:t>Book</w:t>
+      </w:r>
+      <w:proofErr w:type="gramEnd"/>
+      <w:r>
+        <w:t xml:space="preserve"> </w:t>
+      </w:r>
+      <w:r>
+        <w:t>is the property name from the base table</w:t>
+      </w:r>
+    </w:p>
+    <w:p>
+      <w:pPr>
+        <w:pStyle w:val="ListParagraph"/>
+        <w:numPr>
+          <w:ilvl w:val="0"/>
+          <w:numId w:val="5"/>
+        </w:numPr>
+      </w:pPr>
+      <w:r>
+        <w:t xml:space="preserve">Create property foreign </w:t>
+      </w:r>
+      <w:proofErr w:type="gramStart"/>
+      <w:r>
+        <w:t>key</w:t>
+      </w:r>
+      <w:proofErr w:type="gramEnd"/>
+    </w:p>
+    <w:p>
+      <w:pPr>
+        <w:pStyle w:val="ListParagraph"/>
+        <w:numPr>
+          <w:ilvl w:val="0"/>
+          <w:numId w:val="5"/>
+        </w:numPr>
+      </w:pPr>
+      <w:r>
+        <w:t xml:space="preserve">Create property table base of foreign </w:t>
+      </w:r>
+      <w:proofErr w:type="gramStart"/>
+      <w:r>
+        <w:t>key</w:t>
+      </w:r>
+      <w:proofErr w:type="gramEnd"/>
+    </w:p>
+    <w:p>
+      <w:pPr>
+        <w:pStyle w:val="ListParagraph"/>
+        <w:numPr>
+          <w:ilvl w:val="0"/>
+          <w:numId w:val="5"/>
+        </w:numPr>
+      </w:pPr>
+      <w:r>
+        <w:t xml:space="preserve">Create </w:t>
+      </w:r>
+      <w:proofErr w:type="spellStart"/>
+      <w:r>
+        <w:t>BookDetail</w:t>
+      </w:r>
+      <w:proofErr w:type="spellEnd"/>
+      <w:r>
+        <w:t xml:space="preserve"> </w:t>
+      </w:r>
+      <w:r>
+        <w:t xml:space="preserve">property in </w:t>
+      </w:r>
+      <w:proofErr w:type="gramStart"/>
+      <w:r>
+        <w:t>Book</w:t>
+      </w:r>
+      <w:proofErr w:type="gramEnd"/>
+    </w:p>
+    <w:p>
+      <w:r>
+        <w:drawing>
+          <wp:inline distT="0" distB="0" distL="0" distR="0" wp14:anchorId="68E4543B" wp14:editId="1BDCE42A">
+            <wp:extent cx="5612130" cy="2172335"/>
+            <wp:effectExtent l="0" t="0" r="7620" b="0"/>
+            <wp:docPr id="829945386" name="Picture 1"/>
+            <wp:cNvGraphicFramePr>
+              <a:graphicFrameLocks xmlns:a="http://schemas.openxmlformats.org/drawingml/2006/main" noChangeAspect="1"/>
+            </wp:cNvGraphicFramePr>
+            <a:graphic xmlns:a="http://schemas.openxmlformats.org/drawingml/2006/main">
+              <a:graphicData uri="http://schemas.openxmlformats.org/drawingml/2006/picture">
+                <pic:pic xmlns:pic="http://schemas.openxmlformats.org/drawingml/2006/picture">
+                  <pic:nvPicPr>
+                    <pic:cNvPr id="829945386" name=""/>
+                    <pic:cNvPicPr/>
+                  </pic:nvPicPr>
+                  <pic:blipFill>
+                    <a:blip r:embed="rId10"/>
+                    <a:stretch>
+                      <a:fillRect/>
+                    </a:stretch>
+                  </pic:blipFill>
+                  <pic:spPr>
+                    <a:xfrm>
+                      <a:off x="0" y="0"/>
+                      <a:ext cx="5612130" cy="2172335"/>
+                    </a:xfrm>
+                    <a:prstGeom prst="rect">
+                      <a:avLst/>
+                    </a:prstGeom>
+                  </pic:spPr>
+                </pic:pic>
+              </a:graphicData>
+            </a:graphic>
+          </wp:inline>
+        </w:drawing>
+      </w:r>
+    </w:p>
+    <w:p>
+      <w:r>
+        <w:lastRenderedPageBreak/>
+        <w:drawing>
+          <wp:inline distT="0" distB="0" distL="0" distR="0" wp14:anchorId="65ADAC70" wp14:editId="52BD22DF">
+            <wp:extent cx="5189670" cy="2034716"/>
+            <wp:effectExtent l="0" t="0" r="0" b="3810"/>
+            <wp:docPr id="2113979500" name="Picture 1" descr="A screen shot of a computer&#10;&#10;Description automatically generated"/>
+            <wp:cNvGraphicFramePr>
+              <a:graphicFrameLocks xmlns:a="http://schemas.openxmlformats.org/drawingml/2006/main" noChangeAspect="1"/>
+            </wp:cNvGraphicFramePr>
+            <a:graphic xmlns:a="http://schemas.openxmlformats.org/drawingml/2006/main">
+              <a:graphicData uri="http://schemas.openxmlformats.org/drawingml/2006/picture">
+                <pic:pic xmlns:pic="http://schemas.openxmlformats.org/drawingml/2006/picture">
+                  <pic:nvPicPr>
+                    <pic:cNvPr id="2113979500" name="Picture 1" descr="A screen shot of a computer&#10;&#10;Description automatically generated"/>
+                    <pic:cNvPicPr/>
+                  </pic:nvPicPr>
+                  <pic:blipFill>
+                    <a:blip r:embed="rId11"/>
+                    <a:stretch>
+                      <a:fillRect/>
+                    </a:stretch>
+                  </pic:blipFill>
+                  <pic:spPr>
+                    <a:xfrm>
+                      <a:off x="0" y="0"/>
+                      <a:ext cx="5189670" cy="2034716"/>
+                    </a:xfrm>
+                    <a:prstGeom prst="rect">
+                      <a:avLst/>
+                    </a:prstGeom>
+                  </pic:spPr>
+                </pic:pic>
+              </a:graphicData>
+            </a:graphic>
+          </wp:inline>
+        </w:drawing>
+      </w:r>
+    </w:p>
+    <w:p/>
+    <w:p/>
+    <w:p/>
+    <w:p>
+      <w:pPr>
+        <w:pStyle w:val="Heading2"/>
+      </w:pPr>
+      <w:r>
+        <w:t xml:space="preserve">One To Many </w:t>
+      </w:r>
+    </w:p>
+    <w:p/>
     <w:p/>
     <w:p/>
     <w:sectPr>
@@ -1777,6 +2359,95 @@
     </w:lvl>
   </w:abstractNum>
   <w:abstractNum w:abstractNumId="2" w15:restartNumberingAfterBreak="0">
+    <w:nsid w:val="75AF7D44"/>
+    <w:multiLevelType w:val="hybridMultilevel"/>
+    <w:tmpl w:val="9D88DAB8"/>
+    <w:lvl w:ilvl="0" w:tplc="240A0011">
+      <w:start w:val="1"/>
+      <w:numFmt w:val="decimal"/>
+      <w:lvlText w:val="%1)"/>
+      <w:lvlJc w:val="left"/>
+      <w:pPr>
+        <w:ind w:left="720" w:hanging="360"/>
+      </w:pPr>
+      <w:rPr>
+        <w:rFonts w:hint="default"/>
+      </w:rPr>
+    </w:lvl>
+    <w:lvl w:ilvl="1" w:tplc="240A0019" w:tentative="1">
+      <w:start w:val="1"/>
+      <w:numFmt w:val="lowerLetter"/>
+      <w:lvlText w:val="%2."/>
+      <w:lvlJc w:val="left"/>
+      <w:pPr>
+        <w:ind w:left="1440" w:hanging="360"/>
+      </w:pPr>
+    </w:lvl>
+    <w:lvl w:ilvl="2" w:tplc="240A001B" w:tentative="1">
+      <w:start w:val="1"/>
+      <w:numFmt w:val="lowerRoman"/>
+      <w:lvlText w:val="%3."/>
+      <w:lvlJc w:val="right"/>
+      <w:pPr>
+        <w:ind w:left="2160" w:hanging="180"/>
+      </w:pPr>
+    </w:lvl>
+    <w:lvl w:ilvl="3" w:tplc="240A000F" w:tentative="1">
+      <w:start w:val="1"/>
+      <w:numFmt w:val="decimal"/>
+      <w:lvlText w:val="%4."/>
+      <w:lvlJc w:val="left"/>
+      <w:pPr>
+        <w:ind w:left="2880" w:hanging="360"/>
+      </w:pPr>
+    </w:lvl>
+    <w:lvl w:ilvl="4" w:tplc="240A0019" w:tentative="1">
+      <w:start w:val="1"/>
+      <w:numFmt w:val="lowerLetter"/>
+      <w:lvlText w:val="%5."/>
+      <w:lvlJc w:val="left"/>
+      <w:pPr>
+        <w:ind w:left="3600" w:hanging="360"/>
+      </w:pPr>
+    </w:lvl>
+    <w:lvl w:ilvl="5" w:tplc="240A001B" w:tentative="1">
+      <w:start w:val="1"/>
+      <w:numFmt w:val="lowerRoman"/>
+      <w:lvlText w:val="%6."/>
+      <w:lvlJc w:val="right"/>
+      <w:pPr>
+        <w:ind w:left="4320" w:hanging="180"/>
+      </w:pPr>
+    </w:lvl>
+    <w:lvl w:ilvl="6" w:tplc="240A000F" w:tentative="1">
+      <w:start w:val="1"/>
+      <w:numFmt w:val="decimal"/>
+      <w:lvlText w:val="%7."/>
+      <w:lvlJc w:val="left"/>
+      <w:pPr>
+        <w:ind w:left="5040" w:hanging="360"/>
+      </w:pPr>
+    </w:lvl>
+    <w:lvl w:ilvl="7" w:tplc="240A0019" w:tentative="1">
+      <w:start w:val="1"/>
+      <w:numFmt w:val="lowerLetter"/>
+      <w:lvlText w:val="%8."/>
+      <w:lvlJc w:val="left"/>
+      <w:pPr>
+        <w:ind w:left="5760" w:hanging="360"/>
+      </w:pPr>
+    </w:lvl>
+    <w:lvl w:ilvl="8" w:tplc="240A001B" w:tentative="1">
+      <w:start w:val="1"/>
+      <w:numFmt w:val="lowerRoman"/>
+      <w:lvlText w:val="%9."/>
+      <w:lvlJc w:val="right"/>
+      <w:pPr>
+        <w:ind w:left="6480" w:hanging="180"/>
+      </w:pPr>
+    </w:lvl>
+  </w:abstractNum>
+  <w:abstractNum w:abstractNumId="3" w15:restartNumberingAfterBreak="0">
     <w:nsid w:val="76F97413"/>
     <w:multiLevelType w:val="hybridMultilevel"/>
     <w:tmpl w:val="7FCEA31C"/>
@@ -1865,7 +2536,7 @@
       </w:pPr>
     </w:lvl>
   </w:abstractNum>
-  <w:abstractNum w:abstractNumId="3" w15:restartNumberingAfterBreak="0">
+  <w:abstractNum w:abstractNumId="4" w15:restartNumberingAfterBreak="0">
     <w:nsid w:val="7F554455"/>
     <w:multiLevelType w:val="hybridMultilevel"/>
     <w:tmpl w:val="808E6D48"/>
@@ -1955,13 +2626,16 @@
     <w:abstractNumId w:val="0"/>
   </w:num>
   <w:num w:numId="2" w16cid:durableId="442500716">
-    <w:abstractNumId w:val="3"/>
+    <w:abstractNumId w:val="4"/>
   </w:num>
   <w:num w:numId="3" w16cid:durableId="1032456210">
-    <w:abstractNumId w:val="2"/>
+    <w:abstractNumId w:val="3"/>
   </w:num>
   <w:num w:numId="4" w16cid:durableId="1141655801">
     <w:abstractNumId w:val="1"/>
+  </w:num>
+  <w:num w:numId="5" w16cid:durableId="875313741">
+    <w:abstractNumId w:val="2"/>
   </w:num>
 </w:numbering>
 </file>

</xml_diff>

<commit_message>
secction 4 EF Core relations
</commit_message>
<xml_diff>
--- a/Entity Framework.docx
+++ b/Entity Framework.docx
@@ -55,7 +55,7 @@
           <w:r>
             <w:fldChar w:fldCharType="separate"/>
           </w:r>
-          <w:hyperlink w:anchor="_Toc146223263" w:history="1">
+          <w:hyperlink w:anchor="_Toc146294703" w:history="1">
             <w:r>
               <w:rPr>
                 <w:rStyle w:val="Hyperlink"/>
@@ -82,7 +82,7 @@
                 <w:noProof/>
                 <w:webHidden/>
               </w:rPr>
-              <w:instrText xml:space="preserve"> PAGEREF _Toc146223263 \h </w:instrText>
+              <w:instrText xml:space="preserve"> PAGEREF _Toc146294703 \h </w:instrText>
             </w:r>
             <w:r>
               <w:rPr>
@@ -125,13 +125,13 @@
               <w:lang w:val="es-CO" w:eastAsia="es-CO"/>
             </w:rPr>
           </w:pPr>
-          <w:hyperlink w:anchor="_Toc146223264" w:history="1">
+          <w:hyperlink w:anchor="_Toc146294704" w:history="1">
             <w:r>
               <w:rPr>
                 <w:rStyle w:val="Hyperlink"/>
                 <w:noProof/>
               </w:rPr>
-              <w:t>Entity Framework Core</w:t>
+              <w:t>Entity Framework Core 6.x</w:t>
             </w:r>
             <w:r>
               <w:rPr>
@@ -152,7 +152,7 @@
                 <w:noProof/>
                 <w:webHidden/>
               </w:rPr>
-              <w:instrText xml:space="preserve"> PAGEREF _Toc146223264 \h </w:instrText>
+              <w:instrText xml:space="preserve"> PAGEREF _Toc146294704 \h </w:instrText>
             </w:r>
             <w:r>
               <w:rPr>
@@ -195,7 +195,7 @@
               <w:lang w:val="es-CO" w:eastAsia="es-CO"/>
             </w:rPr>
           </w:pPr>
-          <w:hyperlink w:anchor="_Toc146223265" w:history="1">
+          <w:hyperlink w:anchor="_Toc146294705" w:history="1">
             <w:r>
               <w:rPr>
                 <w:rStyle w:val="Hyperlink"/>
@@ -222,7 +222,7 @@
                 <w:noProof/>
                 <w:webHidden/>
               </w:rPr>
-              <w:instrText xml:space="preserve"> PAGEREF _Toc146223265 \h </w:instrText>
+              <w:instrText xml:space="preserve"> PAGEREF _Toc146294705 \h </w:instrText>
             </w:r>
             <w:r>
               <w:rPr>
@@ -265,7 +265,7 @@
               <w:lang w:val="es-CO" w:eastAsia="es-CO"/>
             </w:rPr>
           </w:pPr>
-          <w:hyperlink w:anchor="_Toc146223266" w:history="1">
+          <w:hyperlink w:anchor="_Toc146294706" w:history="1">
             <w:r>
               <w:rPr>
                 <w:rStyle w:val="Hyperlink"/>
@@ -292,7 +292,7 @@
                 <w:noProof/>
                 <w:webHidden/>
               </w:rPr>
-              <w:instrText xml:space="preserve"> PAGEREF _Toc146223266 \h </w:instrText>
+              <w:instrText xml:space="preserve"> PAGEREF _Toc146294706 \h </w:instrText>
             </w:r>
             <w:r>
               <w:rPr>
@@ -312,7 +312,7 @@
                 <w:noProof/>
                 <w:webHidden/>
               </w:rPr>
-              <w:t>2</w:t>
+              <w:t>3</w:t>
             </w:r>
             <w:r>
               <w:rPr>
@@ -335,7 +335,7 @@
               <w:lang w:val="es-CO" w:eastAsia="es-CO"/>
             </w:rPr>
           </w:pPr>
-          <w:hyperlink w:anchor="_Toc146223267" w:history="1">
+          <w:hyperlink w:anchor="_Toc146294707" w:history="1">
             <w:r>
               <w:rPr>
                 <w:rStyle w:val="Hyperlink"/>
@@ -362,7 +362,7 @@
                 <w:noProof/>
                 <w:webHidden/>
               </w:rPr>
-              <w:instrText xml:space="preserve"> PAGEREF _Toc146223267 \h </w:instrText>
+              <w:instrText xml:space="preserve"> PAGEREF _Toc146294707 \h </w:instrText>
             </w:r>
             <w:r>
               <w:rPr>
@@ -382,7 +382,7 @@
                 <w:noProof/>
                 <w:webHidden/>
               </w:rPr>
-              <w:t>2</w:t>
+              <w:t>3</w:t>
             </w:r>
             <w:r>
               <w:rPr>
@@ -405,7 +405,7 @@
               <w:lang w:val="es-CO" w:eastAsia="es-CO"/>
             </w:rPr>
           </w:pPr>
-          <w:hyperlink w:anchor="_Toc146223268" w:history="1">
+          <w:hyperlink w:anchor="_Toc146294708" w:history="1">
             <w:r>
               <w:rPr>
                 <w:rStyle w:val="Hyperlink"/>
@@ -432,7 +432,7 @@
                 <w:noProof/>
                 <w:webHidden/>
               </w:rPr>
-              <w:instrText xml:space="preserve"> PAGEREF _Toc146223268 \h </w:instrText>
+              <w:instrText xml:space="preserve"> PAGEREF _Toc146294708 \h </w:instrText>
             </w:r>
             <w:r>
               <w:rPr>
@@ -452,7 +452,7 @@
                 <w:noProof/>
                 <w:webHidden/>
               </w:rPr>
-              <w:t>2</w:t>
+              <w:t>3</w:t>
             </w:r>
             <w:r>
               <w:rPr>
@@ -475,7 +475,7 @@
               <w:lang w:val="es-CO" w:eastAsia="es-CO"/>
             </w:rPr>
           </w:pPr>
-          <w:hyperlink w:anchor="_Toc146223269" w:history="1">
+          <w:hyperlink w:anchor="_Toc146294709" w:history="1">
             <w:r>
               <w:rPr>
                 <w:rStyle w:val="Hyperlink"/>
@@ -502,7 +502,7 @@
                 <w:noProof/>
                 <w:webHidden/>
               </w:rPr>
-              <w:instrText xml:space="preserve"> PAGEREF _Toc146223269 \h </w:instrText>
+              <w:instrText xml:space="preserve"> PAGEREF _Toc146294709 \h </w:instrText>
             </w:r>
             <w:r>
               <w:rPr>
@@ -545,7 +545,7 @@
               <w:lang w:val="es-CO" w:eastAsia="es-CO"/>
             </w:rPr>
           </w:pPr>
-          <w:hyperlink w:anchor="_Toc146223270" w:history="1">
+          <w:hyperlink w:anchor="_Toc146294710" w:history="1">
             <w:r>
               <w:rPr>
                 <w:rStyle w:val="Hyperlink"/>
@@ -572,7 +572,7 @@
                 <w:noProof/>
                 <w:webHidden/>
               </w:rPr>
-              <w:instrText xml:space="preserve"> PAGEREF _Toc146223270 \h </w:instrText>
+              <w:instrText xml:space="preserve"> PAGEREF _Toc146294710 \h </w:instrText>
             </w:r>
             <w:r>
               <w:rPr>
@@ -615,7 +615,7 @@
               <w:lang w:val="es-CO" w:eastAsia="es-CO"/>
             </w:rPr>
           </w:pPr>
-          <w:hyperlink w:anchor="_Toc146223271" w:history="1">
+          <w:hyperlink w:anchor="_Toc146294711" w:history="1">
             <w:r>
               <w:rPr>
                 <w:rStyle w:val="Hyperlink"/>
@@ -642,7 +642,7 @@
                 <w:noProof/>
                 <w:webHidden/>
               </w:rPr>
-              <w:instrText xml:space="preserve"> PAGEREF _Toc146223271 \h </w:instrText>
+              <w:instrText xml:space="preserve"> PAGEREF _Toc146294711 \h </w:instrText>
             </w:r>
             <w:r>
               <w:rPr>
@@ -685,7 +685,7 @@
               <w:lang w:val="es-CO" w:eastAsia="es-CO"/>
             </w:rPr>
           </w:pPr>
-          <w:hyperlink w:anchor="_Toc146223272" w:history="1">
+          <w:hyperlink w:anchor="_Toc146294712" w:history="1">
             <w:r>
               <w:rPr>
                 <w:rStyle w:val="Hyperlink"/>
@@ -712,7 +712,7 @@
                 <w:noProof/>
                 <w:webHidden/>
               </w:rPr>
-              <w:instrText xml:space="preserve"> PAGEREF _Toc146223272 \h </w:instrText>
+              <w:instrText xml:space="preserve"> PAGEREF _Toc146294712 \h </w:instrText>
             </w:r>
             <w:r>
               <w:rPr>
@@ -755,7 +755,7 @@
               <w:lang w:val="es-CO" w:eastAsia="es-CO"/>
             </w:rPr>
           </w:pPr>
-          <w:hyperlink w:anchor="_Toc146223273" w:history="1">
+          <w:hyperlink w:anchor="_Toc146294713" w:history="1">
             <w:r>
               <w:rPr>
                 <w:rStyle w:val="Hyperlink"/>
@@ -782,7 +782,7 @@
                 <w:noProof/>
                 <w:webHidden/>
               </w:rPr>
-              <w:instrText xml:space="preserve"> PAGEREF _Toc146223273 \h </w:instrText>
+              <w:instrText xml:space="preserve"> PAGEREF _Toc146294713 \h </w:instrText>
             </w:r>
             <w:r>
               <w:rPr>
@@ -803,6 +803,776 @@
                 <w:webHidden/>
               </w:rPr>
               <w:t>3</w:t>
+            </w:r>
+            <w:r>
+              <w:rPr>
+                <w:noProof/>
+                <w:webHidden/>
+              </w:rPr>
+              <w:fldChar w:fldCharType="end"/>
+            </w:r>
+          </w:hyperlink>
+        </w:p>
+        <w:p>
+          <w:pPr>
+            <w:pStyle w:val="TOC2"/>
+            <w:tabs>
+              <w:tab w:val="right" w:leader="dot" w:pos="8828"/>
+            </w:tabs>
+            <w:rPr>
+              <w:rFonts w:eastAsiaTheme="minorEastAsia"/>
+              <w:noProof/>
+              <w:lang w:val="es-CO" w:eastAsia="es-CO"/>
+            </w:rPr>
+          </w:pPr>
+          <w:hyperlink w:anchor="_Toc146294714" w:history="1">
+            <w:r>
+              <w:rPr>
+                <w:rStyle w:val="Hyperlink"/>
+                <w:noProof/>
+              </w:rPr>
+              <w:t>Remove a table</w:t>
+            </w:r>
+            <w:r>
+              <w:rPr>
+                <w:noProof/>
+                <w:webHidden/>
+              </w:rPr>
+              <w:tab/>
+            </w:r>
+            <w:r>
+              <w:rPr>
+                <w:noProof/>
+                <w:webHidden/>
+              </w:rPr>
+              <w:fldChar w:fldCharType="begin"/>
+            </w:r>
+            <w:r>
+              <w:rPr>
+                <w:noProof/>
+                <w:webHidden/>
+              </w:rPr>
+              <w:instrText xml:space="preserve"> PAGEREF _Toc146294714 \h </w:instrText>
+            </w:r>
+            <w:r>
+              <w:rPr>
+                <w:noProof/>
+                <w:webHidden/>
+              </w:rPr>
+            </w:r>
+            <w:r>
+              <w:rPr>
+                <w:noProof/>
+                <w:webHidden/>
+              </w:rPr>
+              <w:fldChar w:fldCharType="separate"/>
+            </w:r>
+            <w:r>
+              <w:rPr>
+                <w:noProof/>
+                <w:webHidden/>
+              </w:rPr>
+              <w:t>3</w:t>
+            </w:r>
+            <w:r>
+              <w:rPr>
+                <w:noProof/>
+                <w:webHidden/>
+              </w:rPr>
+              <w:fldChar w:fldCharType="end"/>
+            </w:r>
+          </w:hyperlink>
+        </w:p>
+        <w:p>
+          <w:pPr>
+            <w:pStyle w:val="TOC2"/>
+            <w:tabs>
+              <w:tab w:val="right" w:leader="dot" w:pos="8828"/>
+            </w:tabs>
+            <w:rPr>
+              <w:rFonts w:eastAsiaTheme="minorEastAsia"/>
+              <w:noProof/>
+              <w:lang w:val="es-CO" w:eastAsia="es-CO"/>
+            </w:rPr>
+          </w:pPr>
+          <w:hyperlink w:anchor="_Toc146294715" w:history="1">
+            <w:r>
+              <w:rPr>
+                <w:rStyle w:val="Hyperlink"/>
+                <w:noProof/>
+              </w:rPr>
+              <w:t>Roll back to old migration</w:t>
+            </w:r>
+            <w:r>
+              <w:rPr>
+                <w:noProof/>
+                <w:webHidden/>
+              </w:rPr>
+              <w:tab/>
+            </w:r>
+            <w:r>
+              <w:rPr>
+                <w:noProof/>
+                <w:webHidden/>
+              </w:rPr>
+              <w:fldChar w:fldCharType="begin"/>
+            </w:r>
+            <w:r>
+              <w:rPr>
+                <w:noProof/>
+                <w:webHidden/>
+              </w:rPr>
+              <w:instrText xml:space="preserve"> PAGEREF _Toc146294715 \h </w:instrText>
+            </w:r>
+            <w:r>
+              <w:rPr>
+                <w:noProof/>
+                <w:webHidden/>
+              </w:rPr>
+            </w:r>
+            <w:r>
+              <w:rPr>
+                <w:noProof/>
+                <w:webHidden/>
+              </w:rPr>
+              <w:fldChar w:fldCharType="separate"/>
+            </w:r>
+            <w:r>
+              <w:rPr>
+                <w:noProof/>
+                <w:webHidden/>
+              </w:rPr>
+              <w:t>3</w:t>
+            </w:r>
+            <w:r>
+              <w:rPr>
+                <w:noProof/>
+                <w:webHidden/>
+              </w:rPr>
+              <w:fldChar w:fldCharType="end"/>
+            </w:r>
+          </w:hyperlink>
+        </w:p>
+        <w:p>
+          <w:pPr>
+            <w:pStyle w:val="TOC1"/>
+            <w:tabs>
+              <w:tab w:val="right" w:leader="dot" w:pos="8828"/>
+            </w:tabs>
+            <w:rPr>
+              <w:rFonts w:eastAsiaTheme="minorEastAsia"/>
+              <w:noProof/>
+              <w:lang w:val="es-CO" w:eastAsia="es-CO"/>
+            </w:rPr>
+          </w:pPr>
+          <w:hyperlink w:anchor="_Toc146294716" w:history="1">
+            <w:r>
+              <w:rPr>
+                <w:rStyle w:val="Hyperlink"/>
+                <w:noProof/>
+              </w:rPr>
+              <w:t>More Commands</w:t>
+            </w:r>
+            <w:r>
+              <w:rPr>
+                <w:noProof/>
+                <w:webHidden/>
+              </w:rPr>
+              <w:tab/>
+            </w:r>
+            <w:r>
+              <w:rPr>
+                <w:noProof/>
+                <w:webHidden/>
+              </w:rPr>
+              <w:fldChar w:fldCharType="begin"/>
+            </w:r>
+            <w:r>
+              <w:rPr>
+                <w:noProof/>
+                <w:webHidden/>
+              </w:rPr>
+              <w:instrText xml:space="preserve"> PAGEREF _Toc146294716 \h </w:instrText>
+            </w:r>
+            <w:r>
+              <w:rPr>
+                <w:noProof/>
+                <w:webHidden/>
+              </w:rPr>
+            </w:r>
+            <w:r>
+              <w:rPr>
+                <w:noProof/>
+                <w:webHidden/>
+              </w:rPr>
+              <w:fldChar w:fldCharType="separate"/>
+            </w:r>
+            <w:r>
+              <w:rPr>
+                <w:noProof/>
+                <w:webHidden/>
+              </w:rPr>
+              <w:t>4</w:t>
+            </w:r>
+            <w:r>
+              <w:rPr>
+                <w:noProof/>
+                <w:webHidden/>
+              </w:rPr>
+              <w:fldChar w:fldCharType="end"/>
+            </w:r>
+          </w:hyperlink>
+        </w:p>
+        <w:p>
+          <w:pPr>
+            <w:pStyle w:val="TOC1"/>
+            <w:tabs>
+              <w:tab w:val="right" w:leader="dot" w:pos="8828"/>
+            </w:tabs>
+            <w:rPr>
+              <w:rFonts w:eastAsiaTheme="minorEastAsia"/>
+              <w:noProof/>
+              <w:lang w:val="es-CO" w:eastAsia="es-CO"/>
+            </w:rPr>
+          </w:pPr>
+          <w:hyperlink w:anchor="_Toc146294717" w:history="1">
+            <w:r>
+              <w:rPr>
+                <w:rStyle w:val="Hyperlink"/>
+                <w:noProof/>
+              </w:rPr>
+              <w:t>Seed Data</w:t>
+            </w:r>
+            <w:r>
+              <w:rPr>
+                <w:noProof/>
+                <w:webHidden/>
+              </w:rPr>
+              <w:tab/>
+            </w:r>
+            <w:r>
+              <w:rPr>
+                <w:noProof/>
+                <w:webHidden/>
+              </w:rPr>
+              <w:fldChar w:fldCharType="begin"/>
+            </w:r>
+            <w:r>
+              <w:rPr>
+                <w:noProof/>
+                <w:webHidden/>
+              </w:rPr>
+              <w:instrText xml:space="preserve"> PAGEREF _Toc146294717 \h </w:instrText>
+            </w:r>
+            <w:r>
+              <w:rPr>
+                <w:noProof/>
+                <w:webHidden/>
+              </w:rPr>
+            </w:r>
+            <w:r>
+              <w:rPr>
+                <w:noProof/>
+                <w:webHidden/>
+              </w:rPr>
+              <w:fldChar w:fldCharType="separate"/>
+            </w:r>
+            <w:r>
+              <w:rPr>
+                <w:noProof/>
+                <w:webHidden/>
+              </w:rPr>
+              <w:t>4</w:t>
+            </w:r>
+            <w:r>
+              <w:rPr>
+                <w:noProof/>
+                <w:webHidden/>
+              </w:rPr>
+              <w:fldChar w:fldCharType="end"/>
+            </w:r>
+          </w:hyperlink>
+        </w:p>
+        <w:p>
+          <w:pPr>
+            <w:pStyle w:val="TOC1"/>
+            <w:tabs>
+              <w:tab w:val="right" w:leader="dot" w:pos="8828"/>
+            </w:tabs>
+            <w:rPr>
+              <w:rFonts w:eastAsiaTheme="minorEastAsia"/>
+              <w:noProof/>
+              <w:lang w:val="es-CO" w:eastAsia="es-CO"/>
+            </w:rPr>
+          </w:pPr>
+          <w:hyperlink w:anchor="_Toc146294718" w:history="1">
+            <w:r>
+              <w:rPr>
+                <w:rStyle w:val="Hyperlink"/>
+                <w:noProof/>
+              </w:rPr>
+              <w:t>Data annotations</w:t>
+            </w:r>
+            <w:r>
+              <w:rPr>
+                <w:noProof/>
+                <w:webHidden/>
+              </w:rPr>
+              <w:tab/>
+            </w:r>
+            <w:r>
+              <w:rPr>
+                <w:noProof/>
+                <w:webHidden/>
+              </w:rPr>
+              <w:fldChar w:fldCharType="begin"/>
+            </w:r>
+            <w:r>
+              <w:rPr>
+                <w:noProof/>
+                <w:webHidden/>
+              </w:rPr>
+              <w:instrText xml:space="preserve"> PAGEREF _Toc146294718 \h </w:instrText>
+            </w:r>
+            <w:r>
+              <w:rPr>
+                <w:noProof/>
+                <w:webHidden/>
+              </w:rPr>
+            </w:r>
+            <w:r>
+              <w:rPr>
+                <w:noProof/>
+                <w:webHidden/>
+              </w:rPr>
+              <w:fldChar w:fldCharType="separate"/>
+            </w:r>
+            <w:r>
+              <w:rPr>
+                <w:noProof/>
+                <w:webHidden/>
+              </w:rPr>
+              <w:t>4</w:t>
+            </w:r>
+            <w:r>
+              <w:rPr>
+                <w:noProof/>
+                <w:webHidden/>
+              </w:rPr>
+              <w:fldChar w:fldCharType="end"/>
+            </w:r>
+          </w:hyperlink>
+        </w:p>
+        <w:p>
+          <w:pPr>
+            <w:pStyle w:val="TOC1"/>
+            <w:tabs>
+              <w:tab w:val="right" w:leader="dot" w:pos="8828"/>
+            </w:tabs>
+            <w:rPr>
+              <w:rFonts w:eastAsiaTheme="minorEastAsia"/>
+              <w:noProof/>
+              <w:lang w:val="es-CO" w:eastAsia="es-CO"/>
+            </w:rPr>
+          </w:pPr>
+          <w:hyperlink w:anchor="_Toc146294719" w:history="1">
+            <w:r>
+              <w:rPr>
+                <w:rStyle w:val="Hyperlink"/>
+                <w:noProof/>
+              </w:rPr>
+              <w:t>EF Core Power Tools</w:t>
+            </w:r>
+            <w:r>
+              <w:rPr>
+                <w:noProof/>
+                <w:webHidden/>
+              </w:rPr>
+              <w:tab/>
+            </w:r>
+            <w:r>
+              <w:rPr>
+                <w:noProof/>
+                <w:webHidden/>
+              </w:rPr>
+              <w:fldChar w:fldCharType="begin"/>
+            </w:r>
+            <w:r>
+              <w:rPr>
+                <w:noProof/>
+                <w:webHidden/>
+              </w:rPr>
+              <w:instrText xml:space="preserve"> PAGEREF _Toc146294719 \h </w:instrText>
+            </w:r>
+            <w:r>
+              <w:rPr>
+                <w:noProof/>
+                <w:webHidden/>
+              </w:rPr>
+            </w:r>
+            <w:r>
+              <w:rPr>
+                <w:noProof/>
+                <w:webHidden/>
+              </w:rPr>
+              <w:fldChar w:fldCharType="separate"/>
+            </w:r>
+            <w:r>
+              <w:rPr>
+                <w:noProof/>
+                <w:webHidden/>
+              </w:rPr>
+              <w:t>4</w:t>
+            </w:r>
+            <w:r>
+              <w:rPr>
+                <w:noProof/>
+                <w:webHidden/>
+              </w:rPr>
+              <w:fldChar w:fldCharType="end"/>
+            </w:r>
+          </w:hyperlink>
+        </w:p>
+        <w:p>
+          <w:pPr>
+            <w:pStyle w:val="TOC1"/>
+            <w:tabs>
+              <w:tab w:val="right" w:leader="dot" w:pos="8828"/>
+            </w:tabs>
+            <w:rPr>
+              <w:rFonts w:eastAsiaTheme="minorEastAsia"/>
+              <w:noProof/>
+              <w:lang w:val="es-CO" w:eastAsia="es-CO"/>
+            </w:rPr>
+          </w:pPr>
+          <w:hyperlink w:anchor="_Toc146294720" w:history="1">
+            <w:r>
+              <w:rPr>
+                <w:rStyle w:val="Hyperlink"/>
+                <w:noProof/>
+              </w:rPr>
+              <w:t>Relations in EF Core</w:t>
+            </w:r>
+            <w:r>
+              <w:rPr>
+                <w:noProof/>
+                <w:webHidden/>
+              </w:rPr>
+              <w:tab/>
+            </w:r>
+            <w:r>
+              <w:rPr>
+                <w:noProof/>
+                <w:webHidden/>
+              </w:rPr>
+              <w:fldChar w:fldCharType="begin"/>
+            </w:r>
+            <w:r>
+              <w:rPr>
+                <w:noProof/>
+                <w:webHidden/>
+              </w:rPr>
+              <w:instrText xml:space="preserve"> PAGEREF _Toc146294720 \h </w:instrText>
+            </w:r>
+            <w:r>
+              <w:rPr>
+                <w:noProof/>
+                <w:webHidden/>
+              </w:rPr>
+            </w:r>
+            <w:r>
+              <w:rPr>
+                <w:noProof/>
+                <w:webHidden/>
+              </w:rPr>
+              <w:fldChar w:fldCharType="separate"/>
+            </w:r>
+            <w:r>
+              <w:rPr>
+                <w:noProof/>
+                <w:webHidden/>
+              </w:rPr>
+              <w:t>6</w:t>
+            </w:r>
+            <w:r>
+              <w:rPr>
+                <w:noProof/>
+                <w:webHidden/>
+              </w:rPr>
+              <w:fldChar w:fldCharType="end"/>
+            </w:r>
+          </w:hyperlink>
+        </w:p>
+        <w:p>
+          <w:pPr>
+            <w:pStyle w:val="TOC2"/>
+            <w:tabs>
+              <w:tab w:val="right" w:leader="dot" w:pos="8828"/>
+            </w:tabs>
+            <w:rPr>
+              <w:rFonts w:eastAsiaTheme="minorEastAsia"/>
+              <w:noProof/>
+              <w:lang w:val="es-CO" w:eastAsia="es-CO"/>
+            </w:rPr>
+          </w:pPr>
+          <w:hyperlink w:anchor="_Toc146294721" w:history="1">
+            <w:r>
+              <w:rPr>
+                <w:rStyle w:val="Hyperlink"/>
+                <w:noProof/>
+              </w:rPr>
+              <w:t>One to One</w:t>
+            </w:r>
+            <w:r>
+              <w:rPr>
+                <w:noProof/>
+                <w:webHidden/>
+              </w:rPr>
+              <w:tab/>
+            </w:r>
+            <w:r>
+              <w:rPr>
+                <w:noProof/>
+                <w:webHidden/>
+              </w:rPr>
+              <w:fldChar w:fldCharType="begin"/>
+            </w:r>
+            <w:r>
+              <w:rPr>
+                <w:noProof/>
+                <w:webHidden/>
+              </w:rPr>
+              <w:instrText xml:space="preserve"> PAGEREF _Toc146294721 \h </w:instrText>
+            </w:r>
+            <w:r>
+              <w:rPr>
+                <w:noProof/>
+                <w:webHidden/>
+              </w:rPr>
+            </w:r>
+            <w:r>
+              <w:rPr>
+                <w:noProof/>
+                <w:webHidden/>
+              </w:rPr>
+              <w:fldChar w:fldCharType="separate"/>
+            </w:r>
+            <w:r>
+              <w:rPr>
+                <w:noProof/>
+                <w:webHidden/>
+              </w:rPr>
+              <w:t>6</w:t>
+            </w:r>
+            <w:r>
+              <w:rPr>
+                <w:noProof/>
+                <w:webHidden/>
+              </w:rPr>
+              <w:fldChar w:fldCharType="end"/>
+            </w:r>
+          </w:hyperlink>
+        </w:p>
+        <w:p>
+          <w:pPr>
+            <w:pStyle w:val="TOC2"/>
+            <w:tabs>
+              <w:tab w:val="right" w:leader="dot" w:pos="8828"/>
+            </w:tabs>
+            <w:rPr>
+              <w:rFonts w:eastAsiaTheme="minorEastAsia"/>
+              <w:noProof/>
+              <w:lang w:val="es-CO" w:eastAsia="es-CO"/>
+            </w:rPr>
+          </w:pPr>
+          <w:hyperlink w:anchor="_Toc146294722" w:history="1">
+            <w:r>
+              <w:rPr>
+                <w:rStyle w:val="Hyperlink"/>
+                <w:noProof/>
+              </w:rPr>
+              <w:t>One To Many</w:t>
+            </w:r>
+            <w:r>
+              <w:rPr>
+                <w:noProof/>
+                <w:webHidden/>
+              </w:rPr>
+              <w:tab/>
+            </w:r>
+            <w:r>
+              <w:rPr>
+                <w:noProof/>
+                <w:webHidden/>
+              </w:rPr>
+              <w:fldChar w:fldCharType="begin"/>
+            </w:r>
+            <w:r>
+              <w:rPr>
+                <w:noProof/>
+                <w:webHidden/>
+              </w:rPr>
+              <w:instrText xml:space="preserve"> PAGEREF _Toc146294722 \h </w:instrText>
+            </w:r>
+            <w:r>
+              <w:rPr>
+                <w:noProof/>
+                <w:webHidden/>
+              </w:rPr>
+            </w:r>
+            <w:r>
+              <w:rPr>
+                <w:noProof/>
+                <w:webHidden/>
+              </w:rPr>
+              <w:fldChar w:fldCharType="separate"/>
+            </w:r>
+            <w:r>
+              <w:rPr>
+                <w:noProof/>
+                <w:webHidden/>
+              </w:rPr>
+              <w:t>6</w:t>
+            </w:r>
+            <w:r>
+              <w:rPr>
+                <w:noProof/>
+                <w:webHidden/>
+              </w:rPr>
+              <w:fldChar w:fldCharType="end"/>
+            </w:r>
+          </w:hyperlink>
+        </w:p>
+        <w:p>
+          <w:pPr>
+            <w:pStyle w:val="TOC2"/>
+            <w:tabs>
+              <w:tab w:val="right" w:leader="dot" w:pos="8828"/>
+            </w:tabs>
+            <w:rPr>
+              <w:rFonts w:eastAsiaTheme="minorEastAsia"/>
+              <w:noProof/>
+              <w:lang w:val="es-CO" w:eastAsia="es-CO"/>
+            </w:rPr>
+          </w:pPr>
+          <w:hyperlink w:anchor="_Toc146294723" w:history="1">
+            <w:r>
+              <w:rPr>
+                <w:rStyle w:val="Hyperlink"/>
+                <w:noProof/>
+              </w:rPr>
+              <w:t>Many to Many automatic</w:t>
+            </w:r>
+            <w:r>
+              <w:rPr>
+                <w:noProof/>
+                <w:webHidden/>
+              </w:rPr>
+              <w:tab/>
+            </w:r>
+            <w:r>
+              <w:rPr>
+                <w:noProof/>
+                <w:webHidden/>
+              </w:rPr>
+              <w:fldChar w:fldCharType="begin"/>
+            </w:r>
+            <w:r>
+              <w:rPr>
+                <w:noProof/>
+                <w:webHidden/>
+              </w:rPr>
+              <w:instrText xml:space="preserve"> PAGEREF _Toc146294723 \h </w:instrText>
+            </w:r>
+            <w:r>
+              <w:rPr>
+                <w:noProof/>
+                <w:webHidden/>
+              </w:rPr>
+            </w:r>
+            <w:r>
+              <w:rPr>
+                <w:noProof/>
+                <w:webHidden/>
+              </w:rPr>
+              <w:fldChar w:fldCharType="separate"/>
+            </w:r>
+            <w:r>
+              <w:rPr>
+                <w:noProof/>
+                <w:webHidden/>
+              </w:rPr>
+              <w:t>7</w:t>
+            </w:r>
+            <w:r>
+              <w:rPr>
+                <w:noProof/>
+                <w:webHidden/>
+              </w:rPr>
+              <w:fldChar w:fldCharType="end"/>
+            </w:r>
+          </w:hyperlink>
+        </w:p>
+        <w:p>
+          <w:pPr>
+            <w:pStyle w:val="TOC2"/>
+            <w:tabs>
+              <w:tab w:val="right" w:leader="dot" w:pos="8828"/>
+            </w:tabs>
+            <w:rPr>
+              <w:rFonts w:eastAsiaTheme="minorEastAsia"/>
+              <w:noProof/>
+              <w:lang w:val="es-CO" w:eastAsia="es-CO"/>
+            </w:rPr>
+          </w:pPr>
+          <w:hyperlink w:anchor="_Toc146294724" w:history="1">
+            <w:r>
+              <w:rPr>
+                <w:rStyle w:val="Hyperlink"/>
+                <w:noProof/>
+              </w:rPr>
+              <w:t>Many to Many creating intermediate table.</w:t>
+            </w:r>
+            <w:r>
+              <w:rPr>
+                <w:noProof/>
+                <w:webHidden/>
+              </w:rPr>
+              <w:tab/>
+            </w:r>
+            <w:r>
+              <w:rPr>
+                <w:noProof/>
+                <w:webHidden/>
+              </w:rPr>
+              <w:fldChar w:fldCharType="begin"/>
+            </w:r>
+            <w:r>
+              <w:rPr>
+                <w:noProof/>
+                <w:webHidden/>
+              </w:rPr>
+              <w:instrText xml:space="preserve"> PAGEREF _Toc146294724 \h </w:instrText>
+            </w:r>
+            <w:r>
+              <w:rPr>
+                <w:noProof/>
+                <w:webHidden/>
+              </w:rPr>
+            </w:r>
+            <w:r>
+              <w:rPr>
+                <w:noProof/>
+                <w:webHidden/>
+              </w:rPr>
+              <w:fldChar w:fldCharType="separate"/>
+            </w:r>
+            <w:r>
+              <w:rPr>
+                <w:noProof/>
+                <w:webHidden/>
+              </w:rPr>
+              <w:t>7</w:t>
             </w:r>
             <w:r>
               <w:rPr>
@@ -858,7 +1628,7 @@
       <w:pPr>
         <w:pStyle w:val="Heading1"/>
       </w:pPr>
-      <w:bookmarkStart w:id="0" w:name="_Toc146223263"/>
+      <w:bookmarkStart w:id="0" w:name="_Toc146294703"/>
       <w:r>
         <w:t>ORM</w:t>
       </w:r>
@@ -873,17 +1643,14 @@
       <w:pPr>
         <w:pStyle w:val="Heading1"/>
       </w:pPr>
-      <w:bookmarkStart w:id="1" w:name="_Toc146223264"/>
-      <w:r>
-        <w:t>Entity Framework Core</w:t>
+      <w:bookmarkStart w:id="1" w:name="_Toc146294704"/>
+      <w:r>
+        <w:t xml:space="preserve">Entity Framework Core </w:t>
+      </w:r>
+      <w:r>
+        <w:t>6.x</w:t>
       </w:r>
       <w:bookmarkEnd w:id="1"/>
-      <w:r>
-        <w:t xml:space="preserve"> </w:t>
-      </w:r>
-      <w:r>
-        <w:t>6.x</w:t>
-      </w:r>
     </w:p>
     <w:p>
       <w:r>
@@ -900,7 +1667,7 @@
       <w:pPr>
         <w:pStyle w:val="Heading1"/>
       </w:pPr>
-      <w:bookmarkStart w:id="2" w:name="_Toc146223265"/>
+      <w:bookmarkStart w:id="2" w:name="_Toc146294705"/>
       <w:r>
         <w:t>Course Link</w:t>
       </w:r>
@@ -933,7 +1700,7 @@
       <w:pPr>
         <w:pStyle w:val="Heading1"/>
       </w:pPr>
-      <w:bookmarkStart w:id="3" w:name="_Toc146223266"/>
+      <w:bookmarkStart w:id="3" w:name="_Toc146294706"/>
       <w:proofErr w:type="spellStart"/>
       <w:r>
         <w:t>Nuget</w:t>
@@ -949,7 +1716,7 @@
       <w:pPr>
         <w:pStyle w:val="Heading2"/>
       </w:pPr>
-      <w:bookmarkStart w:id="4" w:name="_Toc146223267"/>
+      <w:bookmarkStart w:id="4" w:name="_Toc146294707"/>
       <w:r>
         <w:t>In Data Access</w:t>
       </w:r>
@@ -996,7 +1763,7 @@
       <w:pPr>
         <w:pStyle w:val="Heading2"/>
       </w:pPr>
-      <w:bookmarkStart w:id="5" w:name="_Toc146223268"/>
+      <w:bookmarkStart w:id="5" w:name="_Toc146294708"/>
       <w:r>
         <w:t>In Web tier</w:t>
       </w:r>
@@ -1018,7 +1785,7 @@
       <w:pPr>
         <w:pStyle w:val="Heading1"/>
       </w:pPr>
-      <w:bookmarkStart w:id="6" w:name="_Toc146223269"/>
+      <w:bookmarkStart w:id="6" w:name="_Toc146294709"/>
       <w:r>
         <w:t xml:space="preserve">Make </w:t>
       </w:r>
@@ -1152,7 +1919,7 @@
       <w:pPr>
         <w:pStyle w:val="Heading2"/>
       </w:pPr>
-      <w:bookmarkStart w:id="7" w:name="_Toc146223270"/>
+      <w:bookmarkStart w:id="7" w:name="_Toc146294710"/>
       <w:r>
         <w:t>Primary Key Set</w:t>
       </w:r>
@@ -1201,7 +1968,7 @@
       <w:pPr>
         <w:pStyle w:val="Heading2"/>
       </w:pPr>
-      <w:bookmarkStart w:id="8" w:name="_Toc146223271"/>
+      <w:bookmarkStart w:id="8" w:name="_Toc146294711"/>
       <w:r>
         <w:t xml:space="preserve">Required </w:t>
       </w:r>
@@ -1221,7 +1988,7 @@
       <w:pPr>
         <w:pStyle w:val="Heading2"/>
       </w:pPr>
-      <w:bookmarkStart w:id="9" w:name="_Toc146223272"/>
+      <w:bookmarkStart w:id="9" w:name="_Toc146294712"/>
       <w:r>
         <w:t>Snapshot</w:t>
       </w:r>
@@ -1249,7 +2016,7 @@
       <w:pPr>
         <w:pStyle w:val="Heading1"/>
       </w:pPr>
-      <w:bookmarkStart w:id="10" w:name="_Toc146223273"/>
+      <w:bookmarkStart w:id="10" w:name="_Toc146294713"/>
       <w:r>
         <w:t xml:space="preserve">Remove Migration or </w:t>
       </w:r>
@@ -1291,6 +2058,7 @@
       <w:pPr>
         <w:pStyle w:val="Heading2"/>
       </w:pPr>
+      <w:bookmarkStart w:id="11" w:name="_Toc146294714"/>
       <w:r>
         <w:t xml:space="preserve">Remove a </w:t>
       </w:r>
@@ -1298,6 +2066,7 @@
       <w:r>
         <w:t>table</w:t>
       </w:r>
+      <w:bookmarkEnd w:id="11"/>
       <w:proofErr w:type="gramEnd"/>
       <w:r>
         <w:t xml:space="preserve"> </w:t>
@@ -1322,6 +2091,7 @@
       <w:pPr>
         <w:pStyle w:val="Heading2"/>
       </w:pPr>
+      <w:bookmarkStart w:id="12" w:name="_Toc146294715"/>
       <w:r>
         <w:t xml:space="preserve">Roll back to old </w:t>
       </w:r>
@@ -1329,6 +2099,7 @@
       <w:r>
         <w:t>migration</w:t>
       </w:r>
+      <w:bookmarkEnd w:id="12"/>
       <w:proofErr w:type="gramEnd"/>
       <w:r>
         <w:t xml:space="preserve"> </w:t>
@@ -1344,6 +2115,7 @@
     </w:p>
     <w:p>
       <w:r>
+        <w:lastRenderedPageBreak/>
         <w:t>example “</w:t>
       </w:r>
       <w:r>
@@ -1401,9 +2173,11 @@
       <w:pPr>
         <w:pStyle w:val="Heading1"/>
       </w:pPr>
+      <w:bookmarkStart w:id="13" w:name="_Toc146294716"/>
       <w:r>
         <w:t>More Commands</w:t>
       </w:r>
+      <w:bookmarkEnd w:id="13"/>
     </w:p>
     <w:p>
       <w:pPr>
@@ -1503,8 +2277,13 @@
       <w:pPr>
         <w:pStyle w:val="Heading1"/>
       </w:pPr>
-      <w:r>
-        <w:t xml:space="preserve">Seed Data </w:t>
+      <w:bookmarkStart w:id="14" w:name="_Toc146294717"/>
+      <w:r>
+        <w:t>Seed Data</w:t>
+      </w:r>
+      <w:bookmarkEnd w:id="14"/>
+      <w:r>
+        <w:t xml:space="preserve"> </w:t>
       </w:r>
       <w:r>
         <w:t xml:space="preserve"> </w:t>
@@ -1530,7 +2309,6 @@
     </w:p>
     <w:p>
       <w:r>
-        <w:lastRenderedPageBreak/>
         <w:drawing>
           <wp:inline distT="0" distB="0" distL="0" distR="0" wp14:anchorId="5DAF3397" wp14:editId="0580ED3E">
             <wp:extent cx="5612130" cy="1674495"/>
@@ -1573,8 +2351,13 @@
       <w:pPr>
         <w:pStyle w:val="Heading1"/>
       </w:pPr>
-      <w:r>
-        <w:t xml:space="preserve">Data annotations </w:t>
+      <w:bookmarkStart w:id="15" w:name="_Toc146294718"/>
+      <w:r>
+        <w:t>Data annotations</w:t>
+      </w:r>
+      <w:bookmarkEnd w:id="15"/>
+      <w:r>
+        <w:t xml:space="preserve"> </w:t>
       </w:r>
     </w:p>
     <w:p>
@@ -1874,9 +2657,11 @@
       <w:pPr>
         <w:pStyle w:val="Heading1"/>
       </w:pPr>
+      <w:bookmarkStart w:id="16" w:name="_Toc146294719"/>
       <w:r>
         <w:t>EF Core Power Tools</w:t>
       </w:r>
+      <w:bookmarkEnd w:id="16"/>
     </w:p>
     <w:p>
       <w:r>
@@ -1885,6 +2670,7 @@
     </w:p>
     <w:p>
       <w:r>
+        <w:lastRenderedPageBreak/>
         <w:drawing>
           <wp:inline distT="0" distB="0" distL="0" distR="0" wp14:anchorId="113D630A" wp14:editId="735C137E">
             <wp:extent cx="5612130" cy="3068320"/>
@@ -1942,16 +2728,24 @@
       <w:pPr>
         <w:pStyle w:val="Heading1"/>
       </w:pPr>
-      <w:r>
+      <w:bookmarkStart w:id="17" w:name="_Toc146294720"/>
+      <w:r>
+        <w:lastRenderedPageBreak/>
         <w:t>Relations in EF Core</w:t>
       </w:r>
+      <w:bookmarkEnd w:id="17"/>
     </w:p>
     <w:p>
       <w:pPr>
         <w:pStyle w:val="Heading2"/>
       </w:pPr>
-      <w:r>
-        <w:t xml:space="preserve">One to One </w:t>
+      <w:bookmarkStart w:id="18" w:name="_Toc146294721"/>
+      <w:r>
+        <w:t>One to One</w:t>
+      </w:r>
+      <w:bookmarkEnd w:id="18"/>
+      <w:r>
+        <w:t xml:space="preserve"> </w:t>
       </w:r>
     </w:p>
     <w:p>
@@ -2119,7 +2913,6 @@
     </w:p>
     <w:p>
       <w:r>
-        <w:lastRenderedPageBreak/>
         <w:drawing>
           <wp:inline distT="0" distB="0" distL="0" distR="0" wp14:anchorId="65ADAC70" wp14:editId="52BD22DF">
             <wp:extent cx="5189670" cy="2034716"/>
@@ -2164,8 +2957,415 @@
       <w:pPr>
         <w:pStyle w:val="Heading2"/>
       </w:pPr>
-      <w:r>
-        <w:t xml:space="preserve">One To Many </w:t>
+      <w:bookmarkStart w:id="19" w:name="_Toc146294722"/>
+      <w:r>
+        <w:t>One To Many</w:t>
+      </w:r>
+      <w:bookmarkEnd w:id="19"/>
+      <w:r>
+        <w:t xml:space="preserve"> </w:t>
+      </w:r>
+    </w:p>
+    <w:p>
+      <w:r>
+        <w:t xml:space="preserve">One </w:t>
+      </w:r>
+      <w:r>
+        <w:rPr>
+          <w:b/>
+          <w:bCs/>
+        </w:rPr>
+        <w:t>publisher</w:t>
+      </w:r>
+      <w:r>
+        <w:t xml:space="preserve"> can have many </w:t>
+      </w:r>
+      <w:r>
+        <w:rPr>
+          <w:b/>
+          <w:bCs/>
+        </w:rPr>
+        <w:t>books</w:t>
+      </w:r>
+      <w:r>
+        <w:t>.</w:t>
+      </w:r>
+    </w:p>
+    <w:p>
+      <w:pPr>
+        <w:pStyle w:val="ListParagraph"/>
+        <w:numPr>
+          <w:ilvl w:val="0"/>
+          <w:numId w:val="6"/>
+        </w:numPr>
+      </w:pPr>
+      <w:proofErr w:type="spellStart"/>
+      <w:r>
+        <w:rPr>
+          <w:b/>
+          <w:bCs/>
+        </w:rPr>
+        <w:t>Publisher_Id</w:t>
+      </w:r>
+      <w:proofErr w:type="spellEnd"/>
+      <w:r>
+        <w:t xml:space="preserve"> and Publisher </w:t>
+      </w:r>
+      <w:r>
+        <w:rPr>
+          <w:b/>
+          <w:bCs/>
+        </w:rPr>
+        <w:t>navigation</w:t>
+      </w:r>
+      <w:r>
+        <w:t xml:space="preserve"> property in Book</w:t>
+      </w:r>
+    </w:p>
+    <w:p>
+      <w:pPr>
+        <w:pStyle w:val="ListParagraph"/>
+        <w:numPr>
+          <w:ilvl w:val="0"/>
+          <w:numId w:val="6"/>
+        </w:numPr>
+      </w:pPr>
+      <w:r>
+        <w:rPr>
+          <w:b/>
+          <w:bCs/>
+        </w:rPr>
+        <w:t>List&lt;Book&gt;</w:t>
+      </w:r>
+      <w:r>
+        <w:t xml:space="preserve"> in Publisher, because One publisher can have many </w:t>
+      </w:r>
+      <w:proofErr w:type="gramStart"/>
+      <w:r>
+        <w:t>books</w:t>
+      </w:r>
+      <w:proofErr w:type="gramEnd"/>
+    </w:p>
+    <w:p/>
+    <w:p>
+      <w:r>
+        <w:lastRenderedPageBreak/>
+        <w:drawing>
+          <wp:inline distT="0" distB="0" distL="0" distR="0" wp14:anchorId="2224188C" wp14:editId="0DAA3E03">
+            <wp:extent cx="5612130" cy="1131570"/>
+            <wp:effectExtent l="0" t="0" r="7620" b="0"/>
+            <wp:docPr id="1738012715" name="Picture 1" descr="A screen shot of a computer code&#10;&#10;Description automatically generated"/>
+            <wp:cNvGraphicFramePr>
+              <a:graphicFrameLocks xmlns:a="http://schemas.openxmlformats.org/drawingml/2006/main" noChangeAspect="1"/>
+            </wp:cNvGraphicFramePr>
+            <a:graphic xmlns:a="http://schemas.openxmlformats.org/drawingml/2006/main">
+              <a:graphicData uri="http://schemas.openxmlformats.org/drawingml/2006/picture">
+                <pic:pic xmlns:pic="http://schemas.openxmlformats.org/drawingml/2006/picture">
+                  <pic:nvPicPr>
+                    <pic:cNvPr id="1738012715" name="Picture 1" descr="A screen shot of a computer code&#10;&#10;Description automatically generated"/>
+                    <pic:cNvPicPr/>
+                  </pic:nvPicPr>
+                  <pic:blipFill>
+                    <a:blip r:embed="rId12"/>
+                    <a:stretch>
+                      <a:fillRect/>
+                    </a:stretch>
+                  </pic:blipFill>
+                  <pic:spPr>
+                    <a:xfrm>
+                      <a:off x="0" y="0"/>
+                      <a:ext cx="5612130" cy="1131570"/>
+                    </a:xfrm>
+                    <a:prstGeom prst="rect">
+                      <a:avLst/>
+                    </a:prstGeom>
+                  </pic:spPr>
+                </pic:pic>
+              </a:graphicData>
+            </a:graphic>
+          </wp:inline>
+        </w:drawing>
+      </w:r>
+    </w:p>
+    <w:p>
+      <w:r>
+        <w:drawing>
+          <wp:inline distT="0" distB="0" distL="0" distR="0" wp14:anchorId="267013FB" wp14:editId="34BB4B97">
+            <wp:extent cx="4008467" cy="2522439"/>
+            <wp:effectExtent l="0" t="0" r="0" b="0"/>
+            <wp:docPr id="629162543" name="Picture 1"/>
+            <wp:cNvGraphicFramePr>
+              <a:graphicFrameLocks xmlns:a="http://schemas.openxmlformats.org/drawingml/2006/main" noChangeAspect="1"/>
+            </wp:cNvGraphicFramePr>
+            <a:graphic xmlns:a="http://schemas.openxmlformats.org/drawingml/2006/main">
+              <a:graphicData uri="http://schemas.openxmlformats.org/drawingml/2006/picture">
+                <pic:pic xmlns:pic="http://schemas.openxmlformats.org/drawingml/2006/picture">
+                  <pic:nvPicPr>
+                    <pic:cNvPr id="629162543" name=""/>
+                    <pic:cNvPicPr/>
+                  </pic:nvPicPr>
+                  <pic:blipFill>
+                    <a:blip r:embed="rId13"/>
+                    <a:stretch>
+                      <a:fillRect/>
+                    </a:stretch>
+                  </pic:blipFill>
+                  <pic:spPr>
+                    <a:xfrm>
+                      <a:off x="0" y="0"/>
+                      <a:ext cx="4008467" cy="2522439"/>
+                    </a:xfrm>
+                    <a:prstGeom prst="rect">
+                      <a:avLst/>
+                    </a:prstGeom>
+                  </pic:spPr>
+                </pic:pic>
+              </a:graphicData>
+            </a:graphic>
+          </wp:inline>
+        </w:drawing>
+      </w:r>
+    </w:p>
+    <w:p>
+      <w:pPr>
+        <w:pStyle w:val="Heading2"/>
+      </w:pPr>
+      <w:bookmarkStart w:id="20" w:name="_Toc146294723"/>
+      <w:r>
+        <w:t>Many to Many</w:t>
+      </w:r>
+      <w:r>
+        <w:t xml:space="preserve"> automatic</w:t>
+      </w:r>
+      <w:bookmarkEnd w:id="20"/>
+    </w:p>
+    <w:p>
+      <w:r>
+        <w:t xml:space="preserve">One </w:t>
+      </w:r>
+      <w:r>
+        <w:rPr>
+          <w:b/>
+          <w:bCs/>
+        </w:rPr>
+        <w:t>Book</w:t>
+      </w:r>
+      <w:r>
+        <w:t xml:space="preserve"> can have multiples </w:t>
+      </w:r>
+      <w:r>
+        <w:rPr>
+          <w:b/>
+          <w:bCs/>
+        </w:rPr>
+        <w:t>Authors</w:t>
+      </w:r>
+      <w:r>
+        <w:t xml:space="preserve">. One Author can have multiples Books. </w:t>
+      </w:r>
+    </w:p>
+    <w:p>
+      <w:pPr>
+        <w:pStyle w:val="ListParagraph"/>
+        <w:numPr>
+          <w:ilvl w:val="0"/>
+          <w:numId w:val="7"/>
+        </w:numPr>
+      </w:pPr>
+      <w:r>
+        <w:t>List of Book in Author</w:t>
+      </w:r>
+    </w:p>
+    <w:p>
+      <w:pPr>
+        <w:pStyle w:val="ListParagraph"/>
+        <w:numPr>
+          <w:ilvl w:val="0"/>
+          <w:numId w:val="7"/>
+        </w:numPr>
+      </w:pPr>
+      <w:r>
+        <w:t>List of Author in Book</w:t>
+      </w:r>
+    </w:p>
+    <w:p>
+      <w:r>
+        <w:t xml:space="preserve">EF Core 6.x Create an </w:t>
+      </w:r>
+      <w:r>
+        <w:rPr>
+          <w:b/>
+          <w:bCs/>
+        </w:rPr>
+        <w:t>intermediate table</w:t>
+      </w:r>
+      <w:r>
+        <w:t xml:space="preserve"> itself. </w:t>
+      </w:r>
+    </w:p>
+    <w:p>
+      <w:pPr>
+        <w:pStyle w:val="Heading2"/>
+      </w:pPr>
+      <w:bookmarkStart w:id="21" w:name="_Toc146294724"/>
+      <w:r>
+        <w:t>Many to Many creating intermediate table.</w:t>
+      </w:r>
+      <w:bookmarkEnd w:id="21"/>
+    </w:p>
+    <w:p>
+      <w:pPr>
+        <w:pStyle w:val="ListParagraph"/>
+        <w:numPr>
+          <w:ilvl w:val="0"/>
+          <w:numId w:val="8"/>
+        </w:numPr>
+      </w:pPr>
+      <w:r>
+        <w:t xml:space="preserve">Create </w:t>
+      </w:r>
+      <w:proofErr w:type="spellStart"/>
+      <w:r>
+        <w:t>BookAuthor</w:t>
+      </w:r>
+      <w:proofErr w:type="spellEnd"/>
+      <w:r>
+        <w:t xml:space="preserve"> Table with </w:t>
+      </w:r>
+      <w:proofErr w:type="spellStart"/>
+      <w:r>
+        <w:t>bookId</w:t>
+      </w:r>
+      <w:proofErr w:type="spellEnd"/>
+      <w:r>
+        <w:t xml:space="preserve"> and </w:t>
+      </w:r>
+      <w:proofErr w:type="spellStart"/>
+      <w:r>
+        <w:t>authorId</w:t>
+      </w:r>
+      <w:proofErr w:type="spellEnd"/>
+      <w:r>
+        <w:t>. And Author and Book references</w:t>
+      </w:r>
+    </w:p>
+    <w:p>
+      <w:pPr>
+        <w:pStyle w:val="ListParagraph"/>
+        <w:numPr>
+          <w:ilvl w:val="0"/>
+          <w:numId w:val="8"/>
+        </w:numPr>
+      </w:pPr>
+      <w:r>
+        <w:t xml:space="preserve">Property virtual </w:t>
+      </w:r>
+      <w:proofErr w:type="spellStart"/>
+      <w:r>
+        <w:t>Icollection</w:t>
+      </w:r>
+      <w:proofErr w:type="spellEnd"/>
+      <w:r>
+        <w:t>&lt;</w:t>
+      </w:r>
+      <w:proofErr w:type="spellStart"/>
+      <w:r>
+        <w:t>BookAunthor</w:t>
+      </w:r>
+      <w:proofErr w:type="spellEnd"/>
+      <w:r>
+        <w:t>&gt; in Book</w:t>
+      </w:r>
+    </w:p>
+    <w:p>
+      <w:pPr>
+        <w:pStyle w:val="ListParagraph"/>
+        <w:numPr>
+          <w:ilvl w:val="0"/>
+          <w:numId w:val="8"/>
+        </w:numPr>
+      </w:pPr>
+      <w:r>
+        <w:t xml:space="preserve">Property virtual </w:t>
+      </w:r>
+      <w:proofErr w:type="spellStart"/>
+      <w:r>
+        <w:t>Icollection</w:t>
+      </w:r>
+      <w:proofErr w:type="spellEnd"/>
+      <w:r>
+        <w:t>&lt;</w:t>
+      </w:r>
+      <w:proofErr w:type="spellStart"/>
+      <w:r>
+        <w:t>BookAunthor</w:t>
+      </w:r>
+      <w:proofErr w:type="spellEnd"/>
+      <w:r>
+        <w:t xml:space="preserve">&gt; in </w:t>
+      </w:r>
+      <w:r>
+        <w:t>Author</w:t>
+      </w:r>
+    </w:p>
+    <w:p>
+      <w:pPr>
+        <w:pStyle w:val="ListParagraph"/>
+        <w:numPr>
+          <w:ilvl w:val="0"/>
+          <w:numId w:val="8"/>
+        </w:numPr>
+      </w:pPr>
+      <w:r>
+        <w:t xml:space="preserve">Compose primary key in </w:t>
+      </w:r>
+      <w:proofErr w:type="spellStart"/>
+      <w:proofErr w:type="gramStart"/>
+      <w:r>
+        <w:t>OnModelCreating</w:t>
+      </w:r>
+      <w:proofErr w:type="spellEnd"/>
+      <w:proofErr w:type="gramEnd"/>
+    </w:p>
+    <w:p/>
+    <w:p>
+      <w:r>
+        <w:lastRenderedPageBreak/>
+        <w:drawing>
+          <wp:inline distT="0" distB="0" distL="0" distR="0" wp14:anchorId="062DE971" wp14:editId="785DBA8B">
+            <wp:extent cx="5612130" cy="3128010"/>
+            <wp:effectExtent l="0" t="0" r="7620" b="0"/>
+            <wp:docPr id="313212124" name="Picture 1"/>
+            <wp:cNvGraphicFramePr>
+              <a:graphicFrameLocks xmlns:a="http://schemas.openxmlformats.org/drawingml/2006/main" noChangeAspect="1"/>
+            </wp:cNvGraphicFramePr>
+            <a:graphic xmlns:a="http://schemas.openxmlformats.org/drawingml/2006/main">
+              <a:graphicData uri="http://schemas.openxmlformats.org/drawingml/2006/picture">
+                <pic:pic xmlns:pic="http://schemas.openxmlformats.org/drawingml/2006/picture">
+                  <pic:nvPicPr>
+                    <pic:cNvPr id="313212124" name=""/>
+                    <pic:cNvPicPr/>
+                  </pic:nvPicPr>
+                  <pic:blipFill>
+                    <a:blip r:embed="rId14"/>
+                    <a:stretch>
+                      <a:fillRect/>
+                    </a:stretch>
+                  </pic:blipFill>
+                  <pic:spPr>
+                    <a:xfrm>
+                      <a:off x="0" y="0"/>
+                      <a:ext cx="5612130" cy="3128010"/>
+                    </a:xfrm>
+                    <a:prstGeom prst="rect">
+                      <a:avLst/>
+                    </a:prstGeom>
+                  </pic:spPr>
+                </pic:pic>
+              </a:graphicData>
+            </a:graphic>
+          </wp:inline>
+        </w:drawing>
       </w:r>
     </w:p>
     <w:p/>
@@ -2184,6 +3384,95 @@
 <file path=word/numbering.xml><?xml version="1.0" encoding="utf-8"?>
 <w:numbering xmlns:wpc="http://schemas.microsoft.com/office/word/2010/wordprocessingCanvas" xmlns:cx="http://schemas.microsoft.com/office/drawing/2014/chartex" xmlns:cx1="http://schemas.microsoft.com/office/drawing/2015/9/8/chartex" xmlns:cx2="http://schemas.microsoft.com/office/drawing/2015/10/21/chartex" xmlns:cx3="http://schemas.microsoft.com/office/drawing/2016/5/9/chartex" xmlns:cx4="http://schemas.microsoft.com/office/drawing/2016/5/10/chartex" xmlns:cx5="http://schemas.microsoft.com/office/drawing/2016/5/11/chartex" xmlns:cx6="http://schemas.microsoft.com/office/drawing/2016/5/12/chartex" xmlns:cx7="http://schemas.microsoft.com/office/drawing/2016/5/13/chartex" xmlns:cx8="http://schemas.microsoft.com/office/drawing/2016/5/14/chartex" xmlns:mc="http://schemas.openxmlformats.org/markup-compatibility/2006" xmlns:aink="http://schemas.microsoft.com/office/drawing/2016/ink" xmlns:am3d="http://schemas.microsoft.com/office/drawing/2017/model3d" xmlns:o="urn:schemas-microsoft-com:office:office" xmlns:oel="http://schemas.microsoft.com/office/2019/extlst" xmlns:r="http://schemas.openxmlformats.org/officeDocument/2006/relationships" xmlns:m="http://schemas.openxmlformats.org/officeDocument/2006/math" xmlns:v="urn:schemas-microsoft-com:vml" xmlns:wp14="http://schemas.microsoft.com/office/word/2010/wordprocessingDrawing" xmlns:wp="http://schemas.openxmlformats.org/drawingml/2006/wordprocessingDrawing" xmlns:w10="urn:schemas-microsoft-com:office:word" xmlns:w="http://schemas.openxmlformats.org/wordprocessingml/2006/main" xmlns:w14="http://schemas.microsoft.com/office/word/2010/wordml" xmlns:w15="http://schemas.microsoft.com/office/word/2012/wordml" xmlns:w16cex="http://schemas.microsoft.com/office/word/2018/wordml/cex" xmlns:w16cid="http://schemas.microsoft.com/office/word/2016/wordml/cid" xmlns:w16="http://schemas.microsoft.com/office/word/2018/wordml" xmlns:w16sdtdh="http://schemas.microsoft.com/office/word/2020/wordml/sdtdatahash" xmlns:w16se="http://schemas.microsoft.com/office/word/2015/wordml/symex" xmlns:wpg="http://schemas.microsoft.com/office/word/2010/wordprocessingGroup" xmlns:wpi="http://schemas.microsoft.com/office/word/2010/wordprocessingInk" xmlns:wne="http://schemas.microsoft.com/office/word/2006/wordml" xmlns:wps="http://schemas.microsoft.com/office/word/2010/wordprocessingShape" mc:Ignorable="w14 w15 w16se w16cid w16 w16cex w16sdtdh wp14">
   <w:abstractNum w:abstractNumId="0" w15:restartNumberingAfterBreak="0">
+    <w:nsid w:val="086D65FC"/>
+    <w:multiLevelType w:val="hybridMultilevel"/>
+    <w:tmpl w:val="956274F2"/>
+    <w:lvl w:ilvl="0" w:tplc="240A0011">
+      <w:start w:val="1"/>
+      <w:numFmt w:val="decimal"/>
+      <w:lvlText w:val="%1)"/>
+      <w:lvlJc w:val="left"/>
+      <w:pPr>
+        <w:ind w:left="720" w:hanging="360"/>
+      </w:pPr>
+      <w:rPr>
+        <w:rFonts w:hint="default"/>
+      </w:rPr>
+    </w:lvl>
+    <w:lvl w:ilvl="1" w:tplc="240A0019" w:tentative="1">
+      <w:start w:val="1"/>
+      <w:numFmt w:val="lowerLetter"/>
+      <w:lvlText w:val="%2."/>
+      <w:lvlJc w:val="left"/>
+      <w:pPr>
+        <w:ind w:left="1440" w:hanging="360"/>
+      </w:pPr>
+    </w:lvl>
+    <w:lvl w:ilvl="2" w:tplc="240A001B" w:tentative="1">
+      <w:start w:val="1"/>
+      <w:numFmt w:val="lowerRoman"/>
+      <w:lvlText w:val="%3."/>
+      <w:lvlJc w:val="right"/>
+      <w:pPr>
+        <w:ind w:left="2160" w:hanging="180"/>
+      </w:pPr>
+    </w:lvl>
+    <w:lvl w:ilvl="3" w:tplc="240A000F" w:tentative="1">
+      <w:start w:val="1"/>
+      <w:numFmt w:val="decimal"/>
+      <w:lvlText w:val="%4."/>
+      <w:lvlJc w:val="left"/>
+      <w:pPr>
+        <w:ind w:left="2880" w:hanging="360"/>
+      </w:pPr>
+    </w:lvl>
+    <w:lvl w:ilvl="4" w:tplc="240A0019" w:tentative="1">
+      <w:start w:val="1"/>
+      <w:numFmt w:val="lowerLetter"/>
+      <w:lvlText w:val="%5."/>
+      <w:lvlJc w:val="left"/>
+      <w:pPr>
+        <w:ind w:left="3600" w:hanging="360"/>
+      </w:pPr>
+    </w:lvl>
+    <w:lvl w:ilvl="5" w:tplc="240A001B" w:tentative="1">
+      <w:start w:val="1"/>
+      <w:numFmt w:val="lowerRoman"/>
+      <w:lvlText w:val="%6."/>
+      <w:lvlJc w:val="right"/>
+      <w:pPr>
+        <w:ind w:left="4320" w:hanging="180"/>
+      </w:pPr>
+    </w:lvl>
+    <w:lvl w:ilvl="6" w:tplc="240A000F" w:tentative="1">
+      <w:start w:val="1"/>
+      <w:numFmt w:val="decimal"/>
+      <w:lvlText w:val="%7."/>
+      <w:lvlJc w:val="left"/>
+      <w:pPr>
+        <w:ind w:left="5040" w:hanging="360"/>
+      </w:pPr>
+    </w:lvl>
+    <w:lvl w:ilvl="7" w:tplc="240A0019" w:tentative="1">
+      <w:start w:val="1"/>
+      <w:numFmt w:val="lowerLetter"/>
+      <w:lvlText w:val="%8."/>
+      <w:lvlJc w:val="left"/>
+      <w:pPr>
+        <w:ind w:left="5760" w:hanging="360"/>
+      </w:pPr>
+    </w:lvl>
+    <w:lvl w:ilvl="8" w:tplc="240A001B" w:tentative="1">
+      <w:start w:val="1"/>
+      <w:numFmt w:val="lowerRoman"/>
+      <w:lvlText w:val="%9."/>
+      <w:lvlJc w:val="right"/>
+      <w:pPr>
+        <w:ind w:left="6480" w:hanging="180"/>
+      </w:pPr>
+    </w:lvl>
+  </w:abstractNum>
+  <w:abstractNum w:abstractNumId="1" w15:restartNumberingAfterBreak="0">
     <w:nsid w:val="26A83B23"/>
     <w:multiLevelType w:val="hybridMultilevel"/>
     <w:tmpl w:val="B3E49FB6"/>
@@ -2272,7 +3561,96 @@
       </w:pPr>
     </w:lvl>
   </w:abstractNum>
-  <w:abstractNum w:abstractNumId="1" w15:restartNumberingAfterBreak="0">
+  <w:abstractNum w:abstractNumId="2" w15:restartNumberingAfterBreak="0">
+    <w:nsid w:val="2A1806E8"/>
+    <w:multiLevelType w:val="hybridMultilevel"/>
+    <w:tmpl w:val="1152E316"/>
+    <w:lvl w:ilvl="0" w:tplc="240A0011">
+      <w:start w:val="1"/>
+      <w:numFmt w:val="decimal"/>
+      <w:lvlText w:val="%1)"/>
+      <w:lvlJc w:val="left"/>
+      <w:pPr>
+        <w:ind w:left="720" w:hanging="360"/>
+      </w:pPr>
+      <w:rPr>
+        <w:rFonts w:hint="default"/>
+      </w:rPr>
+    </w:lvl>
+    <w:lvl w:ilvl="1" w:tplc="240A0019" w:tentative="1">
+      <w:start w:val="1"/>
+      <w:numFmt w:val="lowerLetter"/>
+      <w:lvlText w:val="%2."/>
+      <w:lvlJc w:val="left"/>
+      <w:pPr>
+        <w:ind w:left="1440" w:hanging="360"/>
+      </w:pPr>
+    </w:lvl>
+    <w:lvl w:ilvl="2" w:tplc="240A001B" w:tentative="1">
+      <w:start w:val="1"/>
+      <w:numFmt w:val="lowerRoman"/>
+      <w:lvlText w:val="%3."/>
+      <w:lvlJc w:val="right"/>
+      <w:pPr>
+        <w:ind w:left="2160" w:hanging="180"/>
+      </w:pPr>
+    </w:lvl>
+    <w:lvl w:ilvl="3" w:tplc="240A000F" w:tentative="1">
+      <w:start w:val="1"/>
+      <w:numFmt w:val="decimal"/>
+      <w:lvlText w:val="%4."/>
+      <w:lvlJc w:val="left"/>
+      <w:pPr>
+        <w:ind w:left="2880" w:hanging="360"/>
+      </w:pPr>
+    </w:lvl>
+    <w:lvl w:ilvl="4" w:tplc="240A0019" w:tentative="1">
+      <w:start w:val="1"/>
+      <w:numFmt w:val="lowerLetter"/>
+      <w:lvlText w:val="%5."/>
+      <w:lvlJc w:val="left"/>
+      <w:pPr>
+        <w:ind w:left="3600" w:hanging="360"/>
+      </w:pPr>
+    </w:lvl>
+    <w:lvl w:ilvl="5" w:tplc="240A001B" w:tentative="1">
+      <w:start w:val="1"/>
+      <w:numFmt w:val="lowerRoman"/>
+      <w:lvlText w:val="%6."/>
+      <w:lvlJc w:val="right"/>
+      <w:pPr>
+        <w:ind w:left="4320" w:hanging="180"/>
+      </w:pPr>
+    </w:lvl>
+    <w:lvl w:ilvl="6" w:tplc="240A000F" w:tentative="1">
+      <w:start w:val="1"/>
+      <w:numFmt w:val="decimal"/>
+      <w:lvlText w:val="%7."/>
+      <w:lvlJc w:val="left"/>
+      <w:pPr>
+        <w:ind w:left="5040" w:hanging="360"/>
+      </w:pPr>
+    </w:lvl>
+    <w:lvl w:ilvl="7" w:tplc="240A0019" w:tentative="1">
+      <w:start w:val="1"/>
+      <w:numFmt w:val="lowerLetter"/>
+      <w:lvlText w:val="%8."/>
+      <w:lvlJc w:val="left"/>
+      <w:pPr>
+        <w:ind w:left="5760" w:hanging="360"/>
+      </w:pPr>
+    </w:lvl>
+    <w:lvl w:ilvl="8" w:tplc="240A001B" w:tentative="1">
+      <w:start w:val="1"/>
+      <w:numFmt w:val="lowerRoman"/>
+      <w:lvlText w:val="%9."/>
+      <w:lvlJc w:val="right"/>
+      <w:pPr>
+        <w:ind w:left="6480" w:hanging="180"/>
+      </w:pPr>
+    </w:lvl>
+  </w:abstractNum>
+  <w:abstractNum w:abstractNumId="3" w15:restartNumberingAfterBreak="0">
     <w:nsid w:val="415216A4"/>
     <w:multiLevelType w:val="hybridMultilevel"/>
     <w:tmpl w:val="98D819DA"/>
@@ -2358,7 +3736,7 @@
       </w:pPr>
     </w:lvl>
   </w:abstractNum>
-  <w:abstractNum w:abstractNumId="2" w15:restartNumberingAfterBreak="0">
+  <w:abstractNum w:abstractNumId="4" w15:restartNumberingAfterBreak="0">
     <w:nsid w:val="75AF7D44"/>
     <w:multiLevelType w:val="hybridMultilevel"/>
     <w:tmpl w:val="9D88DAB8"/>
@@ -2447,7 +3825,7 @@
       </w:pPr>
     </w:lvl>
   </w:abstractNum>
-  <w:abstractNum w:abstractNumId="3" w15:restartNumberingAfterBreak="0">
+  <w:abstractNum w:abstractNumId="5" w15:restartNumberingAfterBreak="0">
     <w:nsid w:val="76F97413"/>
     <w:multiLevelType w:val="hybridMultilevel"/>
     <w:tmpl w:val="7FCEA31C"/>
@@ -2536,7 +3914,96 @@
       </w:pPr>
     </w:lvl>
   </w:abstractNum>
-  <w:abstractNum w:abstractNumId="4" w15:restartNumberingAfterBreak="0">
+  <w:abstractNum w:abstractNumId="6" w15:restartNumberingAfterBreak="0">
+    <w:nsid w:val="79AB580B"/>
+    <w:multiLevelType w:val="hybridMultilevel"/>
+    <w:tmpl w:val="BF0E0784"/>
+    <w:lvl w:ilvl="0" w:tplc="240A0011">
+      <w:start w:val="1"/>
+      <w:numFmt w:val="decimal"/>
+      <w:lvlText w:val="%1)"/>
+      <w:lvlJc w:val="left"/>
+      <w:pPr>
+        <w:ind w:left="720" w:hanging="360"/>
+      </w:pPr>
+      <w:rPr>
+        <w:rFonts w:hint="default"/>
+      </w:rPr>
+    </w:lvl>
+    <w:lvl w:ilvl="1" w:tplc="240A0019" w:tentative="1">
+      <w:start w:val="1"/>
+      <w:numFmt w:val="lowerLetter"/>
+      <w:lvlText w:val="%2."/>
+      <w:lvlJc w:val="left"/>
+      <w:pPr>
+        <w:ind w:left="1440" w:hanging="360"/>
+      </w:pPr>
+    </w:lvl>
+    <w:lvl w:ilvl="2" w:tplc="240A001B" w:tentative="1">
+      <w:start w:val="1"/>
+      <w:numFmt w:val="lowerRoman"/>
+      <w:lvlText w:val="%3."/>
+      <w:lvlJc w:val="right"/>
+      <w:pPr>
+        <w:ind w:left="2160" w:hanging="180"/>
+      </w:pPr>
+    </w:lvl>
+    <w:lvl w:ilvl="3" w:tplc="240A000F" w:tentative="1">
+      <w:start w:val="1"/>
+      <w:numFmt w:val="decimal"/>
+      <w:lvlText w:val="%4."/>
+      <w:lvlJc w:val="left"/>
+      <w:pPr>
+        <w:ind w:left="2880" w:hanging="360"/>
+      </w:pPr>
+    </w:lvl>
+    <w:lvl w:ilvl="4" w:tplc="240A0019" w:tentative="1">
+      <w:start w:val="1"/>
+      <w:numFmt w:val="lowerLetter"/>
+      <w:lvlText w:val="%5."/>
+      <w:lvlJc w:val="left"/>
+      <w:pPr>
+        <w:ind w:left="3600" w:hanging="360"/>
+      </w:pPr>
+    </w:lvl>
+    <w:lvl w:ilvl="5" w:tplc="240A001B" w:tentative="1">
+      <w:start w:val="1"/>
+      <w:numFmt w:val="lowerRoman"/>
+      <w:lvlText w:val="%6."/>
+      <w:lvlJc w:val="right"/>
+      <w:pPr>
+        <w:ind w:left="4320" w:hanging="180"/>
+      </w:pPr>
+    </w:lvl>
+    <w:lvl w:ilvl="6" w:tplc="240A000F" w:tentative="1">
+      <w:start w:val="1"/>
+      <w:numFmt w:val="decimal"/>
+      <w:lvlText w:val="%7."/>
+      <w:lvlJc w:val="left"/>
+      <w:pPr>
+        <w:ind w:left="5040" w:hanging="360"/>
+      </w:pPr>
+    </w:lvl>
+    <w:lvl w:ilvl="7" w:tplc="240A0019" w:tentative="1">
+      <w:start w:val="1"/>
+      <w:numFmt w:val="lowerLetter"/>
+      <w:lvlText w:val="%8."/>
+      <w:lvlJc w:val="left"/>
+      <w:pPr>
+        <w:ind w:left="5760" w:hanging="360"/>
+      </w:pPr>
+    </w:lvl>
+    <w:lvl w:ilvl="8" w:tplc="240A001B" w:tentative="1">
+      <w:start w:val="1"/>
+      <w:numFmt w:val="lowerRoman"/>
+      <w:lvlText w:val="%9."/>
+      <w:lvlJc w:val="right"/>
+      <w:pPr>
+        <w:ind w:left="6480" w:hanging="180"/>
+      </w:pPr>
+    </w:lvl>
+  </w:abstractNum>
+  <w:abstractNum w:abstractNumId="7" w15:restartNumberingAfterBreak="0">
     <w:nsid w:val="7F554455"/>
     <w:multiLevelType w:val="hybridMultilevel"/>
     <w:tmpl w:val="808E6D48"/>
@@ -2623,19 +4090,28 @@
     </w:lvl>
   </w:abstractNum>
   <w:num w:numId="1" w16cid:durableId="1851095150">
+    <w:abstractNumId w:val="1"/>
+  </w:num>
+  <w:num w:numId="2" w16cid:durableId="442500716">
+    <w:abstractNumId w:val="7"/>
+  </w:num>
+  <w:num w:numId="3" w16cid:durableId="1032456210">
+    <w:abstractNumId w:val="5"/>
+  </w:num>
+  <w:num w:numId="4" w16cid:durableId="1141655801">
+    <w:abstractNumId w:val="3"/>
+  </w:num>
+  <w:num w:numId="5" w16cid:durableId="875313741">
+    <w:abstractNumId w:val="4"/>
+  </w:num>
+  <w:num w:numId="6" w16cid:durableId="761294648">
+    <w:abstractNumId w:val="2"/>
+  </w:num>
+  <w:num w:numId="7" w16cid:durableId="1111894870">
     <w:abstractNumId w:val="0"/>
   </w:num>
-  <w:num w:numId="2" w16cid:durableId="442500716">
-    <w:abstractNumId w:val="4"/>
-  </w:num>
-  <w:num w:numId="3" w16cid:durableId="1032456210">
-    <w:abstractNumId w:val="3"/>
-  </w:num>
-  <w:num w:numId="4" w16cid:durableId="1141655801">
-    <w:abstractNumId w:val="1"/>
-  </w:num>
-  <w:num w:numId="5" w16cid:durableId="875313741">
-    <w:abstractNumId w:val="2"/>
+  <w:num w:numId="8" w16cid:durableId="1521315856">
+    <w:abstractNumId w:val="6"/>
   </w:num>
 </w:numbering>
 </file>

</xml_diff>

<commit_message>
Section 5 Fluent API Completed
</commit_message>
<xml_diff>
--- a/Entity Framework.docx
+++ b/Entity Framework.docx
@@ -55,7 +55,7 @@
           <w:r>
             <w:fldChar w:fldCharType="separate"/>
           </w:r>
-          <w:hyperlink w:anchor="_Toc146294703" w:history="1">
+          <w:hyperlink w:anchor="_Toc146563218" w:history="1">
             <w:r>
               <w:rPr>
                 <w:rStyle w:val="Hyperlink"/>
@@ -82,7 +82,7 @@
                 <w:noProof/>
                 <w:webHidden/>
               </w:rPr>
-              <w:instrText xml:space="preserve"> PAGEREF _Toc146294703 \h </w:instrText>
+              <w:instrText xml:space="preserve"> PAGEREF _Toc146563218 \h </w:instrText>
             </w:r>
             <w:r>
               <w:rPr>
@@ -125,7 +125,7 @@
               <w:lang w:val="es-CO" w:eastAsia="es-CO"/>
             </w:rPr>
           </w:pPr>
-          <w:hyperlink w:anchor="_Toc146294704" w:history="1">
+          <w:hyperlink w:anchor="_Toc146563219" w:history="1">
             <w:r>
               <w:rPr>
                 <w:rStyle w:val="Hyperlink"/>
@@ -152,7 +152,7 @@
                 <w:noProof/>
                 <w:webHidden/>
               </w:rPr>
-              <w:instrText xml:space="preserve"> PAGEREF _Toc146294704 \h </w:instrText>
+              <w:instrText xml:space="preserve"> PAGEREF _Toc146563219 \h </w:instrText>
             </w:r>
             <w:r>
               <w:rPr>
@@ -195,7 +195,7 @@
               <w:lang w:val="es-CO" w:eastAsia="es-CO"/>
             </w:rPr>
           </w:pPr>
-          <w:hyperlink w:anchor="_Toc146294705" w:history="1">
+          <w:hyperlink w:anchor="_Toc146563220" w:history="1">
             <w:r>
               <w:rPr>
                 <w:rStyle w:val="Hyperlink"/>
@@ -222,7 +222,7 @@
                 <w:noProof/>
                 <w:webHidden/>
               </w:rPr>
-              <w:instrText xml:space="preserve"> PAGEREF _Toc146294705 \h </w:instrText>
+              <w:instrText xml:space="preserve"> PAGEREF _Toc146563220 \h </w:instrText>
             </w:r>
             <w:r>
               <w:rPr>
@@ -265,7 +265,7 @@
               <w:lang w:val="es-CO" w:eastAsia="es-CO"/>
             </w:rPr>
           </w:pPr>
-          <w:hyperlink w:anchor="_Toc146294706" w:history="1">
+          <w:hyperlink w:anchor="_Toc146563221" w:history="1">
             <w:r>
               <w:rPr>
                 <w:rStyle w:val="Hyperlink"/>
@@ -292,7 +292,7 @@
                 <w:noProof/>
                 <w:webHidden/>
               </w:rPr>
-              <w:instrText xml:space="preserve"> PAGEREF _Toc146294706 \h </w:instrText>
+              <w:instrText xml:space="preserve"> PAGEREF _Toc146563221 \h </w:instrText>
             </w:r>
             <w:r>
               <w:rPr>
@@ -335,7 +335,7 @@
               <w:lang w:val="es-CO" w:eastAsia="es-CO"/>
             </w:rPr>
           </w:pPr>
-          <w:hyperlink w:anchor="_Toc146294707" w:history="1">
+          <w:hyperlink w:anchor="_Toc146563222" w:history="1">
             <w:r>
               <w:rPr>
                 <w:rStyle w:val="Hyperlink"/>
@@ -362,7 +362,7 @@
                 <w:noProof/>
                 <w:webHidden/>
               </w:rPr>
-              <w:instrText xml:space="preserve"> PAGEREF _Toc146294707 \h </w:instrText>
+              <w:instrText xml:space="preserve"> PAGEREF _Toc146563222 \h </w:instrText>
             </w:r>
             <w:r>
               <w:rPr>
@@ -405,7 +405,7 @@
               <w:lang w:val="es-CO" w:eastAsia="es-CO"/>
             </w:rPr>
           </w:pPr>
-          <w:hyperlink w:anchor="_Toc146294708" w:history="1">
+          <w:hyperlink w:anchor="_Toc146563223" w:history="1">
             <w:r>
               <w:rPr>
                 <w:rStyle w:val="Hyperlink"/>
@@ -432,7 +432,7 @@
                 <w:noProof/>
                 <w:webHidden/>
               </w:rPr>
-              <w:instrText xml:space="preserve"> PAGEREF _Toc146294708 \h </w:instrText>
+              <w:instrText xml:space="preserve"> PAGEREF _Toc146563223 \h </w:instrText>
             </w:r>
             <w:r>
               <w:rPr>
@@ -475,7 +475,7 @@
               <w:lang w:val="es-CO" w:eastAsia="es-CO"/>
             </w:rPr>
           </w:pPr>
-          <w:hyperlink w:anchor="_Toc146294709" w:history="1">
+          <w:hyperlink w:anchor="_Toc146563224" w:history="1">
             <w:r>
               <w:rPr>
                 <w:rStyle w:val="Hyperlink"/>
@@ -502,7 +502,7 @@
                 <w:noProof/>
                 <w:webHidden/>
               </w:rPr>
-              <w:instrText xml:space="preserve"> PAGEREF _Toc146294709 \h </w:instrText>
+              <w:instrText xml:space="preserve"> PAGEREF _Toc146563224 \h </w:instrText>
             </w:r>
             <w:r>
               <w:rPr>
@@ -545,7 +545,7 @@
               <w:lang w:val="es-CO" w:eastAsia="es-CO"/>
             </w:rPr>
           </w:pPr>
-          <w:hyperlink w:anchor="_Toc146294710" w:history="1">
+          <w:hyperlink w:anchor="_Toc146563225" w:history="1">
             <w:r>
               <w:rPr>
                 <w:rStyle w:val="Hyperlink"/>
@@ -572,7 +572,7 @@
                 <w:noProof/>
                 <w:webHidden/>
               </w:rPr>
-              <w:instrText xml:space="preserve"> PAGEREF _Toc146294710 \h </w:instrText>
+              <w:instrText xml:space="preserve"> PAGEREF _Toc146563225 \h </w:instrText>
             </w:r>
             <w:r>
               <w:rPr>
@@ -615,7 +615,7 @@
               <w:lang w:val="es-CO" w:eastAsia="es-CO"/>
             </w:rPr>
           </w:pPr>
-          <w:hyperlink w:anchor="_Toc146294711" w:history="1">
+          <w:hyperlink w:anchor="_Toc146563226" w:history="1">
             <w:r>
               <w:rPr>
                 <w:rStyle w:val="Hyperlink"/>
@@ -642,7 +642,7 @@
                 <w:noProof/>
                 <w:webHidden/>
               </w:rPr>
-              <w:instrText xml:space="preserve"> PAGEREF _Toc146294711 \h </w:instrText>
+              <w:instrText xml:space="preserve"> PAGEREF _Toc146563226 \h </w:instrText>
             </w:r>
             <w:r>
               <w:rPr>
@@ -685,7 +685,7 @@
               <w:lang w:val="es-CO" w:eastAsia="es-CO"/>
             </w:rPr>
           </w:pPr>
-          <w:hyperlink w:anchor="_Toc146294712" w:history="1">
+          <w:hyperlink w:anchor="_Toc146563227" w:history="1">
             <w:r>
               <w:rPr>
                 <w:rStyle w:val="Hyperlink"/>
@@ -712,7 +712,7 @@
                 <w:noProof/>
                 <w:webHidden/>
               </w:rPr>
-              <w:instrText xml:space="preserve"> PAGEREF _Toc146294712 \h </w:instrText>
+              <w:instrText xml:space="preserve"> PAGEREF _Toc146563227 \h </w:instrText>
             </w:r>
             <w:r>
               <w:rPr>
@@ -755,7 +755,7 @@
               <w:lang w:val="es-CO" w:eastAsia="es-CO"/>
             </w:rPr>
           </w:pPr>
-          <w:hyperlink w:anchor="_Toc146294713" w:history="1">
+          <w:hyperlink w:anchor="_Toc146563228" w:history="1">
             <w:r>
               <w:rPr>
                 <w:rStyle w:val="Hyperlink"/>
@@ -782,7 +782,7 @@
                 <w:noProof/>
                 <w:webHidden/>
               </w:rPr>
-              <w:instrText xml:space="preserve"> PAGEREF _Toc146294713 \h </w:instrText>
+              <w:instrText xml:space="preserve"> PAGEREF _Toc146563228 \h </w:instrText>
             </w:r>
             <w:r>
               <w:rPr>
@@ -825,7 +825,7 @@
               <w:lang w:val="es-CO" w:eastAsia="es-CO"/>
             </w:rPr>
           </w:pPr>
-          <w:hyperlink w:anchor="_Toc146294714" w:history="1">
+          <w:hyperlink w:anchor="_Toc146563229" w:history="1">
             <w:r>
               <w:rPr>
                 <w:rStyle w:val="Hyperlink"/>
@@ -852,7 +852,7 @@
                 <w:noProof/>
                 <w:webHidden/>
               </w:rPr>
-              <w:instrText xml:space="preserve"> PAGEREF _Toc146294714 \h </w:instrText>
+              <w:instrText xml:space="preserve"> PAGEREF _Toc146563229 \h </w:instrText>
             </w:r>
             <w:r>
               <w:rPr>
@@ -895,7 +895,7 @@
               <w:lang w:val="es-CO" w:eastAsia="es-CO"/>
             </w:rPr>
           </w:pPr>
-          <w:hyperlink w:anchor="_Toc146294715" w:history="1">
+          <w:hyperlink w:anchor="_Toc146563230" w:history="1">
             <w:r>
               <w:rPr>
                 <w:rStyle w:val="Hyperlink"/>
@@ -922,7 +922,7 @@
                 <w:noProof/>
                 <w:webHidden/>
               </w:rPr>
-              <w:instrText xml:space="preserve"> PAGEREF _Toc146294715 \h </w:instrText>
+              <w:instrText xml:space="preserve"> PAGEREF _Toc146563230 \h </w:instrText>
             </w:r>
             <w:r>
               <w:rPr>
@@ -965,7 +965,7 @@
               <w:lang w:val="es-CO" w:eastAsia="es-CO"/>
             </w:rPr>
           </w:pPr>
-          <w:hyperlink w:anchor="_Toc146294716" w:history="1">
+          <w:hyperlink w:anchor="_Toc146563231" w:history="1">
             <w:r>
               <w:rPr>
                 <w:rStyle w:val="Hyperlink"/>
@@ -992,7 +992,7 @@
                 <w:noProof/>
                 <w:webHidden/>
               </w:rPr>
-              <w:instrText xml:space="preserve"> PAGEREF _Toc146294716 \h </w:instrText>
+              <w:instrText xml:space="preserve"> PAGEREF _Toc146563231 \h </w:instrText>
             </w:r>
             <w:r>
               <w:rPr>
@@ -1035,7 +1035,7 @@
               <w:lang w:val="es-CO" w:eastAsia="es-CO"/>
             </w:rPr>
           </w:pPr>
-          <w:hyperlink w:anchor="_Toc146294717" w:history="1">
+          <w:hyperlink w:anchor="_Toc146563232" w:history="1">
             <w:r>
               <w:rPr>
                 <w:rStyle w:val="Hyperlink"/>
@@ -1062,7 +1062,7 @@
                 <w:noProof/>
                 <w:webHidden/>
               </w:rPr>
-              <w:instrText xml:space="preserve"> PAGEREF _Toc146294717 \h </w:instrText>
+              <w:instrText xml:space="preserve"> PAGEREF _Toc146563232 \h </w:instrText>
             </w:r>
             <w:r>
               <w:rPr>
@@ -1105,7 +1105,7 @@
               <w:lang w:val="es-CO" w:eastAsia="es-CO"/>
             </w:rPr>
           </w:pPr>
-          <w:hyperlink w:anchor="_Toc146294718" w:history="1">
+          <w:hyperlink w:anchor="_Toc146563233" w:history="1">
             <w:r>
               <w:rPr>
                 <w:rStyle w:val="Hyperlink"/>
@@ -1132,7 +1132,7 @@
                 <w:noProof/>
                 <w:webHidden/>
               </w:rPr>
-              <w:instrText xml:space="preserve"> PAGEREF _Toc146294718 \h </w:instrText>
+              <w:instrText xml:space="preserve"> PAGEREF _Toc146563233 \h </w:instrText>
             </w:r>
             <w:r>
               <w:rPr>
@@ -1175,7 +1175,7 @@
               <w:lang w:val="es-CO" w:eastAsia="es-CO"/>
             </w:rPr>
           </w:pPr>
-          <w:hyperlink w:anchor="_Toc146294719" w:history="1">
+          <w:hyperlink w:anchor="_Toc146563234" w:history="1">
             <w:r>
               <w:rPr>
                 <w:rStyle w:val="Hyperlink"/>
@@ -1202,7 +1202,7 @@
                 <w:noProof/>
                 <w:webHidden/>
               </w:rPr>
-              <w:instrText xml:space="preserve"> PAGEREF _Toc146294719 \h </w:instrText>
+              <w:instrText xml:space="preserve"> PAGEREF _Toc146563234 \h </w:instrText>
             </w:r>
             <w:r>
               <w:rPr>
@@ -1245,7 +1245,7 @@
               <w:lang w:val="es-CO" w:eastAsia="es-CO"/>
             </w:rPr>
           </w:pPr>
-          <w:hyperlink w:anchor="_Toc146294720" w:history="1">
+          <w:hyperlink w:anchor="_Toc146563235" w:history="1">
             <w:r>
               <w:rPr>
                 <w:rStyle w:val="Hyperlink"/>
@@ -1272,7 +1272,7 @@
                 <w:noProof/>
                 <w:webHidden/>
               </w:rPr>
-              <w:instrText xml:space="preserve"> PAGEREF _Toc146294720 \h </w:instrText>
+              <w:instrText xml:space="preserve"> PAGEREF _Toc146563235 \h </w:instrText>
             </w:r>
             <w:r>
               <w:rPr>
@@ -1315,7 +1315,7 @@
               <w:lang w:val="es-CO" w:eastAsia="es-CO"/>
             </w:rPr>
           </w:pPr>
-          <w:hyperlink w:anchor="_Toc146294721" w:history="1">
+          <w:hyperlink w:anchor="_Toc146563236" w:history="1">
             <w:r>
               <w:rPr>
                 <w:rStyle w:val="Hyperlink"/>
@@ -1342,7 +1342,7 @@
                 <w:noProof/>
                 <w:webHidden/>
               </w:rPr>
-              <w:instrText xml:space="preserve"> PAGEREF _Toc146294721 \h </w:instrText>
+              <w:instrText xml:space="preserve"> PAGEREF _Toc146563236 \h </w:instrText>
             </w:r>
             <w:r>
               <w:rPr>
@@ -1385,7 +1385,7 @@
               <w:lang w:val="es-CO" w:eastAsia="es-CO"/>
             </w:rPr>
           </w:pPr>
-          <w:hyperlink w:anchor="_Toc146294722" w:history="1">
+          <w:hyperlink w:anchor="_Toc146563237" w:history="1">
             <w:r>
               <w:rPr>
                 <w:rStyle w:val="Hyperlink"/>
@@ -1412,7 +1412,7 @@
                 <w:noProof/>
                 <w:webHidden/>
               </w:rPr>
-              <w:instrText xml:space="preserve"> PAGEREF _Toc146294722 \h </w:instrText>
+              <w:instrText xml:space="preserve"> PAGEREF _Toc146563237 \h </w:instrText>
             </w:r>
             <w:r>
               <w:rPr>
@@ -1455,7 +1455,7 @@
               <w:lang w:val="es-CO" w:eastAsia="es-CO"/>
             </w:rPr>
           </w:pPr>
-          <w:hyperlink w:anchor="_Toc146294723" w:history="1">
+          <w:hyperlink w:anchor="_Toc146563238" w:history="1">
             <w:r>
               <w:rPr>
                 <w:rStyle w:val="Hyperlink"/>
@@ -1482,7 +1482,7 @@
                 <w:noProof/>
                 <w:webHidden/>
               </w:rPr>
-              <w:instrText xml:space="preserve"> PAGEREF _Toc146294723 \h </w:instrText>
+              <w:instrText xml:space="preserve"> PAGEREF _Toc146563238 \h </w:instrText>
             </w:r>
             <w:r>
               <w:rPr>
@@ -1525,7 +1525,7 @@
               <w:lang w:val="es-CO" w:eastAsia="es-CO"/>
             </w:rPr>
           </w:pPr>
-          <w:hyperlink w:anchor="_Toc146294724" w:history="1">
+          <w:hyperlink w:anchor="_Toc146563239" w:history="1">
             <w:r>
               <w:rPr>
                 <w:rStyle w:val="Hyperlink"/>
@@ -1552,7 +1552,7 @@
                 <w:noProof/>
                 <w:webHidden/>
               </w:rPr>
-              <w:instrText xml:space="preserve"> PAGEREF _Toc146294724 \h </w:instrText>
+              <w:instrText xml:space="preserve"> PAGEREF _Toc146563239 \h </w:instrText>
             </w:r>
             <w:r>
               <w:rPr>
@@ -1628,7 +1628,7 @@
       <w:pPr>
         <w:pStyle w:val="Heading1"/>
       </w:pPr>
-      <w:bookmarkStart w:id="0" w:name="_Toc146294703"/>
+      <w:bookmarkStart w:id="0" w:name="_Toc146563218"/>
       <w:r>
         <w:t>ORM</w:t>
       </w:r>
@@ -1643,7 +1643,7 @@
       <w:pPr>
         <w:pStyle w:val="Heading1"/>
       </w:pPr>
-      <w:bookmarkStart w:id="1" w:name="_Toc146294704"/>
+      <w:bookmarkStart w:id="1" w:name="_Toc146563219"/>
       <w:r>
         <w:t xml:space="preserve">Entity Framework Core </w:t>
       </w:r>
@@ -1667,7 +1667,7 @@
       <w:pPr>
         <w:pStyle w:val="Heading1"/>
       </w:pPr>
-      <w:bookmarkStart w:id="2" w:name="_Toc146294705"/>
+      <w:bookmarkStart w:id="2" w:name="_Toc146563220"/>
       <w:r>
         <w:t>Course Link</w:t>
       </w:r>
@@ -1700,14 +1700,9 @@
       <w:pPr>
         <w:pStyle w:val="Heading1"/>
       </w:pPr>
-      <w:bookmarkStart w:id="3" w:name="_Toc146294706"/>
-      <w:proofErr w:type="spellStart"/>
-      <w:r>
-        <w:t>Nuget</w:t>
-      </w:r>
-      <w:proofErr w:type="spellEnd"/>
-      <w:r>
-        <w:t xml:space="preserve"> Packages</w:t>
+      <w:bookmarkStart w:id="3" w:name="_Toc146563221"/>
+      <w:r>
+        <w:t>Nuget Packages</w:t>
       </w:r>
       <w:bookmarkEnd w:id="3"/>
     </w:p>
@@ -1716,67 +1711,36 @@
       <w:pPr>
         <w:pStyle w:val="Heading2"/>
       </w:pPr>
-      <w:bookmarkStart w:id="4" w:name="_Toc146294707"/>
+      <w:bookmarkStart w:id="4" w:name="_Toc146563222"/>
       <w:r>
         <w:t>In Data Access</w:t>
       </w:r>
       <w:bookmarkEnd w:id="4"/>
     </w:p>
     <w:p>
-      <w:proofErr w:type="spellStart"/>
-      <w:proofErr w:type="gramStart"/>
-      <w:r>
-        <w:t>Microsoft.EntityFrameworkCore.SqlServer</w:t>
-      </w:r>
-      <w:proofErr w:type="spellEnd"/>
-      <w:proofErr w:type="gramEnd"/>
-      <w:r>
-        <w:t xml:space="preserve">, this one include </w:t>
-      </w:r>
-      <w:proofErr w:type="spellStart"/>
-      <w:r>
-        <w:t>Microsoft.EntityFrameworkCore</w:t>
-      </w:r>
-      <w:proofErr w:type="spellEnd"/>
-      <w:r>
-        <w:t xml:space="preserve"> (the main one)</w:t>
-      </w:r>
-    </w:p>
-    <w:p>
-      <w:proofErr w:type="spellStart"/>
-      <w:proofErr w:type="gramStart"/>
-      <w:r>
-        <w:t>Microsoft.EntityFrameworkCore.Tools</w:t>
-      </w:r>
-      <w:proofErr w:type="spellEnd"/>
-      <w:proofErr w:type="gramEnd"/>
-      <w:r>
-        <w:t xml:space="preserve">, this include </w:t>
-      </w:r>
-      <w:proofErr w:type="spellStart"/>
+      <w:r>
+        <w:t>Microsoft.EntityFrameworkCore.SqlServer, this one include Microsoft.EntityFrameworkCore (the main one)</w:t>
+      </w:r>
+    </w:p>
+    <w:p>
+      <w:r>
+        <w:t>Microsoft.EntityFrameworkCore.Tools, this include Microsoft.EntityFrameworkCore.Desing</w:t>
+      </w:r>
+    </w:p>
+    <w:p>
+      <w:pPr>
+        <w:pStyle w:val="Heading2"/>
+      </w:pPr>
+      <w:bookmarkStart w:id="5" w:name="_Toc146563223"/>
+      <w:r>
+        <w:t>In Web tier</w:t>
+      </w:r>
+      <w:bookmarkEnd w:id="5"/>
+    </w:p>
+    <w:p>
       <w:r>
         <w:t>Microsoft.EntityFrameworkCore.Desing</w:t>
       </w:r>
-      <w:proofErr w:type="spellEnd"/>
-    </w:p>
-    <w:p>
-      <w:pPr>
-        <w:pStyle w:val="Heading2"/>
-      </w:pPr>
-      <w:bookmarkStart w:id="5" w:name="_Toc146294708"/>
-      <w:r>
-        <w:t>In Web tier</w:t>
-      </w:r>
-      <w:bookmarkEnd w:id="5"/>
-    </w:p>
-    <w:p>
-      <w:proofErr w:type="spellStart"/>
-      <w:proofErr w:type="gramStart"/>
-      <w:r>
-        <w:t>Microsoft.EntityFrameworkCore.Desing</w:t>
-      </w:r>
-      <w:proofErr w:type="spellEnd"/>
-      <w:proofErr w:type="gramEnd"/>
     </w:p>
     <w:p/>
     <w:p/>
@@ -1785,7 +1749,7 @@
       <w:pPr>
         <w:pStyle w:val="Heading1"/>
       </w:pPr>
-      <w:bookmarkStart w:id="6" w:name="_Toc146294709"/>
+      <w:bookmarkStart w:id="6" w:name="_Toc146563224"/>
       <w:r>
         <w:t xml:space="preserve">Make </w:t>
       </w:r>
@@ -1831,23 +1795,7 @@
         </w:numPr>
       </w:pPr>
       <w:r>
-        <w:t xml:space="preserve">Set </w:t>
-      </w:r>
-      <w:proofErr w:type="spellStart"/>
-      <w:r>
-        <w:t>dataAccess</w:t>
-      </w:r>
-      <w:proofErr w:type="spellEnd"/>
-      <w:r>
-        <w:t xml:space="preserve"> start </w:t>
-      </w:r>
-      <w:proofErr w:type="gramStart"/>
-      <w:r>
-        <w:t>project</w:t>
-      </w:r>
-      <w:proofErr w:type="gramEnd"/>
-      <w:r>
-        <w:t xml:space="preserve"> </w:t>
+        <w:t xml:space="preserve">Set dataAccess start project </w:t>
       </w:r>
     </w:p>
     <w:p>
@@ -1858,11 +1806,9 @@
           <w:numId w:val="1"/>
         </w:numPr>
       </w:pPr>
-      <w:proofErr w:type="gramStart"/>
       <w:r>
         <w:t>Command  “</w:t>
       </w:r>
-      <w:proofErr w:type="gramEnd"/>
       <w:r>
         <w:rPr>
           <w:b/>
@@ -1874,15 +1820,7 @@
         <w:t xml:space="preserve">” + a </w:t>
       </w:r>
       <w:r>
-        <w:t xml:space="preserve"> tag name example “</w:t>
-      </w:r>
-      <w:proofErr w:type="spellStart"/>
-      <w:r>
-        <w:t>CreatingBookTable</w:t>
-      </w:r>
-      <w:proofErr w:type="spellEnd"/>
-      <w:r>
-        <w:t>”</w:t>
+        <w:t xml:space="preserve"> tag name example “CreatingBookTable”</w:t>
       </w:r>
       <w:r>
         <w:t xml:space="preserve"> </w:t>
@@ -1907,19 +1845,14 @@
         <w:t>Update-Database</w:t>
       </w:r>
       <w:r>
-        <w:t xml:space="preserve">” to create all object in the </w:t>
-      </w:r>
-      <w:proofErr w:type="gramStart"/>
-      <w:r>
-        <w:t>migration</w:t>
-      </w:r>
-      <w:proofErr w:type="gramEnd"/>
+        <w:t>” to create all object in the migration</w:t>
+      </w:r>
     </w:p>
     <w:p>
       <w:pPr>
         <w:pStyle w:val="Heading2"/>
       </w:pPr>
-      <w:bookmarkStart w:id="7" w:name="_Toc146294710"/>
+      <w:bookmarkStart w:id="7" w:name="_Toc146563225"/>
       <w:r>
         <w:t>Primary Key Set</w:t>
       </w:r>
@@ -1968,16 +1901,11 @@
       <w:pPr>
         <w:pStyle w:val="Heading2"/>
       </w:pPr>
-      <w:bookmarkStart w:id="8" w:name="_Toc146294711"/>
-      <w:r>
-        <w:t xml:space="preserve">Required </w:t>
-      </w:r>
-      <w:proofErr w:type="gramStart"/>
-      <w:r>
-        <w:t>properties</w:t>
+      <w:bookmarkStart w:id="8" w:name="_Toc146563226"/>
+      <w:r>
+        <w:t>Required properties</w:t>
       </w:r>
       <w:bookmarkEnd w:id="8"/>
-      <w:proofErr w:type="gramEnd"/>
     </w:p>
     <w:p>
       <w:r>
@@ -1988,7 +1916,7 @@
       <w:pPr>
         <w:pStyle w:val="Heading2"/>
       </w:pPr>
-      <w:bookmarkStart w:id="9" w:name="_Toc146294712"/>
+      <w:bookmarkStart w:id="9" w:name="_Toc146563227"/>
       <w:r>
         <w:t>Snapshot</w:t>
       </w:r>
@@ -2016,7 +1944,7 @@
       <w:pPr>
         <w:pStyle w:val="Heading1"/>
       </w:pPr>
-      <w:bookmarkStart w:id="10" w:name="_Toc146294713"/>
+      <w:bookmarkStart w:id="10" w:name="_Toc146563228"/>
       <w:r>
         <w:t xml:space="preserve">Remove Migration or </w:t>
       </w:r>
@@ -2033,15 +1961,7 @@
         <w:t xml:space="preserve">It </w:t>
       </w:r>
       <w:r>
-        <w:t xml:space="preserve">is </w:t>
-      </w:r>
-      <w:proofErr w:type="gramStart"/>
-      <w:r>
-        <w:t>recommend</w:t>
-      </w:r>
-      <w:proofErr w:type="gramEnd"/>
-      <w:r>
-        <w:t xml:space="preserve"> for non-updated migrations “</w:t>
+        <w:t>is recommend for non-updated migrations “</w:t>
       </w:r>
       <w:r>
         <w:rPr>
@@ -2058,49 +1978,29 @@
       <w:pPr>
         <w:pStyle w:val="Heading2"/>
       </w:pPr>
-      <w:bookmarkStart w:id="11" w:name="_Toc146294714"/>
-      <w:r>
-        <w:t xml:space="preserve">Remove a </w:t>
-      </w:r>
-      <w:proofErr w:type="gramStart"/>
-      <w:r>
-        <w:t>table</w:t>
+      <w:bookmarkStart w:id="11" w:name="_Toc146563229"/>
+      <w:r>
+        <w:t>Remove a table</w:t>
       </w:r>
       <w:bookmarkEnd w:id="11"/>
-      <w:proofErr w:type="gramEnd"/>
       <w:r>
         <w:t xml:space="preserve"> </w:t>
       </w:r>
     </w:p>
     <w:p>
       <w:r>
-        <w:t xml:space="preserve">Remove the dataset from </w:t>
-      </w:r>
-      <w:proofErr w:type="spellStart"/>
-      <w:proofErr w:type="gramStart"/>
-      <w:r>
-        <w:t>dbcontext</w:t>
-      </w:r>
-      <w:proofErr w:type="spellEnd"/>
-      <w:proofErr w:type="gramEnd"/>
-      <w:r>
-        <w:t xml:space="preserve"> </w:t>
+        <w:t xml:space="preserve">Remove the dataset from dbcontext </w:t>
       </w:r>
     </w:p>
     <w:p>
       <w:pPr>
         <w:pStyle w:val="Heading2"/>
       </w:pPr>
-      <w:bookmarkStart w:id="12" w:name="_Toc146294715"/>
-      <w:r>
-        <w:t xml:space="preserve">Roll back to old </w:t>
-      </w:r>
-      <w:proofErr w:type="gramStart"/>
-      <w:r>
-        <w:t>migration</w:t>
+      <w:bookmarkStart w:id="12" w:name="_Toc146563230"/>
+      <w:r>
+        <w:t>Roll back to old migration</w:t>
       </w:r>
       <w:bookmarkEnd w:id="12"/>
-      <w:proofErr w:type="gramEnd"/>
       <w:r>
         <w:t xml:space="preserve"> </w:t>
       </w:r>
@@ -2123,33 +2023,8 @@
           <w:b/>
           <w:bCs/>
         </w:rPr>
-        <w:t>Update-</w:t>
-      </w:r>
-      <w:proofErr w:type="gramStart"/>
-      <w:r>
-        <w:rPr>
-          <w:b/>
-          <w:bCs/>
-        </w:rPr>
-        <w:t>Database</w:t>
-      </w:r>
-      <w:r>
-        <w:rPr>
-          <w:b/>
-          <w:bCs/>
-        </w:rPr>
-        <w:t xml:space="preserve">  </w:t>
-      </w:r>
-      <w:proofErr w:type="spellStart"/>
-      <w:r>
-        <w:rPr>
-          <w:b/>
-          <w:bCs/>
-        </w:rPr>
-        <w:t>creatingBookTable</w:t>
-      </w:r>
-      <w:proofErr w:type="spellEnd"/>
-      <w:proofErr w:type="gramEnd"/>
+        <w:t>Update-Database  creatingBookTable</w:t>
+      </w:r>
       <w:r>
         <w:t>”</w:t>
       </w:r>
@@ -2173,7 +2048,7 @@
       <w:pPr>
         <w:pStyle w:val="Heading1"/>
       </w:pPr>
-      <w:bookmarkStart w:id="13" w:name="_Toc146294716"/>
+      <w:bookmarkStart w:id="13" w:name="_Toc146563231"/>
       <w:r>
         <w:t>More Commands</w:t>
       </w:r>
@@ -2196,15 +2071,7 @@
           <w:b/>
           <w:bCs/>
         </w:rPr>
-        <w:t>Get-</w:t>
-      </w:r>
-      <w:proofErr w:type="gramStart"/>
-      <w:r>
-        <w:rPr>
-          <w:b/>
-          <w:bCs/>
-        </w:rPr>
-        <w:t xml:space="preserve">migration </w:t>
+        <w:t xml:space="preserve">Get-migration </w:t>
       </w:r>
       <w:r>
         <w:rPr>
@@ -2214,11 +2081,7 @@
         <w:t xml:space="preserve"> </w:t>
       </w:r>
       <w:r>
-        <w:t>show</w:t>
-      </w:r>
-      <w:proofErr w:type="gramEnd"/>
-      <w:r>
-        <w:t xml:space="preserve"> up all migrations in console</w:t>
+        <w:t>show up all migrations in console</w:t>
       </w:r>
     </w:p>
     <w:p>
@@ -2241,13 +2104,8 @@
         <w:t xml:space="preserve">Drop-database </w:t>
       </w:r>
       <w:r>
-        <w:t xml:space="preserve">drop the database that is in connection </w:t>
-      </w:r>
-      <w:proofErr w:type="gramStart"/>
-      <w:r>
-        <w:t>string</w:t>
-      </w:r>
-      <w:proofErr w:type="gramEnd"/>
+        <w:t>drop the database that is in connection string</w:t>
+      </w:r>
     </w:p>
     <w:p>
       <w:pPr>
@@ -2277,7 +2135,7 @@
       <w:pPr>
         <w:pStyle w:val="Heading1"/>
       </w:pPr>
-      <w:bookmarkStart w:id="14" w:name="_Toc146294717"/>
+      <w:bookmarkStart w:id="14" w:name="_Toc146563232"/>
       <w:r>
         <w:t>Seed Data</w:t>
       </w:r>
@@ -2291,24 +2149,14 @@
     </w:p>
     <w:p>
       <w:r>
-        <w:t xml:space="preserve">Create data and attach it </w:t>
-      </w:r>
-      <w:proofErr w:type="gramStart"/>
-      <w:r>
-        <w:t>to .</w:t>
-      </w:r>
-      <w:proofErr w:type="spellStart"/>
-      <w:r>
-        <w:t>HasData</w:t>
-      </w:r>
-      <w:proofErr w:type="spellEnd"/>
-      <w:proofErr w:type="gramEnd"/>
-      <w:r>
-        <w:t>(), then add-migration</w:t>
-      </w:r>
-    </w:p>
-    <w:p>
-      <w:r>
+        <w:t>Create data and attach it to .HasData(), then add-migration</w:t>
+      </w:r>
+    </w:p>
+    <w:p>
+      <w:r>
+        <w:rPr>
+          <w:noProof/>
+        </w:rPr>
         <w:drawing>
           <wp:inline distT="0" distB="0" distL="0" distR="0" wp14:anchorId="5DAF3397" wp14:editId="0580ED3E">
             <wp:extent cx="5612130" cy="1674495"/>
@@ -2351,7 +2199,7 @@
       <w:pPr>
         <w:pStyle w:val="Heading1"/>
       </w:pPr>
-      <w:bookmarkStart w:id="15" w:name="_Toc146294718"/>
+      <w:bookmarkStart w:id="15" w:name="_Toc146563233"/>
       <w:r>
         <w:t>Data annotations</w:t>
       </w:r>
@@ -2379,23 +2227,7 @@
           <w:b/>
           <w:bCs/>
         </w:rPr>
-        <w:t>[Table(“</w:t>
-      </w:r>
-      <w:proofErr w:type="spellStart"/>
-      <w:r>
-        <w:rPr>
-          <w:b/>
-          <w:bCs/>
-        </w:rPr>
-        <w:t>tb_Category</w:t>
-      </w:r>
-      <w:proofErr w:type="spellEnd"/>
-      <w:r>
-        <w:rPr>
-          <w:b/>
-          <w:bCs/>
-        </w:rPr>
-        <w:t>”)]</w:t>
+        <w:t>[Table(“tb_Category”)]</w:t>
       </w:r>
     </w:p>
     <w:p>
@@ -2417,37 +2249,7 @@
           <w:b/>
           <w:bCs/>
         </w:rPr>
-        <w:t>[</w:t>
-      </w:r>
-      <w:r>
-        <w:rPr>
-          <w:b/>
-          <w:bCs/>
-        </w:rPr>
-        <w:t>Column</w:t>
-      </w:r>
-      <w:r>
-        <w:rPr>
-          <w:b/>
-          <w:bCs/>
-        </w:rPr>
-        <w:t>(“</w:t>
-      </w:r>
-      <w:proofErr w:type="spellStart"/>
-      <w:r>
-        <w:rPr>
-          <w:b/>
-          <w:bCs/>
-        </w:rPr>
-        <w:t>tb_Category</w:t>
-      </w:r>
-      <w:proofErr w:type="spellEnd"/>
-      <w:r>
-        <w:rPr>
-          <w:b/>
-          <w:bCs/>
-        </w:rPr>
-        <w:t>”)]</w:t>
+        <w:t>[Column(“tb_Category”)]</w:t>
       </w:r>
     </w:p>
     <w:p>
@@ -2513,32 +2315,7 @@
           <w:b/>
           <w:bCs/>
         </w:rPr>
-        <w:t>[</w:t>
-      </w:r>
-      <w:proofErr w:type="spellStart"/>
-      <w:proofErr w:type="gramStart"/>
-      <w:r>
-        <w:rPr>
-          <w:b/>
-          <w:bCs/>
-        </w:rPr>
-        <w:t>MaxLength</w:t>
-      </w:r>
-      <w:proofErr w:type="spellEnd"/>
-      <w:r>
-        <w:rPr>
-          <w:b/>
-          <w:bCs/>
-        </w:rPr>
-        <w:t>(</w:t>
-      </w:r>
-      <w:proofErr w:type="gramEnd"/>
-      <w:r>
-        <w:rPr>
-          <w:b/>
-          <w:bCs/>
-        </w:rPr>
-        <w:t>50)]</w:t>
+        <w:t>[MaxLength(50)]</w:t>
       </w:r>
       <w:r>
         <w:t xml:space="preserve"> varchar(50)</w:t>
@@ -2557,31 +2334,10 @@
           <w:b/>
           <w:bCs/>
         </w:rPr>
-        <w:t>[</w:t>
-      </w:r>
-      <w:proofErr w:type="spellStart"/>
-      <w:r>
-        <w:rPr>
-          <w:b/>
-          <w:bCs/>
-        </w:rPr>
-        <w:t>NotMapped</w:t>
-      </w:r>
-      <w:proofErr w:type="spellEnd"/>
-      <w:r>
-        <w:rPr>
-          <w:b/>
-          <w:bCs/>
-        </w:rPr>
-        <w:t xml:space="preserve">] </w:t>
-      </w:r>
-      <w:proofErr w:type="gramStart"/>
-      <w:r>
-        <w:t>It</w:t>
-      </w:r>
-      <w:proofErr w:type="gramEnd"/>
-      <w:r>
-        <w:t xml:space="preserve"> property is not added as new column</w:t>
+        <w:t xml:space="preserve">[NotMapped] </w:t>
+      </w:r>
+      <w:r>
+        <w:t>It property is not added as new column</w:t>
       </w:r>
     </w:p>
     <w:p>
@@ -2601,75 +2357,30 @@
           <w:b/>
           <w:bCs/>
         </w:rPr>
-        <w:t>[</w:t>
-      </w:r>
-      <w:proofErr w:type="spellStart"/>
-      <w:proofErr w:type="gramStart"/>
+        <w:t>[ForeignKey(“PropertyName from base foreign key table”)]</w:t>
+      </w:r>
+    </w:p>
+    <w:p/>
+    <w:p>
+      <w:pPr>
+        <w:pStyle w:val="Heading1"/>
+      </w:pPr>
+      <w:bookmarkStart w:id="16" w:name="_Toc146563234"/>
+      <w:r>
+        <w:t>EF Core Power Tools</w:t>
+      </w:r>
+      <w:bookmarkEnd w:id="16"/>
+    </w:p>
+    <w:p>
+      <w:r>
+        <w:t xml:space="preserve">To create Table diagram in visual studio </w:t>
+      </w:r>
+    </w:p>
+    <w:p>
       <w:r>
         <w:rPr>
-          <w:b/>
-          <w:bCs/>
+          <w:noProof/>
         </w:rPr>
-        <w:t>ForeignKey</w:t>
-      </w:r>
-      <w:proofErr w:type="spellEnd"/>
-      <w:r>
-        <w:rPr>
-          <w:b/>
-          <w:bCs/>
-        </w:rPr>
-        <w:t>(</w:t>
-      </w:r>
-      <w:proofErr w:type="gramEnd"/>
-      <w:r>
-        <w:rPr>
-          <w:b/>
-          <w:bCs/>
-        </w:rPr>
-        <w:t>“</w:t>
-      </w:r>
-      <w:proofErr w:type="spellStart"/>
-      <w:r>
-        <w:rPr>
-          <w:b/>
-          <w:bCs/>
-        </w:rPr>
-        <w:t>PropertyName</w:t>
-      </w:r>
-      <w:proofErr w:type="spellEnd"/>
-      <w:r>
-        <w:rPr>
-          <w:b/>
-          <w:bCs/>
-        </w:rPr>
-        <w:t xml:space="preserve"> from base foreign key table”</w:t>
-      </w:r>
-      <w:r>
-        <w:rPr>
-          <w:b/>
-          <w:bCs/>
-        </w:rPr>
-        <w:t>)]</w:t>
-      </w:r>
-    </w:p>
-    <w:p/>
-    <w:p>
-      <w:pPr>
-        <w:pStyle w:val="Heading1"/>
-      </w:pPr>
-      <w:bookmarkStart w:id="16" w:name="_Toc146294719"/>
-      <w:r>
-        <w:t>EF Core Power Tools</w:t>
-      </w:r>
-      <w:bookmarkEnd w:id="16"/>
-    </w:p>
-    <w:p>
-      <w:r>
-        <w:t xml:space="preserve">To create Table diagram in visual studio </w:t>
-      </w:r>
-    </w:p>
-    <w:p>
-      <w:r>
         <w:lastRenderedPageBreak/>
         <w:drawing>
           <wp:inline distT="0" distB="0" distL="0" distR="0" wp14:anchorId="113D630A" wp14:editId="735C137E">
@@ -2728,7 +2439,7 @@
       <w:pPr>
         <w:pStyle w:val="Heading1"/>
       </w:pPr>
-      <w:bookmarkStart w:id="17" w:name="_Toc146294720"/>
+      <w:bookmarkStart w:id="17" w:name="_Toc146563235"/>
       <w:r>
         <w:lastRenderedPageBreak/>
         <w:t>Relations in EF Core</w:t>
@@ -2739,7 +2450,7 @@
       <w:pPr>
         <w:pStyle w:val="Heading2"/>
       </w:pPr>
-      <w:bookmarkStart w:id="18" w:name="_Toc146294721"/>
+      <w:bookmarkStart w:id="18" w:name="_Toc146563236"/>
       <w:r>
         <w:t>One to One</w:t>
       </w:r>
@@ -2752,13 +2463,8 @@
       <w:r>
         <w:t xml:space="preserve">Example </w:t>
       </w:r>
-      <w:proofErr w:type="spellStart"/>
-      <w:r>
-        <w:t>BookDetail</w:t>
-      </w:r>
-      <w:proofErr w:type="spellEnd"/>
-      <w:r>
-        <w:t xml:space="preserve"> </w:t>
+      <w:r>
+        <w:t xml:space="preserve">BookDetail </w:t>
       </w:r>
       <w:r>
         <w:t>has a foreign key to</w:t>
@@ -2779,32 +2485,16 @@
         </w:numPr>
       </w:pPr>
       <w:r>
-        <w:t>Create a [</w:t>
-      </w:r>
-      <w:proofErr w:type="spellStart"/>
-      <w:r>
-        <w:t>ForeignKey</w:t>
-      </w:r>
-      <w:proofErr w:type="spellEnd"/>
-      <w:r>
-        <w:t>(“</w:t>
+        <w:t>Create a [ForeignKey(“</w:t>
       </w:r>
       <w:r>
         <w:t>Book</w:t>
       </w:r>
       <w:r>
-        <w:t>”</w:t>
-      </w:r>
-      <w:proofErr w:type="gramStart"/>
-      <w:r>
-        <w:t xml:space="preserve">)]  </w:t>
-      </w:r>
-      <w:r>
-        <w:t>Book</w:t>
-      </w:r>
-      <w:proofErr w:type="gramEnd"/>
-      <w:r>
-        <w:t xml:space="preserve"> </w:t>
+        <w:t xml:space="preserve">”)]  </w:t>
+      </w:r>
+      <w:r>
+        <w:t xml:space="preserve">Book </w:t>
       </w:r>
       <w:r>
         <w:t>is the property name from the base table</w:t>
@@ -2819,13 +2509,8 @@
         </w:numPr>
       </w:pPr>
       <w:r>
-        <w:t xml:space="preserve">Create property foreign </w:t>
-      </w:r>
-      <w:proofErr w:type="gramStart"/>
-      <w:r>
-        <w:t>key</w:t>
-      </w:r>
-      <w:proofErr w:type="gramEnd"/>
+        <w:t>Create property foreign key</w:t>
+      </w:r>
     </w:p>
     <w:p>
       <w:pPr>
@@ -2836,13 +2521,8 @@
         </w:numPr>
       </w:pPr>
       <w:r>
-        <w:t xml:space="preserve">Create property table base of foreign </w:t>
-      </w:r>
-      <w:proofErr w:type="gramStart"/>
-      <w:r>
-        <w:t>key</w:t>
-      </w:r>
-      <w:proofErr w:type="gramEnd"/>
+        <w:t>Create property table base of foreign key</w:t>
+      </w:r>
     </w:p>
     <w:p>
       <w:pPr>
@@ -2855,25 +2535,18 @@
       <w:r>
         <w:t xml:space="preserve">Create </w:t>
       </w:r>
-      <w:proofErr w:type="spellStart"/>
-      <w:r>
-        <w:t>BookDetail</w:t>
-      </w:r>
-      <w:proofErr w:type="spellEnd"/>
-      <w:r>
-        <w:t xml:space="preserve"> </w:t>
-      </w:r>
-      <w:r>
-        <w:t xml:space="preserve">property in </w:t>
-      </w:r>
-      <w:proofErr w:type="gramStart"/>
-      <w:r>
-        <w:t>Book</w:t>
-      </w:r>
-      <w:proofErr w:type="gramEnd"/>
-    </w:p>
-    <w:p>
-      <w:r>
+      <w:r>
+        <w:t xml:space="preserve">BookDetail </w:t>
+      </w:r>
+      <w:r>
+        <w:t>property in Book</w:t>
+      </w:r>
+    </w:p>
+    <w:p>
+      <w:r>
+        <w:rPr>
+          <w:noProof/>
+        </w:rPr>
         <w:drawing>
           <wp:inline distT="0" distB="0" distL="0" distR="0" wp14:anchorId="68E4543B" wp14:editId="1BDCE42A">
             <wp:extent cx="5612130" cy="2172335"/>
@@ -2913,6 +2586,9 @@
     </w:p>
     <w:p>
       <w:r>
+        <w:rPr>
+          <w:noProof/>
+        </w:rPr>
         <w:drawing>
           <wp:inline distT="0" distB="0" distL="0" distR="0" wp14:anchorId="65ADAC70" wp14:editId="52BD22DF">
             <wp:extent cx="5189670" cy="2034716"/>
@@ -2957,7 +2633,7 @@
       <w:pPr>
         <w:pStyle w:val="Heading2"/>
       </w:pPr>
-      <w:bookmarkStart w:id="19" w:name="_Toc146294722"/>
+      <w:bookmarkStart w:id="19" w:name="_Toc146563237"/>
       <w:r>
         <w:t>One To Many</w:t>
       </w:r>
@@ -2999,7 +2675,6 @@
           <w:numId w:val="6"/>
         </w:numPr>
       </w:pPr>
-      <w:proofErr w:type="spellStart"/>
       <w:r>
         <w:rPr>
           <w:b/>
@@ -3007,7 +2682,6 @@
         </w:rPr>
         <w:t>Publisher_Id</w:t>
       </w:r>
-      <w:proofErr w:type="spellEnd"/>
       <w:r>
         <w:t xml:space="preserve"> and Publisher </w:t>
       </w:r>
@@ -3038,17 +2712,15 @@
         <w:t>List&lt;Book&gt;</w:t>
       </w:r>
       <w:r>
-        <w:t xml:space="preserve"> in Publisher, because One publisher can have many </w:t>
-      </w:r>
-      <w:proofErr w:type="gramStart"/>
-      <w:r>
-        <w:t>books</w:t>
-      </w:r>
-      <w:proofErr w:type="gramEnd"/>
-    </w:p>
-    <w:p/>
-    <w:p>
-      <w:r>
+        <w:t xml:space="preserve"> in Publisher, because One publisher can have many books</w:t>
+      </w:r>
+    </w:p>
+    <w:p/>
+    <w:p>
+      <w:r>
+        <w:rPr>
+          <w:noProof/>
+        </w:rPr>
         <w:lastRenderedPageBreak/>
         <w:drawing>
           <wp:inline distT="0" distB="0" distL="0" distR="0" wp14:anchorId="2224188C" wp14:editId="0DAA3E03">
@@ -3089,6 +2761,9 @@
     </w:p>
     <w:p>
       <w:r>
+        <w:rPr>
+          <w:noProof/>
+        </w:rPr>
         <w:drawing>
           <wp:inline distT="0" distB="0" distL="0" distR="0" wp14:anchorId="267013FB" wp14:editId="34BB4B97">
             <wp:extent cx="4008467" cy="2522439"/>
@@ -3130,7 +2805,7 @@
       <w:pPr>
         <w:pStyle w:val="Heading2"/>
       </w:pPr>
-      <w:bookmarkStart w:id="20" w:name="_Toc146294723"/>
+      <w:bookmarkStart w:id="20" w:name="_Toc146563238"/>
       <w:r>
         <w:t>Many to Many</w:t>
       </w:r>
@@ -3207,7 +2882,7 @@
       <w:pPr>
         <w:pStyle w:val="Heading2"/>
       </w:pPr>
-      <w:bookmarkStart w:id="21" w:name="_Toc146294724"/>
+      <w:bookmarkStart w:id="21" w:name="_Toc146563239"/>
       <w:r>
         <w:t>Many to Many creating intermediate table.</w:t>
       </w:r>
@@ -3222,31 +2897,7 @@
         </w:numPr>
       </w:pPr>
       <w:r>
-        <w:t xml:space="preserve">Create </w:t>
-      </w:r>
-      <w:proofErr w:type="spellStart"/>
-      <w:r>
-        <w:t>BookAuthor</w:t>
-      </w:r>
-      <w:proofErr w:type="spellEnd"/>
-      <w:r>
-        <w:t xml:space="preserve"> Table with </w:t>
-      </w:r>
-      <w:proofErr w:type="spellStart"/>
-      <w:r>
-        <w:t>bookId</w:t>
-      </w:r>
-      <w:proofErr w:type="spellEnd"/>
-      <w:r>
-        <w:t xml:space="preserve"> and </w:t>
-      </w:r>
-      <w:proofErr w:type="spellStart"/>
-      <w:r>
-        <w:t>authorId</w:t>
-      </w:r>
-      <w:proofErr w:type="spellEnd"/>
-      <w:r>
-        <w:t>. And Author and Book references</w:t>
+        <w:t>Create BookAuthor Table with bookId and authorId. And Author and Book references</w:t>
       </w:r>
     </w:p>
     <w:p>
@@ -3258,23 +2909,7 @@
         </w:numPr>
       </w:pPr>
       <w:r>
-        <w:t xml:space="preserve">Property virtual </w:t>
-      </w:r>
-      <w:proofErr w:type="spellStart"/>
-      <w:r>
-        <w:t>Icollection</w:t>
-      </w:r>
-      <w:proofErr w:type="spellEnd"/>
-      <w:r>
-        <w:t>&lt;</w:t>
-      </w:r>
-      <w:proofErr w:type="spellStart"/>
-      <w:r>
-        <w:t>BookAunthor</w:t>
-      </w:r>
-      <w:proofErr w:type="spellEnd"/>
-      <w:r>
-        <w:t>&gt; in Book</w:t>
+        <w:t>Property virtual Icollection&lt;BookAunthor&gt; in Book</w:t>
       </w:r>
     </w:p>
     <w:p>
@@ -3286,26 +2921,7 @@
         </w:numPr>
       </w:pPr>
       <w:r>
-        <w:t xml:space="preserve">Property virtual </w:t>
-      </w:r>
-      <w:proofErr w:type="spellStart"/>
-      <w:r>
-        <w:t>Icollection</w:t>
-      </w:r>
-      <w:proofErr w:type="spellEnd"/>
-      <w:r>
-        <w:t>&lt;</w:t>
-      </w:r>
-      <w:proofErr w:type="spellStart"/>
-      <w:r>
-        <w:t>BookAunthor</w:t>
-      </w:r>
-      <w:proofErr w:type="spellEnd"/>
-      <w:r>
-        <w:t xml:space="preserve">&gt; in </w:t>
-      </w:r>
-      <w:r>
-        <w:t>Author</w:t>
+        <w:t>Property virtual Icollection&lt;BookAunthor&gt; in Author</w:t>
       </w:r>
     </w:p>
     <w:p>
@@ -3317,19 +2933,15 @@
         </w:numPr>
       </w:pPr>
       <w:r>
-        <w:t xml:space="preserve">Compose primary key in </w:t>
-      </w:r>
-      <w:proofErr w:type="spellStart"/>
-      <w:proofErr w:type="gramStart"/>
-      <w:r>
-        <w:t>OnModelCreating</w:t>
-      </w:r>
-      <w:proofErr w:type="spellEnd"/>
-      <w:proofErr w:type="gramEnd"/>
-    </w:p>
-    <w:p/>
-    <w:p>
-      <w:r>
+        <w:t>Compose primary key in OnModelCreating</w:t>
+      </w:r>
+    </w:p>
+    <w:p/>
+    <w:p>
+      <w:r>
+        <w:rPr>
+          <w:noProof/>
+        </w:rPr>
         <w:lastRenderedPageBreak/>
         <w:drawing>
           <wp:inline distT="0" distB="0" distL="0" distR="0" wp14:anchorId="062DE971" wp14:editId="785DBA8B">
@@ -3369,7 +2981,556 @@
       </w:r>
     </w:p>
     <w:p/>
-    <w:p/>
+    <w:p>
+      <w:pPr>
+        <w:pStyle w:val="Heading1"/>
+      </w:pPr>
+      <w:r>
+        <w:t xml:space="preserve">Fluent API </w:t>
+      </w:r>
+    </w:p>
+    <w:p>
+      <w:r>
+        <w:t>Fluent API is an advanced way of specifying model configuration that covers everything that data annotation</w:t>
+      </w:r>
+      <w:r>
+        <w:t xml:space="preserve"> </w:t>
+      </w:r>
+      <w:r>
+        <w:t>can do in addition to some advanced configuration which are not possible with data annotation.</w:t>
+      </w:r>
+      <w:r>
+        <w:t xml:space="preserve"> It is in </w:t>
+      </w:r>
+      <w:r>
+        <w:rPr>
+          <w:b/>
+          <w:bCs/>
+        </w:rPr>
+        <w:t>OnModelCreating</w:t>
+      </w:r>
+      <w:r>
+        <w:t>.</w:t>
+      </w:r>
+    </w:p>
+    <w:p/>
+    <w:p>
+      <w:pPr>
+        <w:pStyle w:val="Heading2"/>
+      </w:pPr>
+      <w:r>
+        <w:t xml:space="preserve">Common Commands </w:t>
+      </w:r>
+    </w:p>
+    <w:p>
+      <w:r>
+        <w:drawing>
+          <wp:inline distT="0" distB="0" distL="0" distR="0" wp14:anchorId="15DA238F" wp14:editId="7DCB3AE3">
+            <wp:extent cx="5612130" cy="1033780"/>
+            <wp:effectExtent l="0" t="0" r="7620" b="0"/>
+            <wp:docPr id="787780774" name="Picture 1"/>
+            <wp:cNvGraphicFramePr>
+              <a:graphicFrameLocks xmlns:a="http://schemas.openxmlformats.org/drawingml/2006/main" noChangeAspect="1"/>
+            </wp:cNvGraphicFramePr>
+            <a:graphic xmlns:a="http://schemas.openxmlformats.org/drawingml/2006/main">
+              <a:graphicData uri="http://schemas.openxmlformats.org/drawingml/2006/picture">
+                <pic:pic xmlns:pic="http://schemas.openxmlformats.org/drawingml/2006/picture">
+                  <pic:nvPicPr>
+                    <pic:cNvPr id="787780774" name=""/>
+                    <pic:cNvPicPr/>
+                  </pic:nvPicPr>
+                  <pic:blipFill>
+                    <a:blip r:embed="rId15"/>
+                    <a:stretch>
+                      <a:fillRect/>
+                    </a:stretch>
+                  </pic:blipFill>
+                  <pic:spPr>
+                    <a:xfrm>
+                      <a:off x="0" y="0"/>
+                      <a:ext cx="5612130" cy="1033780"/>
+                    </a:xfrm>
+                    <a:prstGeom prst="rect">
+                      <a:avLst/>
+                    </a:prstGeom>
+                  </pic:spPr>
+                </pic:pic>
+              </a:graphicData>
+            </a:graphic>
+          </wp:inline>
+        </w:drawing>
+      </w:r>
+    </w:p>
+    <w:p/>
+    <w:p/>
+    <w:p/>
+    <w:p/>
+    <w:p/>
+    <w:p/>
+    <w:p>
+      <w:pPr>
+        <w:pStyle w:val="Heading2"/>
+      </w:pPr>
+      <w:r>
+        <w:lastRenderedPageBreak/>
+        <w:t>One to One Relationship</w:t>
+      </w:r>
+    </w:p>
+    <w:p>
+      <w:r>
+        <w:drawing>
+          <wp:inline distT="0" distB="0" distL="0" distR="0" wp14:anchorId="63DC8A8C" wp14:editId="7BFA43EF">
+            <wp:extent cx="5612130" cy="397510"/>
+            <wp:effectExtent l="0" t="0" r="7620" b="2540"/>
+            <wp:docPr id="2108515120" name="Picture 1"/>
+            <wp:cNvGraphicFramePr>
+              <a:graphicFrameLocks xmlns:a="http://schemas.openxmlformats.org/drawingml/2006/main" noChangeAspect="1"/>
+            </wp:cNvGraphicFramePr>
+            <a:graphic xmlns:a="http://schemas.openxmlformats.org/drawingml/2006/main">
+              <a:graphicData uri="http://schemas.openxmlformats.org/drawingml/2006/picture">
+                <pic:pic xmlns:pic="http://schemas.openxmlformats.org/drawingml/2006/picture">
+                  <pic:nvPicPr>
+                    <pic:cNvPr id="2108515120" name=""/>
+                    <pic:cNvPicPr/>
+                  </pic:nvPicPr>
+                  <pic:blipFill>
+                    <a:blip r:embed="rId16"/>
+                    <a:stretch>
+                      <a:fillRect/>
+                    </a:stretch>
+                  </pic:blipFill>
+                  <pic:spPr>
+                    <a:xfrm>
+                      <a:off x="0" y="0"/>
+                      <a:ext cx="5612130" cy="397510"/>
+                    </a:xfrm>
+                    <a:prstGeom prst="rect">
+                      <a:avLst/>
+                    </a:prstGeom>
+                  </pic:spPr>
+                </pic:pic>
+              </a:graphicData>
+            </a:graphic>
+          </wp:inline>
+        </w:drawing>
+      </w:r>
+    </w:p>
+    <w:p>
+      <w:r>
+        <w:t>Fluent_BookDetail</w:t>
+      </w:r>
+    </w:p>
+    <w:p>
+      <w:r>
+        <w:drawing>
+          <wp:inline distT="0" distB="0" distL="0" distR="0" wp14:anchorId="23943AB8" wp14:editId="089D7AB7">
+            <wp:extent cx="4549534" cy="662997"/>
+            <wp:effectExtent l="0" t="0" r="3810" b="3810"/>
+            <wp:docPr id="1014367953" name="Picture 1" descr="A black background with white text&#10;&#10;Description automatically generated"/>
+            <wp:cNvGraphicFramePr>
+              <a:graphicFrameLocks xmlns:a="http://schemas.openxmlformats.org/drawingml/2006/main" noChangeAspect="1"/>
+            </wp:cNvGraphicFramePr>
+            <a:graphic xmlns:a="http://schemas.openxmlformats.org/drawingml/2006/main">
+              <a:graphicData uri="http://schemas.openxmlformats.org/drawingml/2006/picture">
+                <pic:pic xmlns:pic="http://schemas.openxmlformats.org/drawingml/2006/picture">
+                  <pic:nvPicPr>
+                    <pic:cNvPr id="1014367953" name="Picture 1" descr="A black background with white text&#10;&#10;Description automatically generated"/>
+                    <pic:cNvPicPr/>
+                  </pic:nvPicPr>
+                  <pic:blipFill>
+                    <a:blip r:embed="rId17"/>
+                    <a:stretch>
+                      <a:fillRect/>
+                    </a:stretch>
+                  </pic:blipFill>
+                  <pic:spPr>
+                    <a:xfrm>
+                      <a:off x="0" y="0"/>
+                      <a:ext cx="4549534" cy="662997"/>
+                    </a:xfrm>
+                    <a:prstGeom prst="rect">
+                      <a:avLst/>
+                    </a:prstGeom>
+                  </pic:spPr>
+                </pic:pic>
+              </a:graphicData>
+            </a:graphic>
+          </wp:inline>
+        </w:drawing>
+      </w:r>
+    </w:p>
+    <w:p>
+      <w:r>
+        <w:t>Fluent_Book</w:t>
+      </w:r>
+    </w:p>
+    <w:p>
+      <w:r>
+        <w:drawing>
+          <wp:inline distT="0" distB="0" distL="0" distR="0" wp14:anchorId="37DDC94A" wp14:editId="46F4C276">
+            <wp:extent cx="5612130" cy="346075"/>
+            <wp:effectExtent l="0" t="0" r="7620" b="0"/>
+            <wp:docPr id="15692241" name="Picture 1"/>
+            <wp:cNvGraphicFramePr>
+              <a:graphicFrameLocks xmlns:a="http://schemas.openxmlformats.org/drawingml/2006/main" noChangeAspect="1"/>
+            </wp:cNvGraphicFramePr>
+            <a:graphic xmlns:a="http://schemas.openxmlformats.org/drawingml/2006/main">
+              <a:graphicData uri="http://schemas.openxmlformats.org/drawingml/2006/picture">
+                <pic:pic xmlns:pic="http://schemas.openxmlformats.org/drawingml/2006/picture">
+                  <pic:nvPicPr>
+                    <pic:cNvPr id="15692241" name=""/>
+                    <pic:cNvPicPr/>
+                  </pic:nvPicPr>
+                  <pic:blipFill>
+                    <a:blip r:embed="rId18"/>
+                    <a:stretch>
+                      <a:fillRect/>
+                    </a:stretch>
+                  </pic:blipFill>
+                  <pic:spPr>
+                    <a:xfrm>
+                      <a:off x="0" y="0"/>
+                      <a:ext cx="5612130" cy="346075"/>
+                    </a:xfrm>
+                    <a:prstGeom prst="rect">
+                      <a:avLst/>
+                    </a:prstGeom>
+                  </pic:spPr>
+                </pic:pic>
+              </a:graphicData>
+            </a:graphic>
+          </wp:inline>
+        </w:drawing>
+      </w:r>
+    </w:p>
+    <w:p/>
+    <w:p>
+      <w:pPr>
+        <w:pStyle w:val="Heading2"/>
+      </w:pPr>
+      <w:r>
+        <w:t>One To Many</w:t>
+      </w:r>
+      <w:r>
+        <w:t xml:space="preserve"> Relation</w:t>
+      </w:r>
+    </w:p>
+    <w:p>
+      <w:r>
+        <w:drawing>
+          <wp:inline distT="0" distB="0" distL="0" distR="0" wp14:anchorId="2AC533FB" wp14:editId="0AAFBECA">
+            <wp:extent cx="5612130" cy="401320"/>
+            <wp:effectExtent l="0" t="0" r="7620" b="0"/>
+            <wp:docPr id="919254002" name="Picture 1"/>
+            <wp:cNvGraphicFramePr>
+              <a:graphicFrameLocks xmlns:a="http://schemas.openxmlformats.org/drawingml/2006/main" noChangeAspect="1"/>
+            </wp:cNvGraphicFramePr>
+            <a:graphic xmlns:a="http://schemas.openxmlformats.org/drawingml/2006/main">
+              <a:graphicData uri="http://schemas.openxmlformats.org/drawingml/2006/picture">
+                <pic:pic xmlns:pic="http://schemas.openxmlformats.org/drawingml/2006/picture">
+                  <pic:nvPicPr>
+                    <pic:cNvPr id="919254002" name=""/>
+                    <pic:cNvPicPr/>
+                  </pic:nvPicPr>
+                  <pic:blipFill>
+                    <a:blip r:embed="rId19"/>
+                    <a:stretch>
+                      <a:fillRect/>
+                    </a:stretch>
+                  </pic:blipFill>
+                  <pic:spPr>
+                    <a:xfrm>
+                      <a:off x="0" y="0"/>
+                      <a:ext cx="5612130" cy="401320"/>
+                    </a:xfrm>
+                    <a:prstGeom prst="rect">
+                      <a:avLst/>
+                    </a:prstGeom>
+                  </pic:spPr>
+                </pic:pic>
+              </a:graphicData>
+            </a:graphic>
+          </wp:inline>
+        </w:drawing>
+      </w:r>
+    </w:p>
+    <w:p>
+      <w:r>
+        <w:t xml:space="preserve">Fluent_Book </w:t>
+      </w:r>
+    </w:p>
+    <w:p>
+      <w:r>
+        <w:drawing>
+          <wp:inline distT="0" distB="0" distL="0" distR="0" wp14:anchorId="0115AD01" wp14:editId="7B7D28FA">
+            <wp:extent cx="5612130" cy="475615"/>
+            <wp:effectExtent l="0" t="0" r="7620" b="635"/>
+            <wp:docPr id="1603884852" name="Picture 1"/>
+            <wp:cNvGraphicFramePr>
+              <a:graphicFrameLocks xmlns:a="http://schemas.openxmlformats.org/drawingml/2006/main" noChangeAspect="1"/>
+            </wp:cNvGraphicFramePr>
+            <a:graphic xmlns:a="http://schemas.openxmlformats.org/drawingml/2006/main">
+              <a:graphicData uri="http://schemas.openxmlformats.org/drawingml/2006/picture">
+                <pic:pic xmlns:pic="http://schemas.openxmlformats.org/drawingml/2006/picture">
+                  <pic:nvPicPr>
+                    <pic:cNvPr id="1603884852" name=""/>
+                    <pic:cNvPicPr/>
+                  </pic:nvPicPr>
+                  <pic:blipFill>
+                    <a:blip r:embed="rId20"/>
+                    <a:stretch>
+                      <a:fillRect/>
+                    </a:stretch>
+                  </pic:blipFill>
+                  <pic:spPr>
+                    <a:xfrm>
+                      <a:off x="0" y="0"/>
+                      <a:ext cx="5612130" cy="475615"/>
+                    </a:xfrm>
+                    <a:prstGeom prst="rect">
+                      <a:avLst/>
+                    </a:prstGeom>
+                  </pic:spPr>
+                </pic:pic>
+              </a:graphicData>
+            </a:graphic>
+          </wp:inline>
+        </w:drawing>
+      </w:r>
+    </w:p>
+    <w:p>
+      <w:r>
+        <w:t>Fluent_Publisher</w:t>
+      </w:r>
+    </w:p>
+    <w:p>
+      <w:r>
+        <w:drawing>
+          <wp:inline distT="0" distB="0" distL="0" distR="0" wp14:anchorId="6114AACF" wp14:editId="70E9A562">
+            <wp:extent cx="5044877" cy="320068"/>
+            <wp:effectExtent l="0" t="0" r="3810" b="3810"/>
+            <wp:docPr id="2129524901" name="Picture 1"/>
+            <wp:cNvGraphicFramePr>
+              <a:graphicFrameLocks xmlns:a="http://schemas.openxmlformats.org/drawingml/2006/main" noChangeAspect="1"/>
+            </wp:cNvGraphicFramePr>
+            <a:graphic xmlns:a="http://schemas.openxmlformats.org/drawingml/2006/main">
+              <a:graphicData uri="http://schemas.openxmlformats.org/drawingml/2006/picture">
+                <pic:pic xmlns:pic="http://schemas.openxmlformats.org/drawingml/2006/picture">
+                  <pic:nvPicPr>
+                    <pic:cNvPr id="2129524901" name=""/>
+                    <pic:cNvPicPr/>
+                  </pic:nvPicPr>
+                  <pic:blipFill>
+                    <a:blip r:embed="rId21"/>
+                    <a:stretch>
+                      <a:fillRect/>
+                    </a:stretch>
+                  </pic:blipFill>
+                  <pic:spPr>
+                    <a:xfrm>
+                      <a:off x="0" y="0"/>
+                      <a:ext cx="5044877" cy="320068"/>
+                    </a:xfrm>
+                    <a:prstGeom prst="rect">
+                      <a:avLst/>
+                    </a:prstGeom>
+                  </pic:spPr>
+                </pic:pic>
+              </a:graphicData>
+            </a:graphic>
+          </wp:inline>
+        </w:drawing>
+      </w:r>
+    </w:p>
+    <w:p/>
+    <w:p/>
+    <w:p/>
+    <w:p/>
+    <w:p/>
+    <w:p/>
+    <w:p/>
+    <w:p/>
+    <w:p>
+      <w:pPr>
+        <w:pStyle w:val="Heading2"/>
+      </w:pPr>
+      <w:r>
+        <w:lastRenderedPageBreak/>
+        <w:t>Many To Many Relation</w:t>
+      </w:r>
+    </w:p>
+    <w:p>
+      <w:r>
+        <w:drawing>
+          <wp:inline distT="0" distB="0" distL="0" distR="0" wp14:anchorId="214759BD" wp14:editId="6E154FF7">
+            <wp:extent cx="5612130" cy="666750"/>
+            <wp:effectExtent l="0" t="0" r="7620" b="0"/>
+            <wp:docPr id="824528294" name="Picture 1"/>
+            <wp:cNvGraphicFramePr>
+              <a:graphicFrameLocks xmlns:a="http://schemas.openxmlformats.org/drawingml/2006/main" noChangeAspect="1"/>
+            </wp:cNvGraphicFramePr>
+            <a:graphic xmlns:a="http://schemas.openxmlformats.org/drawingml/2006/main">
+              <a:graphicData uri="http://schemas.openxmlformats.org/drawingml/2006/picture">
+                <pic:pic xmlns:pic="http://schemas.openxmlformats.org/drawingml/2006/picture">
+                  <pic:nvPicPr>
+                    <pic:cNvPr id="824528294" name=""/>
+                    <pic:cNvPicPr/>
+                  </pic:nvPicPr>
+                  <pic:blipFill>
+                    <a:blip r:embed="rId22"/>
+                    <a:stretch>
+                      <a:fillRect/>
+                    </a:stretch>
+                  </pic:blipFill>
+                  <pic:spPr>
+                    <a:xfrm>
+                      <a:off x="0" y="0"/>
+                      <a:ext cx="5612130" cy="666750"/>
+                    </a:xfrm>
+                    <a:prstGeom prst="rect">
+                      <a:avLst/>
+                    </a:prstGeom>
+                  </pic:spPr>
+                </pic:pic>
+              </a:graphicData>
+            </a:graphic>
+          </wp:inline>
+        </w:drawing>
+      </w:r>
+    </w:p>
+    <w:p>
+      <w:r>
+        <w:t>Fluent_BookAuthor</w:t>
+      </w:r>
+    </w:p>
+    <w:p>
+      <w:r>
+        <w:drawing>
+          <wp:inline distT="0" distB="0" distL="0" distR="0" wp14:anchorId="7C77D37C" wp14:editId="1BF94851">
+            <wp:extent cx="5563082" cy="2027096"/>
+            <wp:effectExtent l="0" t="0" r="0" b="0"/>
+            <wp:docPr id="737657808" name="Picture 1"/>
+            <wp:cNvGraphicFramePr>
+              <a:graphicFrameLocks xmlns:a="http://schemas.openxmlformats.org/drawingml/2006/main" noChangeAspect="1"/>
+            </wp:cNvGraphicFramePr>
+            <a:graphic xmlns:a="http://schemas.openxmlformats.org/drawingml/2006/main">
+              <a:graphicData uri="http://schemas.openxmlformats.org/drawingml/2006/picture">
+                <pic:pic xmlns:pic="http://schemas.openxmlformats.org/drawingml/2006/picture">
+                  <pic:nvPicPr>
+                    <pic:cNvPr id="737657808" name=""/>
+                    <pic:cNvPicPr/>
+                  </pic:nvPicPr>
+                  <pic:blipFill>
+                    <a:blip r:embed="rId23"/>
+                    <a:stretch>
+                      <a:fillRect/>
+                    </a:stretch>
+                  </pic:blipFill>
+                  <pic:spPr>
+                    <a:xfrm>
+                      <a:off x="0" y="0"/>
+                      <a:ext cx="5563082" cy="2027096"/>
+                    </a:xfrm>
+                    <a:prstGeom prst="rect">
+                      <a:avLst/>
+                    </a:prstGeom>
+                  </pic:spPr>
+                </pic:pic>
+              </a:graphicData>
+            </a:graphic>
+          </wp:inline>
+        </w:drawing>
+      </w:r>
+    </w:p>
+    <w:p/>
+    <w:p>
+      <w:r>
+        <w:t xml:space="preserve">Fluent_Book </w:t>
+      </w:r>
+    </w:p>
+    <w:p>
+      <w:r>
+        <w:drawing>
+          <wp:inline distT="0" distB="0" distL="0" distR="0" wp14:anchorId="5D263809" wp14:editId="7ADACCBB">
+            <wp:extent cx="5612130" cy="455295"/>
+            <wp:effectExtent l="0" t="0" r="7620" b="1905"/>
+            <wp:docPr id="429810102" name="Picture 1"/>
+            <wp:cNvGraphicFramePr>
+              <a:graphicFrameLocks xmlns:a="http://schemas.openxmlformats.org/drawingml/2006/main" noChangeAspect="1"/>
+            </wp:cNvGraphicFramePr>
+            <a:graphic xmlns:a="http://schemas.openxmlformats.org/drawingml/2006/main">
+              <a:graphicData uri="http://schemas.openxmlformats.org/drawingml/2006/picture">
+                <pic:pic xmlns:pic="http://schemas.openxmlformats.org/drawingml/2006/picture">
+                  <pic:nvPicPr>
+                    <pic:cNvPr id="429810102" name=""/>
+                    <pic:cNvPicPr/>
+                  </pic:nvPicPr>
+                  <pic:blipFill>
+                    <a:blip r:embed="rId24"/>
+                    <a:stretch>
+                      <a:fillRect/>
+                    </a:stretch>
+                  </pic:blipFill>
+                  <pic:spPr>
+                    <a:xfrm>
+                      <a:off x="0" y="0"/>
+                      <a:ext cx="5612130" cy="455295"/>
+                    </a:xfrm>
+                    <a:prstGeom prst="rect">
+                      <a:avLst/>
+                    </a:prstGeom>
+                  </pic:spPr>
+                </pic:pic>
+              </a:graphicData>
+            </a:graphic>
+          </wp:inline>
+        </w:drawing>
+      </w:r>
+    </w:p>
+    <w:p>
+      <w:r>
+        <w:t>Fluent_Author</w:t>
+      </w:r>
+    </w:p>
+    <w:p>
+      <w:r>
+        <w:drawing>
+          <wp:inline distT="0" distB="0" distL="0" distR="0" wp14:anchorId="36EE6795" wp14:editId="5315959B">
+            <wp:extent cx="5612130" cy="455295"/>
+            <wp:effectExtent l="0" t="0" r="7620" b="1905"/>
+            <wp:docPr id="1651615978" name="Picture 1"/>
+            <wp:cNvGraphicFramePr>
+              <a:graphicFrameLocks xmlns:a="http://schemas.openxmlformats.org/drawingml/2006/main" noChangeAspect="1"/>
+            </wp:cNvGraphicFramePr>
+            <a:graphic xmlns:a="http://schemas.openxmlformats.org/drawingml/2006/main">
+              <a:graphicData uri="http://schemas.openxmlformats.org/drawingml/2006/picture">
+                <pic:pic xmlns:pic="http://schemas.openxmlformats.org/drawingml/2006/picture">
+                  <pic:nvPicPr>
+                    <pic:cNvPr id="1651615978" name=""/>
+                    <pic:cNvPicPr/>
+                  </pic:nvPicPr>
+                  <pic:blipFill>
+                    <a:blip r:embed="rId24"/>
+                    <a:stretch>
+                      <a:fillRect/>
+                    </a:stretch>
+                  </pic:blipFill>
+                  <pic:spPr>
+                    <a:xfrm>
+                      <a:off x="0" y="0"/>
+                      <a:ext cx="5612130" cy="455295"/>
+                    </a:xfrm>
+                    <a:prstGeom prst="rect">
+                      <a:avLst/>
+                    </a:prstGeom>
+                  </pic:spPr>
+                </pic:pic>
+              </a:graphicData>
+            </a:graphic>
+          </wp:inline>
+        </w:drawing>
+      </w:r>
+    </w:p>
     <w:p/>
     <w:sectPr>
       <w:pgSz w:w="12240" w:h="15840"/>

</xml_diff>

<commit_message>
EF 6 Course completed
</commit_message>
<xml_diff>
--- a/Entity Framework.docx
+++ b/Entity Framework.docx
@@ -55,7 +55,7 @@
           <w:r>
             <w:fldChar w:fldCharType="separate"/>
           </w:r>
-          <w:hyperlink w:anchor="_Toc147695726" w:history="1">
+          <w:hyperlink w:anchor="_Toc147859629" w:history="1">
             <w:r>
               <w:rPr>
                 <w:rStyle w:val="Hyperlink"/>
@@ -82,7 +82,7 @@
                 <w:noProof/>
                 <w:webHidden/>
               </w:rPr>
-              <w:instrText xml:space="preserve"> PAGEREF _Toc147695726 \h </w:instrText>
+              <w:instrText xml:space="preserve"> PAGEREF _Toc147859629 \h </w:instrText>
             </w:r>
             <w:r>
               <w:rPr>
@@ -125,7 +125,7 @@
               <w:lang w:val="es-CO" w:eastAsia="es-CO"/>
             </w:rPr>
           </w:pPr>
-          <w:hyperlink w:anchor="_Toc147695727" w:history="1">
+          <w:hyperlink w:anchor="_Toc147859630" w:history="1">
             <w:r>
               <w:rPr>
                 <w:rStyle w:val="Hyperlink"/>
@@ -152,7 +152,7 @@
                 <w:noProof/>
                 <w:webHidden/>
               </w:rPr>
-              <w:instrText xml:space="preserve"> PAGEREF _Toc147695727 \h </w:instrText>
+              <w:instrText xml:space="preserve"> PAGEREF _Toc147859630 \h </w:instrText>
             </w:r>
             <w:r>
               <w:rPr>
@@ -195,7 +195,7 @@
               <w:lang w:val="es-CO" w:eastAsia="es-CO"/>
             </w:rPr>
           </w:pPr>
-          <w:hyperlink w:anchor="_Toc147695728" w:history="1">
+          <w:hyperlink w:anchor="_Toc147859631" w:history="1">
             <w:r>
               <w:rPr>
                 <w:rStyle w:val="Hyperlink"/>
@@ -222,7 +222,7 @@
                 <w:noProof/>
                 <w:webHidden/>
               </w:rPr>
-              <w:instrText xml:space="preserve"> PAGEREF _Toc147695728 \h </w:instrText>
+              <w:instrText xml:space="preserve"> PAGEREF _Toc147859631 \h </w:instrText>
             </w:r>
             <w:r>
               <w:rPr>
@@ -265,7 +265,7 @@
               <w:lang w:val="es-CO" w:eastAsia="es-CO"/>
             </w:rPr>
           </w:pPr>
-          <w:hyperlink w:anchor="_Toc147695729" w:history="1">
+          <w:hyperlink w:anchor="_Toc147859632" w:history="1">
             <w:r>
               <w:rPr>
                 <w:rStyle w:val="Hyperlink"/>
@@ -292,7 +292,7 @@
                 <w:noProof/>
                 <w:webHidden/>
               </w:rPr>
-              <w:instrText xml:space="preserve"> PAGEREF _Toc147695729 \h </w:instrText>
+              <w:instrText xml:space="preserve"> PAGEREF _Toc147859632 \h </w:instrText>
             </w:r>
             <w:r>
               <w:rPr>
@@ -335,7 +335,7 @@
               <w:lang w:val="es-CO" w:eastAsia="es-CO"/>
             </w:rPr>
           </w:pPr>
-          <w:hyperlink w:anchor="_Toc147695730" w:history="1">
+          <w:hyperlink w:anchor="_Toc147859633" w:history="1">
             <w:r>
               <w:rPr>
                 <w:rStyle w:val="Hyperlink"/>
@@ -362,7 +362,7 @@
                 <w:noProof/>
                 <w:webHidden/>
               </w:rPr>
-              <w:instrText xml:space="preserve"> PAGEREF _Toc147695730 \h </w:instrText>
+              <w:instrText xml:space="preserve"> PAGEREF _Toc147859633 \h </w:instrText>
             </w:r>
             <w:r>
               <w:rPr>
@@ -405,7 +405,7 @@
               <w:lang w:val="es-CO" w:eastAsia="es-CO"/>
             </w:rPr>
           </w:pPr>
-          <w:hyperlink w:anchor="_Toc147695731" w:history="1">
+          <w:hyperlink w:anchor="_Toc147859634" w:history="1">
             <w:r>
               <w:rPr>
                 <w:rStyle w:val="Hyperlink"/>
@@ -432,7 +432,7 @@
                 <w:noProof/>
                 <w:webHidden/>
               </w:rPr>
-              <w:instrText xml:space="preserve"> PAGEREF _Toc147695731 \h </w:instrText>
+              <w:instrText xml:space="preserve"> PAGEREF _Toc147859634 \h </w:instrText>
             </w:r>
             <w:r>
               <w:rPr>
@@ -452,7 +452,7 @@
                 <w:noProof/>
                 <w:webHidden/>
               </w:rPr>
-              <w:t>3</w:t>
+              <w:t>4</w:t>
             </w:r>
             <w:r>
               <w:rPr>
@@ -475,7 +475,7 @@
               <w:lang w:val="es-CO" w:eastAsia="es-CO"/>
             </w:rPr>
           </w:pPr>
-          <w:hyperlink w:anchor="_Toc147695732" w:history="1">
+          <w:hyperlink w:anchor="_Toc147859635" w:history="1">
             <w:r>
               <w:rPr>
                 <w:rStyle w:val="Hyperlink"/>
@@ -502,7 +502,7 @@
                 <w:noProof/>
                 <w:webHidden/>
               </w:rPr>
-              <w:instrText xml:space="preserve"> PAGEREF _Toc147695732 \h </w:instrText>
+              <w:instrText xml:space="preserve"> PAGEREF _Toc147859635 \h </w:instrText>
             </w:r>
             <w:r>
               <w:rPr>
@@ -545,7 +545,7 @@
               <w:lang w:val="es-CO" w:eastAsia="es-CO"/>
             </w:rPr>
           </w:pPr>
-          <w:hyperlink w:anchor="_Toc147695733" w:history="1">
+          <w:hyperlink w:anchor="_Toc147859636" w:history="1">
             <w:r>
               <w:rPr>
                 <w:rStyle w:val="Hyperlink"/>
@@ -572,7 +572,7 @@
                 <w:noProof/>
                 <w:webHidden/>
               </w:rPr>
-              <w:instrText xml:space="preserve"> PAGEREF _Toc147695733 \h </w:instrText>
+              <w:instrText xml:space="preserve"> PAGEREF _Toc147859636 \h </w:instrText>
             </w:r>
             <w:r>
               <w:rPr>
@@ -615,7 +615,7 @@
               <w:lang w:val="es-CO" w:eastAsia="es-CO"/>
             </w:rPr>
           </w:pPr>
-          <w:hyperlink w:anchor="_Toc147695734" w:history="1">
+          <w:hyperlink w:anchor="_Toc147859637" w:history="1">
             <w:r>
               <w:rPr>
                 <w:rStyle w:val="Hyperlink"/>
@@ -642,7 +642,7 @@
                 <w:noProof/>
                 <w:webHidden/>
               </w:rPr>
-              <w:instrText xml:space="preserve"> PAGEREF _Toc147695734 \h </w:instrText>
+              <w:instrText xml:space="preserve"> PAGEREF _Toc147859637 \h </w:instrText>
             </w:r>
             <w:r>
               <w:rPr>
@@ -685,7 +685,7 @@
               <w:lang w:val="es-CO" w:eastAsia="es-CO"/>
             </w:rPr>
           </w:pPr>
-          <w:hyperlink w:anchor="_Toc147695735" w:history="1">
+          <w:hyperlink w:anchor="_Toc147859638" w:history="1">
             <w:r>
               <w:rPr>
                 <w:rStyle w:val="Hyperlink"/>
@@ -712,7 +712,7 @@
                 <w:noProof/>
                 <w:webHidden/>
               </w:rPr>
-              <w:instrText xml:space="preserve"> PAGEREF _Toc147695735 \h </w:instrText>
+              <w:instrText xml:space="preserve"> PAGEREF _Toc147859638 \h </w:instrText>
             </w:r>
             <w:r>
               <w:rPr>
@@ -755,7 +755,7 @@
               <w:lang w:val="es-CO" w:eastAsia="es-CO"/>
             </w:rPr>
           </w:pPr>
-          <w:hyperlink w:anchor="_Toc147695736" w:history="1">
+          <w:hyperlink w:anchor="_Toc147859639" w:history="1">
             <w:r>
               <w:rPr>
                 <w:rStyle w:val="Hyperlink"/>
@@ -782,7 +782,7 @@
                 <w:noProof/>
                 <w:webHidden/>
               </w:rPr>
-              <w:instrText xml:space="preserve"> PAGEREF _Toc147695736 \h </w:instrText>
+              <w:instrText xml:space="preserve"> PAGEREF _Toc147859639 \h </w:instrText>
             </w:r>
             <w:r>
               <w:rPr>
@@ -825,7 +825,7 @@
               <w:lang w:val="es-CO" w:eastAsia="es-CO"/>
             </w:rPr>
           </w:pPr>
-          <w:hyperlink w:anchor="_Toc147695737" w:history="1">
+          <w:hyperlink w:anchor="_Toc147859640" w:history="1">
             <w:r>
               <w:rPr>
                 <w:rStyle w:val="Hyperlink"/>
@@ -852,7 +852,7 @@
                 <w:noProof/>
                 <w:webHidden/>
               </w:rPr>
-              <w:instrText xml:space="preserve"> PAGEREF _Toc147695737 \h </w:instrText>
+              <w:instrText xml:space="preserve"> PAGEREF _Toc147859640 \h </w:instrText>
             </w:r>
             <w:r>
               <w:rPr>
@@ -895,7 +895,7 @@
               <w:lang w:val="es-CO" w:eastAsia="es-CO"/>
             </w:rPr>
           </w:pPr>
-          <w:hyperlink w:anchor="_Toc147695738" w:history="1">
+          <w:hyperlink w:anchor="_Toc147859641" w:history="1">
             <w:r>
               <w:rPr>
                 <w:rStyle w:val="Hyperlink"/>
@@ -922,7 +922,7 @@
                 <w:noProof/>
                 <w:webHidden/>
               </w:rPr>
-              <w:instrText xml:space="preserve"> PAGEREF _Toc147695738 \h </w:instrText>
+              <w:instrText xml:space="preserve"> PAGEREF _Toc147859641 \h </w:instrText>
             </w:r>
             <w:r>
               <w:rPr>
@@ -965,7 +965,7 @@
               <w:lang w:val="es-CO" w:eastAsia="es-CO"/>
             </w:rPr>
           </w:pPr>
-          <w:hyperlink w:anchor="_Toc147695739" w:history="1">
+          <w:hyperlink w:anchor="_Toc147859642" w:history="1">
             <w:r>
               <w:rPr>
                 <w:rStyle w:val="Hyperlink"/>
@@ -992,7 +992,7 @@
                 <w:noProof/>
                 <w:webHidden/>
               </w:rPr>
-              <w:instrText xml:space="preserve"> PAGEREF _Toc147695739 \h </w:instrText>
+              <w:instrText xml:space="preserve"> PAGEREF _Toc147859642 \h </w:instrText>
             </w:r>
             <w:r>
               <w:rPr>
@@ -1035,7 +1035,7 @@
               <w:lang w:val="es-CO" w:eastAsia="es-CO"/>
             </w:rPr>
           </w:pPr>
-          <w:hyperlink w:anchor="_Toc147695740" w:history="1">
+          <w:hyperlink w:anchor="_Toc147859643" w:history="1">
             <w:r>
               <w:rPr>
                 <w:rStyle w:val="Hyperlink"/>
@@ -1062,7 +1062,7 @@
                 <w:noProof/>
                 <w:webHidden/>
               </w:rPr>
-              <w:instrText xml:space="preserve"> PAGEREF _Toc147695740 \h </w:instrText>
+              <w:instrText xml:space="preserve"> PAGEREF _Toc147859643 \h </w:instrText>
             </w:r>
             <w:r>
               <w:rPr>
@@ -1082,7 +1082,7 @@
                 <w:noProof/>
                 <w:webHidden/>
               </w:rPr>
-              <w:t>4</w:t>
+              <w:t>5</w:t>
             </w:r>
             <w:r>
               <w:rPr>
@@ -1105,7 +1105,7 @@
               <w:lang w:val="es-CO" w:eastAsia="es-CO"/>
             </w:rPr>
           </w:pPr>
-          <w:hyperlink w:anchor="_Toc147695741" w:history="1">
+          <w:hyperlink w:anchor="_Toc147859644" w:history="1">
             <w:r>
               <w:rPr>
                 <w:rStyle w:val="Hyperlink"/>
@@ -1132,7 +1132,7 @@
                 <w:noProof/>
                 <w:webHidden/>
               </w:rPr>
-              <w:instrText xml:space="preserve"> PAGEREF _Toc147695741 \h </w:instrText>
+              <w:instrText xml:space="preserve"> PAGEREF _Toc147859644 \h </w:instrText>
             </w:r>
             <w:r>
               <w:rPr>
@@ -1175,7 +1175,7 @@
               <w:lang w:val="es-CO" w:eastAsia="es-CO"/>
             </w:rPr>
           </w:pPr>
-          <w:hyperlink w:anchor="_Toc147695742" w:history="1">
+          <w:hyperlink w:anchor="_Toc147859645" w:history="1">
             <w:r>
               <w:rPr>
                 <w:rStyle w:val="Hyperlink"/>
@@ -1202,7 +1202,7 @@
                 <w:noProof/>
                 <w:webHidden/>
               </w:rPr>
-              <w:instrText xml:space="preserve"> PAGEREF _Toc147695742 \h </w:instrText>
+              <w:instrText xml:space="preserve"> PAGEREF _Toc147859645 \h </w:instrText>
             </w:r>
             <w:r>
               <w:rPr>
@@ -1245,7 +1245,7 @@
               <w:lang w:val="es-CO" w:eastAsia="es-CO"/>
             </w:rPr>
           </w:pPr>
-          <w:hyperlink w:anchor="_Toc147695743" w:history="1">
+          <w:hyperlink w:anchor="_Toc147859646" w:history="1">
             <w:r>
               <w:rPr>
                 <w:rStyle w:val="Hyperlink"/>
@@ -1272,7 +1272,7 @@
                 <w:noProof/>
                 <w:webHidden/>
               </w:rPr>
-              <w:instrText xml:space="preserve"> PAGEREF _Toc147695743 \h </w:instrText>
+              <w:instrText xml:space="preserve"> PAGEREF _Toc147859646 \h </w:instrText>
             </w:r>
             <w:r>
               <w:rPr>
@@ -1292,7 +1292,7 @@
                 <w:noProof/>
                 <w:webHidden/>
               </w:rPr>
-              <w:t>6</w:t>
+              <w:t>7</w:t>
             </w:r>
             <w:r>
               <w:rPr>
@@ -1315,7 +1315,7 @@
               <w:lang w:val="es-CO" w:eastAsia="es-CO"/>
             </w:rPr>
           </w:pPr>
-          <w:hyperlink w:anchor="_Toc147695744" w:history="1">
+          <w:hyperlink w:anchor="_Toc147859647" w:history="1">
             <w:r>
               <w:rPr>
                 <w:rStyle w:val="Hyperlink"/>
@@ -1342,7 +1342,7 @@
                 <w:noProof/>
                 <w:webHidden/>
               </w:rPr>
-              <w:instrText xml:space="preserve"> PAGEREF _Toc147695744 \h </w:instrText>
+              <w:instrText xml:space="preserve"> PAGEREF _Toc147859647 \h </w:instrText>
             </w:r>
             <w:r>
               <w:rPr>
@@ -1362,7 +1362,7 @@
                 <w:noProof/>
                 <w:webHidden/>
               </w:rPr>
-              <w:t>6</w:t>
+              <w:t>7</w:t>
             </w:r>
             <w:r>
               <w:rPr>
@@ -1385,27 +1385,13 @@
               <w:lang w:val="es-CO" w:eastAsia="es-CO"/>
             </w:rPr>
           </w:pPr>
-          <w:hyperlink w:anchor="_Toc147695745" w:history="1">
+          <w:hyperlink w:anchor="_Toc147859648" w:history="1">
             <w:r>
               <w:rPr>
                 <w:rStyle w:val="Hyperlink"/>
                 <w:noProof/>
               </w:rPr>
-              <w:t>One To</w:t>
-            </w:r>
-            <w:r>
-              <w:rPr>
-                <w:rStyle w:val="Hyperlink"/>
-                <w:noProof/>
-              </w:rPr>
-              <w:t xml:space="preserve"> </w:t>
-            </w:r>
-            <w:r>
-              <w:rPr>
-                <w:rStyle w:val="Hyperlink"/>
-                <w:noProof/>
-              </w:rPr>
-              <w:t>Many</w:t>
+              <w:t>One To Many</w:t>
             </w:r>
             <w:r>
               <w:rPr>
@@ -1426,7 +1412,7 @@
                 <w:noProof/>
                 <w:webHidden/>
               </w:rPr>
-              <w:instrText xml:space="preserve"> PAGEREF _Toc147695745 \h </w:instrText>
+              <w:instrText xml:space="preserve"> PAGEREF _Toc147859648 \h </w:instrText>
             </w:r>
             <w:r>
               <w:rPr>
@@ -1469,7 +1455,7 @@
               <w:lang w:val="es-CO" w:eastAsia="es-CO"/>
             </w:rPr>
           </w:pPr>
-          <w:hyperlink w:anchor="_Toc147695746" w:history="1">
+          <w:hyperlink w:anchor="_Toc147859649" w:history="1">
             <w:r>
               <w:rPr>
                 <w:rStyle w:val="Hyperlink"/>
@@ -1496,7 +1482,7 @@
                 <w:noProof/>
                 <w:webHidden/>
               </w:rPr>
-              <w:instrText xml:space="preserve"> PAGEREF _Toc147695746 \h </w:instrText>
+              <w:instrText xml:space="preserve"> PAGEREF _Toc147859649 \h </w:instrText>
             </w:r>
             <w:r>
               <w:rPr>
@@ -1539,7 +1525,7 @@
               <w:lang w:val="es-CO" w:eastAsia="es-CO"/>
             </w:rPr>
           </w:pPr>
-          <w:hyperlink w:anchor="_Toc147695747" w:history="1">
+          <w:hyperlink w:anchor="_Toc147859650" w:history="1">
             <w:r>
               <w:rPr>
                 <w:rStyle w:val="Hyperlink"/>
@@ -1566,7 +1552,7 @@
                 <w:noProof/>
                 <w:webHidden/>
               </w:rPr>
-              <w:instrText xml:space="preserve"> PAGEREF _Toc147695747 \h </w:instrText>
+              <w:instrText xml:space="preserve"> PAGEREF _Toc147859650 \h </w:instrText>
             </w:r>
             <w:r>
               <w:rPr>
@@ -1609,7 +1595,7 @@
               <w:lang w:val="es-CO" w:eastAsia="es-CO"/>
             </w:rPr>
           </w:pPr>
-          <w:hyperlink w:anchor="_Toc147695748" w:history="1">
+          <w:hyperlink w:anchor="_Toc147859651" w:history="1">
             <w:r>
               <w:rPr>
                 <w:rStyle w:val="Hyperlink"/>
@@ -1636,7 +1622,7 @@
                 <w:noProof/>
                 <w:webHidden/>
               </w:rPr>
-              <w:instrText xml:space="preserve"> PAGEREF _Toc147695748 \h </w:instrText>
+              <w:instrText xml:space="preserve"> PAGEREF _Toc147859651 \h </w:instrText>
             </w:r>
             <w:r>
               <w:rPr>
@@ -1656,7 +1642,7 @@
                 <w:noProof/>
                 <w:webHidden/>
               </w:rPr>
-              <w:t>8</w:t>
+              <w:t>9</w:t>
             </w:r>
             <w:r>
               <w:rPr>
@@ -1679,7 +1665,7 @@
               <w:lang w:val="es-CO" w:eastAsia="es-CO"/>
             </w:rPr>
           </w:pPr>
-          <w:hyperlink w:anchor="_Toc147695749" w:history="1">
+          <w:hyperlink w:anchor="_Toc147859652" w:history="1">
             <w:r>
               <w:rPr>
                 <w:rStyle w:val="Hyperlink"/>
@@ -1706,7 +1692,7 @@
                 <w:noProof/>
                 <w:webHidden/>
               </w:rPr>
-              <w:instrText xml:space="preserve"> PAGEREF _Toc147695749 \h </w:instrText>
+              <w:instrText xml:space="preserve"> PAGEREF _Toc147859652 \h </w:instrText>
             </w:r>
             <w:r>
               <w:rPr>
@@ -1749,7 +1735,7 @@
               <w:lang w:val="es-CO" w:eastAsia="es-CO"/>
             </w:rPr>
           </w:pPr>
-          <w:hyperlink w:anchor="_Toc147695750" w:history="1">
+          <w:hyperlink w:anchor="_Toc147859653" w:history="1">
             <w:r>
               <w:rPr>
                 <w:rStyle w:val="Hyperlink"/>
@@ -1776,7 +1762,7 @@
                 <w:noProof/>
                 <w:webHidden/>
               </w:rPr>
-              <w:instrText xml:space="preserve"> PAGEREF _Toc147695750 \h </w:instrText>
+              <w:instrText xml:space="preserve"> PAGEREF _Toc147859653 \h </w:instrText>
             </w:r>
             <w:r>
               <w:rPr>
@@ -1796,7 +1782,7 @@
                 <w:noProof/>
                 <w:webHidden/>
               </w:rPr>
-              <w:t>9</w:t>
+              <w:t>10</w:t>
             </w:r>
             <w:r>
               <w:rPr>
@@ -1819,7 +1805,7 @@
               <w:lang w:val="es-CO" w:eastAsia="es-CO"/>
             </w:rPr>
           </w:pPr>
-          <w:hyperlink w:anchor="_Toc147695751" w:history="1">
+          <w:hyperlink w:anchor="_Toc147859654" w:history="1">
             <w:r>
               <w:rPr>
                 <w:rStyle w:val="Hyperlink"/>
@@ -1846,7 +1832,7 @@
                 <w:noProof/>
                 <w:webHidden/>
               </w:rPr>
-              <w:instrText xml:space="preserve"> PAGEREF _Toc147695751 \h </w:instrText>
+              <w:instrText xml:space="preserve"> PAGEREF _Toc147859654 \h </w:instrText>
             </w:r>
             <w:r>
               <w:rPr>
@@ -1866,7 +1852,7 @@
                 <w:noProof/>
                 <w:webHidden/>
               </w:rPr>
-              <w:t>9</w:t>
+              <w:t>10</w:t>
             </w:r>
             <w:r>
               <w:rPr>
@@ -1889,7 +1875,7 @@
               <w:lang w:val="es-CO" w:eastAsia="es-CO"/>
             </w:rPr>
           </w:pPr>
-          <w:hyperlink w:anchor="_Toc147695752" w:history="1">
+          <w:hyperlink w:anchor="_Toc147859655" w:history="1">
             <w:r>
               <w:rPr>
                 <w:rStyle w:val="Hyperlink"/>
@@ -1916,7 +1902,7 @@
                 <w:noProof/>
                 <w:webHidden/>
               </w:rPr>
-              <w:instrText xml:space="preserve"> PAGEREF _Toc147695752 \h </w:instrText>
+              <w:instrText xml:space="preserve"> PAGEREF _Toc147859655 \h </w:instrText>
             </w:r>
             <w:r>
               <w:rPr>
@@ -1936,7 +1922,7 @@
                 <w:noProof/>
                 <w:webHidden/>
               </w:rPr>
-              <w:t>10</w:t>
+              <w:t>11</w:t>
             </w:r>
             <w:r>
               <w:rPr>
@@ -1959,7 +1945,7 @@
               <w:lang w:val="es-CO" w:eastAsia="es-CO"/>
             </w:rPr>
           </w:pPr>
-          <w:hyperlink w:anchor="_Toc147695753" w:history="1">
+          <w:hyperlink w:anchor="_Toc147859656" w:history="1">
             <w:r>
               <w:rPr>
                 <w:rStyle w:val="Hyperlink"/>
@@ -1986,7 +1972,7 @@
                 <w:noProof/>
                 <w:webHidden/>
               </w:rPr>
-              <w:instrText xml:space="preserve"> PAGEREF _Toc147695753 \h </w:instrText>
+              <w:instrText xml:space="preserve"> PAGEREF _Toc147859656 \h </w:instrText>
             </w:r>
             <w:r>
               <w:rPr>
@@ -2006,7 +1992,7 @@
                 <w:noProof/>
                 <w:webHidden/>
               </w:rPr>
-              <w:t>11</w:t>
+              <w:t>12</w:t>
             </w:r>
             <w:r>
               <w:rPr>
@@ -2029,7 +2015,7 @@
               <w:lang w:val="es-CO" w:eastAsia="es-CO"/>
             </w:rPr>
           </w:pPr>
-          <w:hyperlink w:anchor="_Toc147695754" w:history="1">
+          <w:hyperlink w:anchor="_Toc147859657" w:history="1">
             <w:r>
               <w:rPr>
                 <w:rStyle w:val="Hyperlink"/>
@@ -2056,7 +2042,7 @@
                 <w:noProof/>
                 <w:webHidden/>
               </w:rPr>
-              <w:instrText xml:space="preserve"> PAGEREF _Toc147695754 \h </w:instrText>
+              <w:instrText xml:space="preserve"> PAGEREF _Toc147859657 \h </w:instrText>
             </w:r>
             <w:r>
               <w:rPr>
@@ -2076,7 +2062,7 @@
                 <w:noProof/>
                 <w:webHidden/>
               </w:rPr>
-              <w:t>11</w:t>
+              <w:t>12</w:t>
             </w:r>
             <w:r>
               <w:rPr>
@@ -2099,7 +2085,7 @@
               <w:lang w:val="es-CO" w:eastAsia="es-CO"/>
             </w:rPr>
           </w:pPr>
-          <w:hyperlink w:anchor="_Toc147695755" w:history="1">
+          <w:hyperlink w:anchor="_Toc147859658" w:history="1">
             <w:r>
               <w:rPr>
                 <w:rStyle w:val="Hyperlink"/>
@@ -2126,7 +2112,7 @@
                 <w:noProof/>
                 <w:webHidden/>
               </w:rPr>
-              <w:instrText xml:space="preserve"> PAGEREF _Toc147695755 \h </w:instrText>
+              <w:instrText xml:space="preserve"> PAGEREF _Toc147859658 \h </w:instrText>
             </w:r>
             <w:r>
               <w:rPr>
@@ -2146,7 +2132,7 @@
                 <w:noProof/>
                 <w:webHidden/>
               </w:rPr>
-              <w:t>11</w:t>
+              <w:t>12</w:t>
             </w:r>
             <w:r>
               <w:rPr>
@@ -2169,7 +2155,7 @@
               <w:lang w:val="es-CO" w:eastAsia="es-CO"/>
             </w:rPr>
           </w:pPr>
-          <w:hyperlink w:anchor="_Toc147695756" w:history="1">
+          <w:hyperlink w:anchor="_Toc147859659" w:history="1">
             <w:r>
               <w:rPr>
                 <w:rStyle w:val="Hyperlink"/>
@@ -2196,7 +2182,7 @@
                 <w:noProof/>
                 <w:webHidden/>
               </w:rPr>
-              <w:instrText xml:space="preserve"> PAGEREF _Toc147695756 \h </w:instrText>
+              <w:instrText xml:space="preserve"> PAGEREF _Toc147859659 \h </w:instrText>
             </w:r>
             <w:r>
               <w:rPr>
@@ -2216,7 +2202,7 @@
                 <w:noProof/>
                 <w:webHidden/>
               </w:rPr>
-              <w:t>11</w:t>
+              <w:t>12</w:t>
             </w:r>
             <w:r>
               <w:rPr>
@@ -2239,7 +2225,7 @@
               <w:lang w:val="es-CO" w:eastAsia="es-CO"/>
             </w:rPr>
           </w:pPr>
-          <w:hyperlink w:anchor="_Toc147695757" w:history="1">
+          <w:hyperlink w:anchor="_Toc147859660" w:history="1">
             <w:r>
               <w:rPr>
                 <w:rStyle w:val="Hyperlink"/>
@@ -2266,7 +2252,7 @@
                 <w:noProof/>
                 <w:webHidden/>
               </w:rPr>
-              <w:instrText xml:space="preserve"> PAGEREF _Toc147695757 \h </w:instrText>
+              <w:instrText xml:space="preserve"> PAGEREF _Toc147859660 \h </w:instrText>
             </w:r>
             <w:r>
               <w:rPr>
@@ -2286,7 +2272,7 @@
                 <w:noProof/>
                 <w:webHidden/>
               </w:rPr>
-              <w:t>12</w:t>
+              <w:t>13</w:t>
             </w:r>
             <w:r>
               <w:rPr>
@@ -2309,7 +2295,7 @@
               <w:lang w:val="es-CO" w:eastAsia="es-CO"/>
             </w:rPr>
           </w:pPr>
-          <w:hyperlink w:anchor="_Toc147695758" w:history="1">
+          <w:hyperlink w:anchor="_Toc147859661" w:history="1">
             <w:r>
               <w:rPr>
                 <w:rStyle w:val="Hyperlink"/>
@@ -2336,7 +2322,7 @@
                 <w:noProof/>
                 <w:webHidden/>
               </w:rPr>
-              <w:instrText xml:space="preserve"> PAGEREF _Toc147695758 \h </w:instrText>
+              <w:instrText xml:space="preserve"> PAGEREF _Toc147859661 \h </w:instrText>
             </w:r>
             <w:r>
               <w:rPr>
@@ -2356,7 +2342,7 @@
                 <w:noProof/>
                 <w:webHidden/>
               </w:rPr>
-              <w:t>12</w:t>
+              <w:t>13</w:t>
             </w:r>
             <w:r>
               <w:rPr>
@@ -2379,7 +2365,7 @@
               <w:lang w:val="es-CO" w:eastAsia="es-CO"/>
             </w:rPr>
           </w:pPr>
-          <w:hyperlink w:anchor="_Toc147695759" w:history="1">
+          <w:hyperlink w:anchor="_Toc147859662" w:history="1">
             <w:r>
               <w:rPr>
                 <w:rStyle w:val="Hyperlink"/>
@@ -2406,7 +2392,7 @@
                 <w:noProof/>
                 <w:webHidden/>
               </w:rPr>
-              <w:instrText xml:space="preserve"> PAGEREF _Toc147695759 \h </w:instrText>
+              <w:instrText xml:space="preserve"> PAGEREF _Toc147859662 \h </w:instrText>
             </w:r>
             <w:r>
               <w:rPr>
@@ -2426,7 +2412,7 @@
                 <w:noProof/>
                 <w:webHidden/>
               </w:rPr>
-              <w:t>12</w:t>
+              <w:t>13</w:t>
             </w:r>
             <w:r>
               <w:rPr>
@@ -2449,7 +2435,7 @@
               <w:lang w:val="es-CO" w:eastAsia="es-CO"/>
             </w:rPr>
           </w:pPr>
-          <w:hyperlink w:anchor="_Toc147695760" w:history="1">
+          <w:hyperlink w:anchor="_Toc147859663" w:history="1">
             <w:r>
               <w:rPr>
                 <w:rStyle w:val="Hyperlink"/>
@@ -2476,7 +2462,7 @@
                 <w:noProof/>
                 <w:webHidden/>
               </w:rPr>
-              <w:instrText xml:space="preserve"> PAGEREF _Toc147695760 \h </w:instrText>
+              <w:instrText xml:space="preserve"> PAGEREF _Toc147859663 \h </w:instrText>
             </w:r>
             <w:r>
               <w:rPr>
@@ -2496,7 +2482,7 @@
                 <w:noProof/>
                 <w:webHidden/>
               </w:rPr>
-              <w:t>12</w:t>
+              <w:t>13</w:t>
             </w:r>
             <w:r>
               <w:rPr>
@@ -2519,7 +2505,7 @@
               <w:lang w:val="es-CO" w:eastAsia="es-CO"/>
             </w:rPr>
           </w:pPr>
-          <w:hyperlink w:anchor="_Toc147695761" w:history="1">
+          <w:hyperlink w:anchor="_Toc147859664" w:history="1">
             <w:r>
               <w:rPr>
                 <w:rStyle w:val="Hyperlink"/>
@@ -2546,7 +2532,7 @@
                 <w:noProof/>
                 <w:webHidden/>
               </w:rPr>
-              <w:instrText xml:space="preserve"> PAGEREF _Toc147695761 \h </w:instrText>
+              <w:instrText xml:space="preserve"> PAGEREF _Toc147859664 \h </w:instrText>
             </w:r>
             <w:r>
               <w:rPr>
@@ -2566,7 +2552,7 @@
                 <w:noProof/>
                 <w:webHidden/>
               </w:rPr>
-              <w:t>12</w:t>
+              <w:t>13</w:t>
             </w:r>
             <w:r>
               <w:rPr>
@@ -2589,7 +2575,7 @@
               <w:lang w:val="es-CO" w:eastAsia="es-CO"/>
             </w:rPr>
           </w:pPr>
-          <w:hyperlink w:anchor="_Toc147695762" w:history="1">
+          <w:hyperlink w:anchor="_Toc147859665" w:history="1">
             <w:r>
               <w:rPr>
                 <w:rStyle w:val="Hyperlink"/>
@@ -2616,7 +2602,7 @@
                 <w:noProof/>
                 <w:webHidden/>
               </w:rPr>
-              <w:instrText xml:space="preserve"> PAGEREF _Toc147695762 \h </w:instrText>
+              <w:instrText xml:space="preserve"> PAGEREF _Toc147859665 \h </w:instrText>
             </w:r>
             <w:r>
               <w:rPr>
@@ -2636,7 +2622,7 @@
                 <w:noProof/>
                 <w:webHidden/>
               </w:rPr>
-              <w:t>13</w:t>
+              <w:t>14</w:t>
             </w:r>
             <w:r>
               <w:rPr>
@@ -2659,7 +2645,7 @@
               <w:lang w:val="es-CO" w:eastAsia="es-CO"/>
             </w:rPr>
           </w:pPr>
-          <w:hyperlink w:anchor="_Toc147695763" w:history="1">
+          <w:hyperlink w:anchor="_Toc147859666" w:history="1">
             <w:r>
               <w:rPr>
                 <w:rStyle w:val="Hyperlink"/>
@@ -2686,7 +2672,7 @@
                 <w:noProof/>
                 <w:webHidden/>
               </w:rPr>
-              <w:instrText xml:space="preserve"> PAGEREF _Toc147695763 \h </w:instrText>
+              <w:instrText xml:space="preserve"> PAGEREF _Toc147859666 \h </w:instrText>
             </w:r>
             <w:r>
               <w:rPr>
@@ -2706,7 +2692,7 @@
                 <w:noProof/>
                 <w:webHidden/>
               </w:rPr>
-              <w:t>13</w:t>
+              <w:t>14</w:t>
             </w:r>
             <w:r>
               <w:rPr>
@@ -2729,7 +2715,7 @@
               <w:lang w:val="es-CO" w:eastAsia="es-CO"/>
             </w:rPr>
           </w:pPr>
-          <w:hyperlink w:anchor="_Toc147695764" w:history="1">
+          <w:hyperlink w:anchor="_Toc147859667" w:history="1">
             <w:r>
               <w:rPr>
                 <w:rStyle w:val="Hyperlink"/>
@@ -2756,7 +2742,7 @@
                 <w:noProof/>
                 <w:webHidden/>
               </w:rPr>
-              <w:instrText xml:space="preserve"> PAGEREF _Toc147695764 \h </w:instrText>
+              <w:instrText xml:space="preserve"> PAGEREF _Toc147859667 \h </w:instrText>
             </w:r>
             <w:r>
               <w:rPr>
@@ -2776,7 +2762,7 @@
                 <w:noProof/>
                 <w:webHidden/>
               </w:rPr>
-              <w:t>14</w:t>
+              <w:t>15</w:t>
             </w:r>
             <w:r>
               <w:rPr>
@@ -2799,7 +2785,7 @@
               <w:lang w:val="es-CO" w:eastAsia="es-CO"/>
             </w:rPr>
           </w:pPr>
-          <w:hyperlink w:anchor="_Toc147695765" w:history="1">
+          <w:hyperlink w:anchor="_Toc147859668" w:history="1">
             <w:r>
               <w:rPr>
                 <w:rStyle w:val="Hyperlink"/>
@@ -2826,7 +2812,7 @@
                 <w:noProof/>
                 <w:webHidden/>
               </w:rPr>
-              <w:instrText xml:space="preserve"> PAGEREF _Toc147695765 \h </w:instrText>
+              <w:instrText xml:space="preserve"> PAGEREF _Toc147859668 \h </w:instrText>
             </w:r>
             <w:r>
               <w:rPr>
@@ -2846,7 +2832,7 @@
                 <w:noProof/>
                 <w:webHidden/>
               </w:rPr>
-              <w:t>14</w:t>
+              <w:t>15</w:t>
             </w:r>
             <w:r>
               <w:rPr>
@@ -2869,13 +2855,13 @@
               <w:lang w:val="es-CO" w:eastAsia="es-CO"/>
             </w:rPr>
           </w:pPr>
-          <w:hyperlink w:anchor="_Toc147695766" w:history="1">
+          <w:hyperlink w:anchor="_Toc147859669" w:history="1">
             <w:r>
               <w:rPr>
                 <w:rStyle w:val="Hyperlink"/>
                 <w:noProof/>
               </w:rPr>
-              <w:t>Eager loading</w:t>
+              <w:t>Eager loading (Loading sub objects)</w:t>
             </w:r>
             <w:r>
               <w:rPr>
@@ -2896,7 +2882,7 @@
                 <w:noProof/>
                 <w:webHidden/>
               </w:rPr>
-              <w:instrText xml:space="preserve"> PAGEREF _Toc147695766 \h </w:instrText>
+              <w:instrText xml:space="preserve"> PAGEREF _Toc147859669 \h </w:instrText>
             </w:r>
             <w:r>
               <w:rPr>
@@ -2916,7 +2902,7 @@
                 <w:noProof/>
                 <w:webHidden/>
               </w:rPr>
-              <w:t>14</w:t>
+              <w:t>15</w:t>
             </w:r>
             <w:r>
               <w:rPr>
@@ -2939,7 +2925,7 @@
               <w:lang w:val="es-CO" w:eastAsia="es-CO"/>
             </w:rPr>
           </w:pPr>
-          <w:hyperlink w:anchor="_Toc147695767" w:history="1">
+          <w:hyperlink w:anchor="_Toc147859670" w:history="1">
             <w:r>
               <w:rPr>
                 <w:rStyle w:val="Hyperlink"/>
@@ -2966,7 +2952,7 @@
                 <w:noProof/>
                 <w:webHidden/>
               </w:rPr>
-              <w:instrText xml:space="preserve"> PAGEREF _Toc147695767 \h </w:instrText>
+              <w:instrText xml:space="preserve"> PAGEREF _Toc147859670 \h </w:instrText>
             </w:r>
             <w:r>
               <w:rPr>
@@ -2986,7 +2972,7 @@
                 <w:noProof/>
                 <w:webHidden/>
               </w:rPr>
-              <w:t>14</w:t>
+              <w:t>16</w:t>
             </w:r>
             <w:r>
               <w:rPr>
@@ -3009,7 +2995,7 @@
               <w:lang w:val="es-CO" w:eastAsia="es-CO"/>
             </w:rPr>
           </w:pPr>
-          <w:hyperlink w:anchor="_Toc147695768" w:history="1">
+          <w:hyperlink w:anchor="_Toc147859671" w:history="1">
             <w:r>
               <w:rPr>
                 <w:rStyle w:val="Hyperlink"/>
@@ -3036,7 +3022,7 @@
                 <w:noProof/>
                 <w:webHidden/>
               </w:rPr>
-              <w:instrText xml:space="preserve"> PAGEREF _Toc147695768 \h </w:instrText>
+              <w:instrText xml:space="preserve"> PAGEREF _Toc147859671 \h </w:instrText>
             </w:r>
             <w:r>
               <w:rPr>
@@ -3056,7 +3042,7 @@
                 <w:noProof/>
                 <w:webHidden/>
               </w:rPr>
-              <w:t>15</w:t>
+              <w:t>16</w:t>
             </w:r>
             <w:r>
               <w:rPr>
@@ -3079,7 +3065,7 @@
               <w:lang w:val="es-CO" w:eastAsia="es-CO"/>
             </w:rPr>
           </w:pPr>
-          <w:hyperlink w:anchor="_Toc147695769" w:history="1">
+          <w:hyperlink w:anchor="_Toc147859672" w:history="1">
             <w:r>
               <w:rPr>
                 <w:rStyle w:val="Hyperlink"/>
@@ -3106,7 +3092,7 @@
                 <w:noProof/>
                 <w:webHidden/>
               </w:rPr>
-              <w:instrText xml:space="preserve"> PAGEREF _Toc147695769 \h </w:instrText>
+              <w:instrText xml:space="preserve"> PAGEREF _Toc147859672 \h </w:instrText>
             </w:r>
             <w:r>
               <w:rPr>
@@ -3126,7 +3112,231 @@
                 <w:noProof/>
                 <w:webHidden/>
               </w:rPr>
-              <w:t>15</w:t>
+              <w:t>17</w:t>
+            </w:r>
+            <w:r>
+              <w:rPr>
+                <w:noProof/>
+                <w:webHidden/>
+              </w:rPr>
+              <w:fldChar w:fldCharType="end"/>
+            </w:r>
+          </w:hyperlink>
+        </w:p>
+        <w:p>
+          <w:pPr>
+            <w:pStyle w:val="TOC1"/>
+            <w:tabs>
+              <w:tab w:val="right" w:leader="dot" w:pos="8828"/>
+            </w:tabs>
+            <w:rPr>
+              <w:rFonts w:eastAsiaTheme="minorEastAsia"/>
+              <w:noProof/>
+              <w:lang w:val="es-CO" w:eastAsia="es-CO"/>
+            </w:rPr>
+          </w:pPr>
+          <w:hyperlink w:anchor="_Toc147859673" w:history="1">
+            <w:r>
+              <w:rPr>
+                <w:rStyle w:val="Hyperlink"/>
+                <w:noProof/>
+              </w:rPr>
+              <w:t>Lazy Loading</w:t>
+            </w:r>
+            <w:r>
+              <w:rPr>
+                <w:noProof/>
+                <w:webHidden/>
+              </w:rPr>
+              <w:tab/>
+            </w:r>
+            <w:r>
+              <w:rPr>
+                <w:noProof/>
+                <w:webHidden/>
+              </w:rPr>
+              <w:fldChar w:fldCharType="begin"/>
+            </w:r>
+            <w:r>
+              <w:rPr>
+                <w:noProof/>
+                <w:webHidden/>
+              </w:rPr>
+              <w:instrText xml:space="preserve"> PAGEREF _Toc147859673 \h </w:instrText>
+            </w:r>
+            <w:r>
+              <w:rPr>
+                <w:noProof/>
+                <w:webHidden/>
+              </w:rPr>
+            </w:r>
+            <w:r>
+              <w:rPr>
+                <w:noProof/>
+                <w:webHidden/>
+              </w:rPr>
+              <w:fldChar w:fldCharType="separate"/>
+            </w:r>
+            <w:r>
+              <w:rPr>
+                <w:noProof/>
+                <w:webHidden/>
+              </w:rPr>
+              <w:t>17</w:t>
+            </w:r>
+            <w:r>
+              <w:rPr>
+                <w:noProof/>
+                <w:webHidden/>
+              </w:rPr>
+              <w:fldChar w:fldCharType="end"/>
+            </w:r>
+          </w:hyperlink>
+        </w:p>
+        <w:p>
+          <w:pPr>
+            <w:pStyle w:val="TOC1"/>
+            <w:tabs>
+              <w:tab w:val="right" w:leader="dot" w:pos="8828"/>
+            </w:tabs>
+            <w:rPr>
+              <w:rFonts w:eastAsiaTheme="minorEastAsia"/>
+              <w:noProof/>
+              <w:lang w:val="es-CO" w:eastAsia="es-CO"/>
+            </w:rPr>
+          </w:pPr>
+          <w:hyperlink w:anchor="_Toc147859674" w:history="1">
+            <w:r>
+              <w:rPr>
+                <w:rStyle w:val="Hyperlink"/>
+                <w:noProof/>
+              </w:rPr>
+              <w:t>Change Tracking</w:t>
+            </w:r>
+            <w:r>
+              <w:rPr>
+                <w:noProof/>
+                <w:webHidden/>
+              </w:rPr>
+              <w:tab/>
+            </w:r>
+            <w:r>
+              <w:rPr>
+                <w:noProof/>
+                <w:webHidden/>
+              </w:rPr>
+              <w:fldChar w:fldCharType="begin"/>
+            </w:r>
+            <w:r>
+              <w:rPr>
+                <w:noProof/>
+                <w:webHidden/>
+              </w:rPr>
+              <w:instrText xml:space="preserve"> PAGEREF _Toc147859674 \h </w:instrText>
+            </w:r>
+            <w:r>
+              <w:rPr>
+                <w:noProof/>
+                <w:webHidden/>
+              </w:rPr>
+            </w:r>
+            <w:r>
+              <w:rPr>
+                <w:noProof/>
+                <w:webHidden/>
+              </w:rPr>
+              <w:fldChar w:fldCharType="separate"/>
+            </w:r>
+            <w:r>
+              <w:rPr>
+                <w:noProof/>
+                <w:webHidden/>
+              </w:rPr>
+              <w:t>18</w:t>
+            </w:r>
+            <w:r>
+              <w:rPr>
+                <w:noProof/>
+                <w:webHidden/>
+              </w:rPr>
+              <w:fldChar w:fldCharType="end"/>
+            </w:r>
+          </w:hyperlink>
+        </w:p>
+        <w:p>
+          <w:pPr>
+            <w:pStyle w:val="TOC1"/>
+            <w:tabs>
+              <w:tab w:val="right" w:leader="dot" w:pos="8828"/>
+            </w:tabs>
+            <w:rPr>
+              <w:rFonts w:eastAsiaTheme="minorEastAsia"/>
+              <w:noProof/>
+              <w:lang w:val="es-CO" w:eastAsia="es-CO"/>
+            </w:rPr>
+          </w:pPr>
+          <w:hyperlink w:anchor="_Toc147859675" w:history="1">
+            <w:r>
+              <w:rPr>
+                <w:rStyle w:val="Hyperlink"/>
+                <w:noProof/>
+              </w:rPr>
+              <w:t>No change</w:t>
+            </w:r>
+            <w:r>
+              <w:rPr>
+                <w:rStyle w:val="Hyperlink"/>
+                <w:noProof/>
+              </w:rPr>
+              <w:t>s</w:t>
+            </w:r>
+            <w:r>
+              <w:rPr>
+                <w:rStyle w:val="Hyperlink"/>
+                <w:noProof/>
+              </w:rPr>
+              <w:t xml:space="preserve"> tracking</w:t>
+            </w:r>
+            <w:r>
+              <w:rPr>
+                <w:noProof/>
+                <w:webHidden/>
+              </w:rPr>
+              <w:tab/>
+            </w:r>
+            <w:r>
+              <w:rPr>
+                <w:noProof/>
+                <w:webHidden/>
+              </w:rPr>
+              <w:fldChar w:fldCharType="begin"/>
+            </w:r>
+            <w:r>
+              <w:rPr>
+                <w:noProof/>
+                <w:webHidden/>
+              </w:rPr>
+              <w:instrText xml:space="preserve"> PAGEREF _Toc147859675 \h </w:instrText>
+            </w:r>
+            <w:r>
+              <w:rPr>
+                <w:noProof/>
+                <w:webHidden/>
+              </w:rPr>
+            </w:r>
+            <w:r>
+              <w:rPr>
+                <w:noProof/>
+                <w:webHidden/>
+              </w:rPr>
+              <w:fldChar w:fldCharType="separate"/>
+            </w:r>
+            <w:r>
+              <w:rPr>
+                <w:noProof/>
+                <w:webHidden/>
+              </w:rPr>
+              <w:t>18</w:t>
             </w:r>
             <w:r>
               <w:rPr>
@@ -3182,7 +3392,7 @@
       <w:pPr>
         <w:pStyle w:val="Heading1"/>
       </w:pPr>
-      <w:bookmarkStart w:id="0" w:name="_Toc147695726"/>
+      <w:bookmarkStart w:id="0" w:name="_Toc147859629"/>
       <w:r>
         <w:t>ORM</w:t>
       </w:r>
@@ -3197,7 +3407,7 @@
       <w:pPr>
         <w:pStyle w:val="Heading1"/>
       </w:pPr>
-      <w:bookmarkStart w:id="1" w:name="_Toc147695727"/>
+      <w:bookmarkStart w:id="1" w:name="_Toc147859630"/>
       <w:r>
         <w:t xml:space="preserve">Entity Framework Core </w:t>
       </w:r>
@@ -3221,7 +3431,7 @@
       <w:pPr>
         <w:pStyle w:val="Heading1"/>
       </w:pPr>
-      <w:bookmarkStart w:id="2" w:name="_Toc147695728"/>
+      <w:bookmarkStart w:id="2" w:name="_Toc147859631"/>
       <w:r>
         <w:t>Course Link</w:t>
       </w:r>
@@ -3254,7 +3464,7 @@
       <w:pPr>
         <w:pStyle w:val="Heading1"/>
       </w:pPr>
-      <w:bookmarkStart w:id="3" w:name="_Toc147695729"/>
+      <w:bookmarkStart w:id="3" w:name="_Toc147859632"/>
       <w:proofErr w:type="spellStart"/>
       <w:r>
         <w:t>Nuget</w:t>
@@ -3270,7 +3480,7 @@
       <w:pPr>
         <w:pStyle w:val="Heading2"/>
       </w:pPr>
-      <w:bookmarkStart w:id="4" w:name="_Toc147695730"/>
+      <w:bookmarkStart w:id="4" w:name="_Toc147859633"/>
       <w:r>
         <w:t>In Data Access</w:t>
       </w:r>
@@ -3278,12 +3488,10 @@
     </w:p>
     <w:p>
       <w:proofErr w:type="spellStart"/>
-      <w:proofErr w:type="gramStart"/>
       <w:r>
         <w:t>Microsoft.EntityFrameworkCore.SqlServer</w:t>
       </w:r>
       <w:proofErr w:type="spellEnd"/>
-      <w:proofErr w:type="gramEnd"/>
       <w:r>
         <w:t xml:space="preserve">, this one include </w:t>
       </w:r>
@@ -3298,12 +3506,10 @@
     </w:p>
     <w:p>
       <w:proofErr w:type="spellStart"/>
-      <w:proofErr w:type="gramStart"/>
       <w:r>
         <w:t>Microsoft.EntityFrameworkCore.Tools</w:t>
       </w:r>
       <w:proofErr w:type="spellEnd"/>
-      <w:proofErr w:type="gramEnd"/>
       <w:r>
         <w:t xml:space="preserve">, this include </w:t>
       </w:r>
@@ -3317,20 +3523,19 @@
       <w:pPr>
         <w:pStyle w:val="Heading2"/>
       </w:pPr>
-      <w:bookmarkStart w:id="5" w:name="_Toc147695731"/>
-      <w:r>
+      <w:bookmarkStart w:id="5" w:name="_Toc147859634"/>
+      <w:r>
+        <w:lastRenderedPageBreak/>
         <w:t>In Web tier</w:t>
       </w:r>
       <w:bookmarkEnd w:id="5"/>
     </w:p>
     <w:p>
       <w:proofErr w:type="spellStart"/>
-      <w:proofErr w:type="gramStart"/>
       <w:r>
         <w:t>Microsoft.EntityFrameworkCore.Desing</w:t>
       </w:r>
       <w:proofErr w:type="spellEnd"/>
-      <w:proofErr w:type="gramEnd"/>
     </w:p>
     <w:p/>
     <w:p/>
@@ -3339,7 +3544,7 @@
       <w:pPr>
         <w:pStyle w:val="Heading1"/>
       </w:pPr>
-      <w:bookmarkStart w:id="6" w:name="_Toc147695732"/>
+      <w:bookmarkStart w:id="6" w:name="_Toc147859635"/>
       <w:r>
         <w:t xml:space="preserve">Make </w:t>
       </w:r>
@@ -3393,15 +3598,7 @@
       </w:r>
       <w:proofErr w:type="spellEnd"/>
       <w:r>
-        <w:t xml:space="preserve"> start </w:t>
-      </w:r>
-      <w:proofErr w:type="gramStart"/>
-      <w:r>
-        <w:t>project</w:t>
-      </w:r>
-      <w:proofErr w:type="gramEnd"/>
-      <w:r>
-        <w:t xml:space="preserve"> </w:t>
+        <w:t xml:space="preserve"> start project </w:t>
       </w:r>
     </w:p>
     <w:p>
@@ -3412,11 +3609,9 @@
           <w:numId w:val="1"/>
         </w:numPr>
       </w:pPr>
-      <w:proofErr w:type="gramStart"/>
       <w:r>
         <w:t>Command  “</w:t>
       </w:r>
-      <w:proofErr w:type="gramEnd"/>
       <w:r>
         <w:rPr>
           <w:b/>
@@ -3461,19 +3656,14 @@
         <w:t>Update-Database</w:t>
       </w:r>
       <w:r>
-        <w:t xml:space="preserve">” to create all object in the </w:t>
-      </w:r>
-      <w:proofErr w:type="gramStart"/>
-      <w:r>
-        <w:t>migration</w:t>
-      </w:r>
-      <w:proofErr w:type="gramEnd"/>
+        <w:t>” to create all object in the migration</w:t>
+      </w:r>
     </w:p>
     <w:p>
       <w:pPr>
         <w:pStyle w:val="Heading2"/>
       </w:pPr>
-      <w:bookmarkStart w:id="7" w:name="_Toc147695733"/>
+      <w:bookmarkStart w:id="7" w:name="_Toc147859636"/>
       <w:r>
         <w:t>Primary Key Set</w:t>
       </w:r>
@@ -3522,16 +3712,11 @@
       <w:pPr>
         <w:pStyle w:val="Heading2"/>
       </w:pPr>
-      <w:bookmarkStart w:id="8" w:name="_Toc147695734"/>
-      <w:r>
-        <w:t xml:space="preserve">Required </w:t>
-      </w:r>
-      <w:proofErr w:type="gramStart"/>
-      <w:r>
-        <w:t>properties</w:t>
+      <w:bookmarkStart w:id="8" w:name="_Toc147859637"/>
+      <w:r>
+        <w:t>Required properties</w:t>
       </w:r>
       <w:bookmarkEnd w:id="8"/>
-      <w:proofErr w:type="gramEnd"/>
     </w:p>
     <w:p>
       <w:r>
@@ -3542,7 +3727,7 @@
       <w:pPr>
         <w:pStyle w:val="Heading2"/>
       </w:pPr>
-      <w:bookmarkStart w:id="9" w:name="_Toc147695735"/>
+      <w:bookmarkStart w:id="9" w:name="_Toc147859638"/>
       <w:r>
         <w:t>Snapshot</w:t>
       </w:r>
@@ -3570,7 +3755,7 @@
       <w:pPr>
         <w:pStyle w:val="Heading1"/>
       </w:pPr>
-      <w:bookmarkStart w:id="10" w:name="_Toc147695736"/>
+      <w:bookmarkStart w:id="10" w:name="_Toc147859639"/>
       <w:r>
         <w:t xml:space="preserve">Remove Migration or </w:t>
       </w:r>
@@ -3587,15 +3772,7 @@
         <w:t xml:space="preserve">It </w:t>
       </w:r>
       <w:r>
-        <w:t xml:space="preserve">is </w:t>
-      </w:r>
-      <w:proofErr w:type="gramStart"/>
-      <w:r>
-        <w:t>recommend</w:t>
-      </w:r>
-      <w:proofErr w:type="gramEnd"/>
-      <w:r>
-        <w:t xml:space="preserve"> for non-updated migrations “</w:t>
+        <w:t>is recommend for non-updated migrations “</w:t>
       </w:r>
       <w:r>
         <w:rPr>
@@ -3612,16 +3789,11 @@
       <w:pPr>
         <w:pStyle w:val="Heading2"/>
       </w:pPr>
-      <w:bookmarkStart w:id="11" w:name="_Toc147695737"/>
-      <w:r>
-        <w:t xml:space="preserve">Remove a </w:t>
-      </w:r>
-      <w:proofErr w:type="gramStart"/>
-      <w:r>
-        <w:t>table</w:t>
+      <w:bookmarkStart w:id="11" w:name="_Toc147859640"/>
+      <w:r>
+        <w:t>Remove a table</w:t>
       </w:r>
       <w:bookmarkEnd w:id="11"/>
-      <w:proofErr w:type="gramEnd"/>
       <w:r>
         <w:t xml:space="preserve"> </w:t>
       </w:r>
@@ -3631,12 +3803,10 @@
         <w:t xml:space="preserve">Remove the dataset from </w:t>
       </w:r>
       <w:proofErr w:type="spellStart"/>
-      <w:proofErr w:type="gramStart"/>
       <w:r>
         <w:t>dbcontext</w:t>
       </w:r>
       <w:proofErr w:type="spellEnd"/>
-      <w:proofErr w:type="gramEnd"/>
       <w:r>
         <w:t xml:space="preserve"> </w:t>
       </w:r>
@@ -3645,16 +3815,11 @@
       <w:pPr>
         <w:pStyle w:val="Heading2"/>
       </w:pPr>
-      <w:bookmarkStart w:id="12" w:name="_Toc147695738"/>
-      <w:r>
-        <w:t xml:space="preserve">Roll back to old </w:t>
-      </w:r>
-      <w:proofErr w:type="gramStart"/>
-      <w:r>
-        <w:t>migration</w:t>
+      <w:bookmarkStart w:id="12" w:name="_Toc147859641"/>
+      <w:r>
+        <w:t>Roll back to old migration</w:t>
       </w:r>
       <w:bookmarkEnd w:id="12"/>
-      <w:proofErr w:type="gramEnd"/>
       <w:r>
         <w:t xml:space="preserve"> </w:t>
       </w:r>
@@ -3676,39 +3841,30 @@
           <w:b/>
           <w:bCs/>
         </w:rPr>
-        <w:t>Update-</w:t>
-      </w:r>
-      <w:proofErr w:type="gramStart"/>
+        <w:t xml:space="preserve">Update-Database  </w:t>
+      </w:r>
+      <w:proofErr w:type="spellStart"/>
       <w:r>
         <w:rPr>
           <w:b/>
           <w:bCs/>
         </w:rPr>
-        <w:t xml:space="preserve">Database  </w:t>
-      </w:r>
-      <w:proofErr w:type="spellStart"/>
+        <w:t>creatingBookTable</w:t>
+      </w:r>
+      <w:proofErr w:type="spellEnd"/>
+      <w:r>
+        <w:t>”</w:t>
+      </w:r>
+    </w:p>
+    <w:p>
+      <w:r>
+        <w:t>Then Just type “</w:t>
+      </w:r>
       <w:r>
         <w:rPr>
           <w:b/>
           <w:bCs/>
         </w:rPr>
-        <w:t>creatingBookTable</w:t>
-      </w:r>
-      <w:proofErr w:type="spellEnd"/>
-      <w:proofErr w:type="gramEnd"/>
-      <w:r>
-        <w:t>”</w:t>
-      </w:r>
-    </w:p>
-    <w:p>
-      <w:r>
-        <w:t>Then Just type “</w:t>
-      </w:r>
-      <w:r>
-        <w:rPr>
-          <w:b/>
-          <w:bCs/>
-        </w:rPr>
         <w:t>Update-Database</w:t>
       </w:r>
       <w:r>
@@ -3719,7 +3875,7 @@
       <w:pPr>
         <w:pStyle w:val="Heading1"/>
       </w:pPr>
-      <w:bookmarkStart w:id="13" w:name="_Toc147695739"/>
+      <w:bookmarkStart w:id="13" w:name="_Toc147859642"/>
       <w:r>
         <w:t>More Commands</w:t>
       </w:r>
@@ -3742,29 +3898,17 @@
           <w:b/>
           <w:bCs/>
         </w:rPr>
-        <w:t>Get-</w:t>
-      </w:r>
-      <w:proofErr w:type="gramStart"/>
+        <w:t xml:space="preserve">Get-migration </w:t>
+      </w:r>
       <w:r>
         <w:rPr>
           <w:b/>
           <w:bCs/>
         </w:rPr>
-        <w:t xml:space="preserve">migration </w:t>
-      </w:r>
-      <w:r>
-        <w:rPr>
-          <w:b/>
-          <w:bCs/>
-        </w:rPr>
         <w:t xml:space="preserve"> </w:t>
       </w:r>
       <w:r>
-        <w:t>show</w:t>
-      </w:r>
-      <w:proofErr w:type="gramEnd"/>
-      <w:r>
-        <w:t xml:space="preserve"> up all migrations in console</w:t>
+        <w:t>show up all migrations in console</w:t>
       </w:r>
     </w:p>
     <w:p>
@@ -3787,13 +3931,8 @@
         <w:t xml:space="preserve">Drop-database </w:t>
       </w:r>
       <w:r>
-        <w:t xml:space="preserve">drop the database that is in connection </w:t>
-      </w:r>
-      <w:proofErr w:type="gramStart"/>
-      <w:r>
-        <w:t>string</w:t>
-      </w:r>
-      <w:proofErr w:type="gramEnd"/>
+        <w:t>drop the database that is in connection string</w:t>
+      </w:r>
     </w:p>
     <w:p>
       <w:pPr>
@@ -3823,7 +3962,7 @@
       <w:pPr>
         <w:pStyle w:val="Heading1"/>
       </w:pPr>
-      <w:bookmarkStart w:id="14" w:name="_Toc147695740"/>
+      <w:bookmarkStart w:id="14" w:name="_Toc147859643"/>
       <w:r>
         <w:t>Seed Data</w:t>
       </w:r>
@@ -3837,18 +3976,13 @@
     </w:p>
     <w:p>
       <w:r>
-        <w:t xml:space="preserve">Create data and attach it </w:t>
-      </w:r>
-      <w:proofErr w:type="gramStart"/>
-      <w:r>
-        <w:t>to .</w:t>
+        <w:t>Create data and attach it to .</w:t>
       </w:r>
       <w:proofErr w:type="spellStart"/>
       <w:r>
         <w:t>HasData</w:t>
       </w:r>
       <w:proofErr w:type="spellEnd"/>
-      <w:proofErr w:type="gramEnd"/>
       <w:r>
         <w:t>(), then add-migration</w:t>
       </w:r>
@@ -3858,7 +3992,6 @@
         <w:rPr>
           <w:noProof/>
         </w:rPr>
-        <w:lastRenderedPageBreak/>
         <w:drawing>
           <wp:inline distT="0" distB="0" distL="0" distR="0" wp14:anchorId="5DAF3397" wp14:editId="0580ED3E">
             <wp:extent cx="5612130" cy="1674495"/>
@@ -3901,7 +4034,7 @@
       <w:pPr>
         <w:pStyle w:val="Heading1"/>
       </w:pPr>
-      <w:bookmarkStart w:id="15" w:name="_Toc147695741"/>
+      <w:bookmarkStart w:id="15" w:name="_Toc147859644"/>
       <w:r>
         <w:t>Data annotations</w:t>
       </w:r>
@@ -4052,7 +4185,6 @@
         <w:t>[</w:t>
       </w:r>
       <w:proofErr w:type="spellStart"/>
-      <w:proofErr w:type="gramStart"/>
       <w:r>
         <w:rPr>
           <w:b/>
@@ -4066,15 +4198,7 @@
           <w:b/>
           <w:bCs/>
         </w:rPr>
-        <w:t>(</w:t>
-      </w:r>
-      <w:proofErr w:type="gramEnd"/>
-      <w:r>
-        <w:rPr>
-          <w:b/>
-          <w:bCs/>
-        </w:rPr>
-        <w:t>50)]</w:t>
+        <w:t>(50)]</w:t>
       </w:r>
       <w:r>
         <w:t xml:space="preserve"> varchar(50)</w:t>
@@ -4111,13 +4235,8 @@
         </w:rPr>
         <w:t xml:space="preserve">] </w:t>
       </w:r>
-      <w:proofErr w:type="gramStart"/>
-      <w:r>
-        <w:t>It</w:t>
-      </w:r>
-      <w:proofErr w:type="gramEnd"/>
-      <w:r>
-        <w:t xml:space="preserve"> property is not added as new column</w:t>
+      <w:r>
+        <w:t>It property is not added as new column</w:t>
       </w:r>
     </w:p>
     <w:p>
@@ -4140,7 +4259,6 @@
         <w:t>[</w:t>
       </w:r>
       <w:proofErr w:type="spellStart"/>
-      <w:proofErr w:type="gramStart"/>
       <w:r>
         <w:rPr>
           <w:b/>
@@ -4154,30 +4272,22 @@
           <w:b/>
           <w:bCs/>
         </w:rPr>
-        <w:t>(</w:t>
-      </w:r>
-      <w:proofErr w:type="gramEnd"/>
+        <w:t>(“</w:t>
+      </w:r>
+      <w:proofErr w:type="spellStart"/>
       <w:r>
         <w:rPr>
           <w:b/>
           <w:bCs/>
         </w:rPr>
-        <w:t>“</w:t>
-      </w:r>
-      <w:proofErr w:type="spellStart"/>
+        <w:t>PropertyName</w:t>
+      </w:r>
+      <w:proofErr w:type="spellEnd"/>
       <w:r>
         <w:rPr>
           <w:b/>
           <w:bCs/>
         </w:rPr>
-        <w:t>PropertyName</w:t>
-      </w:r>
-      <w:proofErr w:type="spellEnd"/>
-      <w:r>
-        <w:rPr>
-          <w:b/>
-          <w:bCs/>
-        </w:rPr>
         <w:t xml:space="preserve"> from base foreign key table”)]</w:t>
       </w:r>
     </w:p>
@@ -4186,7 +4296,7 @@
       <w:pPr>
         <w:pStyle w:val="Heading1"/>
       </w:pPr>
-      <w:bookmarkStart w:id="16" w:name="_Toc147695742"/>
+      <w:bookmarkStart w:id="16" w:name="_Toc147859645"/>
       <w:r>
         <w:t>EF Core Power Tools</w:t>
       </w:r>
@@ -4202,6 +4312,7 @@
         <w:rPr>
           <w:noProof/>
         </w:rPr>
+        <w:lastRenderedPageBreak/>
         <w:drawing>
           <wp:inline distT="0" distB="0" distL="0" distR="0" wp14:anchorId="113D630A" wp14:editId="735C137E">
             <wp:extent cx="5612130" cy="3068320"/>
@@ -4259,8 +4370,9 @@
       <w:pPr>
         <w:pStyle w:val="Heading1"/>
       </w:pPr>
-      <w:bookmarkStart w:id="17" w:name="_Toc147695743"/>
-      <w:r>
+      <w:bookmarkStart w:id="17" w:name="_Toc147859646"/>
+      <w:r>
+        <w:lastRenderedPageBreak/>
         <w:t>Relations in EF Core</w:t>
       </w:r>
       <w:bookmarkEnd w:id="17"/>
@@ -4269,7 +4381,7 @@
       <w:pPr>
         <w:pStyle w:val="Heading2"/>
       </w:pPr>
-      <w:bookmarkStart w:id="18" w:name="_Toc147695744"/>
+      <w:bookmarkStart w:id="18" w:name="_Toc147859647"/>
       <w:r>
         <w:t>One to One</w:t>
       </w:r>
@@ -4323,18 +4435,10 @@
         <w:t>Book</w:t>
       </w:r>
       <w:r>
-        <w:t>”</w:t>
-      </w:r>
-      <w:proofErr w:type="gramStart"/>
-      <w:r>
-        <w:t xml:space="preserve">)]  </w:t>
-      </w:r>
-      <w:r>
-        <w:t>Book</w:t>
-      </w:r>
-      <w:proofErr w:type="gramEnd"/>
-      <w:r>
-        <w:t xml:space="preserve"> </w:t>
+        <w:t xml:space="preserve">”)]  </w:t>
+      </w:r>
+      <w:r>
+        <w:t xml:space="preserve">Book </w:t>
       </w:r>
       <w:r>
         <w:t>is the property name from the base table</w:t>
@@ -4349,13 +4453,8 @@
         </w:numPr>
       </w:pPr>
       <w:r>
-        <w:t xml:space="preserve">Create property foreign </w:t>
-      </w:r>
-      <w:proofErr w:type="gramStart"/>
-      <w:r>
-        <w:t>key</w:t>
-      </w:r>
-      <w:proofErr w:type="gramEnd"/>
+        <w:t>Create property foreign key</w:t>
+      </w:r>
     </w:p>
     <w:p>
       <w:pPr>
@@ -4366,13 +4465,8 @@
         </w:numPr>
       </w:pPr>
       <w:r>
-        <w:t xml:space="preserve">Create property table base of foreign </w:t>
-      </w:r>
-      <w:proofErr w:type="gramStart"/>
-      <w:r>
-        <w:t>key</w:t>
-      </w:r>
-      <w:proofErr w:type="gramEnd"/>
+        <w:t>Create property table base of foreign key</w:t>
+      </w:r>
     </w:p>
     <w:p>
       <w:pPr>
@@ -4394,13 +4488,8 @@
         <w:t xml:space="preserve"> </w:t>
       </w:r>
       <w:r>
-        <w:t xml:space="preserve">property in </w:t>
-      </w:r>
-      <w:proofErr w:type="gramStart"/>
-      <w:r>
-        <w:t>Book</w:t>
-      </w:r>
-      <w:proofErr w:type="gramEnd"/>
+        <w:t>property in Book</w:t>
+      </w:r>
     </w:p>
     <w:p>
       <w:r>
@@ -4449,7 +4538,6 @@
         <w:rPr>
           <w:noProof/>
         </w:rPr>
-        <w:lastRenderedPageBreak/>
         <w:drawing>
           <wp:inline distT="0" distB="0" distL="0" distR="0" wp14:anchorId="65ADAC70" wp14:editId="52BD22DF">
             <wp:extent cx="5189670" cy="2034716"/>
@@ -4494,7 +4582,7 @@
       <w:pPr>
         <w:pStyle w:val="Heading2"/>
       </w:pPr>
-      <w:bookmarkStart w:id="19" w:name="_Toc147695745"/>
+      <w:bookmarkStart w:id="19" w:name="_Toc147859648"/>
       <w:r>
         <w:t>One To Many</w:t>
       </w:r>
@@ -4575,13 +4663,8 @@
         <w:t>List&lt;Book&gt;</w:t>
       </w:r>
       <w:r>
-        <w:t xml:space="preserve"> in Publisher, because One publisher can have many </w:t>
-      </w:r>
-      <w:proofErr w:type="gramStart"/>
-      <w:r>
-        <w:t>books</w:t>
-      </w:r>
-      <w:proofErr w:type="gramEnd"/>
+        <w:t xml:space="preserve"> in Publisher, because One publisher can have many books</w:t>
+      </w:r>
     </w:p>
     <w:p>
       <w:pPr>
@@ -4603,6 +4686,7 @@
         <w:rPr>
           <w:noProof/>
         </w:rPr>
+        <w:lastRenderedPageBreak/>
         <w:drawing>
           <wp:inline distT="0" distB="0" distL="0" distR="0" wp14:anchorId="2224188C" wp14:editId="0DAA3E03">
             <wp:extent cx="5612130" cy="1131570"/>
@@ -4686,9 +4770,8 @@
       <w:pPr>
         <w:pStyle w:val="Heading2"/>
       </w:pPr>
-      <w:bookmarkStart w:id="20" w:name="_Toc147695746"/>
-      <w:r>
-        <w:lastRenderedPageBreak/>
+      <w:bookmarkStart w:id="20" w:name="_Toc147859649"/>
+      <w:r>
         <w:t>Many to Many</w:t>
       </w:r>
       <w:r>
@@ -4764,7 +4847,7 @@
       <w:pPr>
         <w:pStyle w:val="Heading2"/>
       </w:pPr>
-      <w:bookmarkStart w:id="21" w:name="_Toc147695747"/>
+      <w:bookmarkStart w:id="21" w:name="_Toc147859650"/>
       <w:r>
         <w:t>Many to Many creating intermediate table.</w:t>
       </w:r>
@@ -4874,12 +4957,10 @@
         <w:t xml:space="preserve">Compose primary key in </w:t>
       </w:r>
       <w:proofErr w:type="spellStart"/>
-      <w:proofErr w:type="gramStart"/>
       <w:r>
         <w:t>OnModelCreating</w:t>
       </w:r>
       <w:proofErr w:type="spellEnd"/>
-      <w:proofErr w:type="gramEnd"/>
     </w:p>
     <w:p/>
     <w:p>
@@ -4887,6 +4968,7 @@
         <w:rPr>
           <w:noProof/>
         </w:rPr>
+        <w:lastRenderedPageBreak/>
         <w:drawing>
           <wp:inline distT="0" distB="0" distL="0" distR="0" wp14:anchorId="062DE971" wp14:editId="785DBA8B">
             <wp:extent cx="5612130" cy="3128010"/>
@@ -4929,7 +5011,7 @@
       <w:pPr>
         <w:pStyle w:val="Heading1"/>
       </w:pPr>
-      <w:bookmarkStart w:id="22" w:name="_Toc147695748"/>
+      <w:bookmarkStart w:id="22" w:name="_Toc147859651"/>
       <w:r>
         <w:t>Fluent API</w:t>
       </w:r>
@@ -4969,9 +5051,8 @@
       <w:pPr>
         <w:pStyle w:val="Heading2"/>
       </w:pPr>
-      <w:bookmarkStart w:id="23" w:name="_Toc147695749"/>
-      <w:r>
-        <w:lastRenderedPageBreak/>
+      <w:bookmarkStart w:id="23" w:name="_Toc147859652"/>
+      <w:r>
         <w:t>Common Commands</w:t>
       </w:r>
       <w:bookmarkEnd w:id="23"/>
@@ -5031,8 +5112,9 @@
       <w:pPr>
         <w:pStyle w:val="Heading2"/>
       </w:pPr>
-      <w:bookmarkStart w:id="24" w:name="_Toc147695750"/>
-      <w:r>
+      <w:bookmarkStart w:id="24" w:name="_Toc147859653"/>
+      <w:r>
+        <w:lastRenderedPageBreak/>
         <w:t>One to One Relationship</w:t>
       </w:r>
       <w:bookmarkEnd w:id="24"/>
@@ -5182,7 +5264,7 @@
       <w:pPr>
         <w:pStyle w:val="Heading2"/>
       </w:pPr>
-      <w:bookmarkStart w:id="25" w:name="_Toc147695751"/>
+      <w:bookmarkStart w:id="25" w:name="_Toc147859654"/>
       <w:r>
         <w:t>One To Many</w:t>
       </w:r>
@@ -5346,8 +5428,9 @@
       <w:pPr>
         <w:pStyle w:val="Heading2"/>
       </w:pPr>
-      <w:bookmarkStart w:id="26" w:name="_Toc147695752"/>
-      <w:r>
+      <w:bookmarkStart w:id="26" w:name="_Toc147859655"/>
+      <w:r>
+        <w:lastRenderedPageBreak/>
         <w:t>Many To Many Relation</w:t>
       </w:r>
       <w:bookmarkEnd w:id="26"/>
@@ -5550,7 +5633,7 @@
       <w:pPr>
         <w:pStyle w:val="Heading2"/>
       </w:pPr>
-      <w:bookmarkStart w:id="27" w:name="_Toc147695753"/>
+      <w:bookmarkStart w:id="27" w:name="_Toc147859656"/>
       <w:r>
         <w:lastRenderedPageBreak/>
         <w:t>Organizing Fluent API</w:t>
@@ -5649,7 +5732,7 @@
       <w:r>
         <w:t xml:space="preserve"> </w:t>
       </w:r>
-      <w:bookmarkStart w:id="28" w:name="_Toc147695754"/>
+      <w:bookmarkStart w:id="28" w:name="_Toc147859657"/>
       <w:proofErr w:type="spellStart"/>
       <w:r>
         <w:t>ApplicationDbContext</w:t>
@@ -5675,7 +5758,7 @@
           <w:bCs/>
         </w:rPr>
       </w:pPr>
-      <w:bookmarkStart w:id="29" w:name="_Toc147695755"/>
+      <w:bookmarkStart w:id="29" w:name="_Toc147859658"/>
       <w:proofErr w:type="spellStart"/>
       <w:r>
         <w:rPr>
@@ -5707,13 +5790,8 @@
         <w:t xml:space="preserve"> </w:t>
       </w:r>
       <w:r>
-        <w:t xml:space="preserve">check if database is created in case of no, this command creates </w:t>
-      </w:r>
-      <w:proofErr w:type="gramStart"/>
-      <w:r>
-        <w:t>it</w:t>
-      </w:r>
-      <w:proofErr w:type="gramEnd"/>
+        <w:t>check if database is created in case of no, this command creates it</w:t>
+      </w:r>
     </w:p>
     <w:p>
       <w:r>
@@ -5761,7 +5839,7 @@
       <w:pPr>
         <w:pStyle w:val="Heading2"/>
       </w:pPr>
-      <w:bookmarkStart w:id="30" w:name="_Toc147695756"/>
+      <w:bookmarkStart w:id="30" w:name="_Toc147859659"/>
       <w:proofErr w:type="spellStart"/>
       <w:r>
         <w:t>Database.GetPendingMigrations</w:t>
@@ -5774,15 +5852,7 @@
     </w:p>
     <w:p>
       <w:r>
-        <w:t xml:space="preserve">Look for pending </w:t>
-      </w:r>
-      <w:proofErr w:type="gramStart"/>
-      <w:r>
-        <w:t>migrations</w:t>
-      </w:r>
-      <w:proofErr w:type="gramEnd"/>
-      <w:r>
-        <w:t xml:space="preserve"> </w:t>
+        <w:t xml:space="preserve">Look for pending migrations </w:t>
       </w:r>
     </w:p>
     <w:p>
@@ -5835,7 +5905,7 @@
       <w:pPr>
         <w:pStyle w:val="Heading2"/>
       </w:pPr>
-      <w:bookmarkStart w:id="31" w:name="_Toc147695757"/>
+      <w:bookmarkStart w:id="31" w:name="_Toc147859660"/>
       <w:proofErr w:type="spellStart"/>
       <w:r>
         <w:lastRenderedPageBreak/>
@@ -5850,7 +5920,6 @@
         <w:t>sqlConnectionString</w:t>
       </w:r>
       <w:proofErr w:type="spellEnd"/>
-      <w:proofErr w:type="gramStart"/>
       <w:r>
         <w:t>).</w:t>
       </w:r>
@@ -5859,7 +5928,6 @@
         <w:t>LogTo</w:t>
       </w:r>
       <w:proofErr w:type="spellEnd"/>
-      <w:proofErr w:type="gramEnd"/>
       <w:r>
         <w:t>(path)</w:t>
       </w:r>
@@ -5883,13 +5951,8 @@
       </w:r>
       <w:proofErr w:type="spellEnd"/>
       <w:r>
-        <w:t xml:space="preserve"> </w:t>
-      </w:r>
-      <w:proofErr w:type="gramStart"/>
-      <w:r>
-        <w:t>action</w:t>
-      </w:r>
-      <w:proofErr w:type="gramEnd"/>
+        <w:t xml:space="preserve"> action</w:t>
+      </w:r>
     </w:p>
     <w:p>
       <w:r>
@@ -5943,15 +6006,7 @@
       </w:r>
       <w:proofErr w:type="spellEnd"/>
       <w:r>
-        <w:t xml:space="preserve"> retrieving </w:t>
-      </w:r>
-      <w:proofErr w:type="gramStart"/>
-      <w:r>
-        <w:t>data</w:t>
-      </w:r>
-      <w:proofErr w:type="gramEnd"/>
-      <w:r>
-        <w:t xml:space="preserve"> </w:t>
+        <w:t xml:space="preserve"> retrieving data </w:t>
       </w:r>
     </w:p>
     <w:p>
@@ -6001,17 +6056,15 @@
       <w:pPr>
         <w:pStyle w:val="Heading2"/>
       </w:pPr>
-      <w:bookmarkStart w:id="32" w:name="_Toc147695758"/>
+      <w:bookmarkStart w:id="32" w:name="_Toc147859661"/>
       <w:r>
         <w:t xml:space="preserve">Link Single(u=&gt; </w:t>
       </w:r>
       <w:proofErr w:type="spellStart"/>
-      <w:proofErr w:type="gramStart"/>
       <w:r>
         <w:t>u.Id</w:t>
       </w:r>
       <w:proofErr w:type="spellEnd"/>
-      <w:proofErr w:type="gramEnd"/>
       <w:r>
         <w:t xml:space="preserve"> == id)</w:t>
       </w:r>
@@ -6021,13 +6074,8 @@
       <w:r>
         <w:t xml:space="preserve">If there is more than one </w:t>
       </w:r>
-      <w:proofErr w:type="gramStart"/>
-      <w:r>
-        <w:t>throw</w:t>
-      </w:r>
-      <w:proofErr w:type="gramEnd"/>
-      <w:r>
-        <w:t xml:space="preserve"> an exception.</w:t>
+      <w:r>
+        <w:t>throw an exception.</w:t>
       </w:r>
     </w:p>
     <w:p/>
@@ -6035,15 +6083,13 @@
       <w:pPr>
         <w:pStyle w:val="Heading2"/>
       </w:pPr>
-      <w:bookmarkStart w:id="33" w:name="_Toc147695759"/>
+      <w:bookmarkStart w:id="33" w:name="_Toc147859662"/>
       <w:proofErr w:type="spellStart"/>
-      <w:proofErr w:type="gramStart"/>
       <w:r>
         <w:t>EF.Functions</w:t>
       </w:r>
       <w:bookmarkEnd w:id="33"/>
       <w:proofErr w:type="spellEnd"/>
-      <w:proofErr w:type="gramEnd"/>
     </w:p>
     <w:p>
       <w:r>
@@ -6055,7 +6101,7 @@
       <w:pPr>
         <w:pStyle w:val="Heading1"/>
       </w:pPr>
-      <w:bookmarkStart w:id="34" w:name="_Toc147695760"/>
+      <w:bookmarkStart w:id="34" w:name="_Toc147859663"/>
       <w:r>
         <w:t xml:space="preserve">Pagination query </w:t>
       </w:r>
@@ -6116,7 +6162,7 @@
       <w:pPr>
         <w:pStyle w:val="Heading1"/>
       </w:pPr>
-      <w:bookmarkStart w:id="35" w:name="_Toc147695761"/>
+      <w:bookmarkStart w:id="35" w:name="_Toc147859664"/>
       <w:r>
         <w:t xml:space="preserve">Configure </w:t>
       </w:r>
@@ -6149,12 +6195,10 @@
         <w:t xml:space="preserve"> set connection string in </w:t>
       </w:r>
       <w:proofErr w:type="spellStart"/>
-      <w:proofErr w:type="gramStart"/>
       <w:r>
         <w:t>application.json</w:t>
       </w:r>
       <w:proofErr w:type="spellEnd"/>
-      <w:proofErr w:type="gramEnd"/>
       <w:r>
         <w:t xml:space="preserve"> in </w:t>
       </w:r>
@@ -6365,7 +6409,7 @@
       <w:pPr>
         <w:pStyle w:val="Heading1"/>
       </w:pPr>
-      <w:bookmarkStart w:id="36" w:name="_Toc147695762"/>
+      <w:bookmarkStart w:id="36" w:name="_Toc147859665"/>
       <w:r>
         <w:t>Create seed data with add migration.</w:t>
       </w:r>
@@ -6548,7 +6592,7 @@
       <w:pPr>
         <w:pStyle w:val="Heading1"/>
       </w:pPr>
-      <w:bookmarkStart w:id="37" w:name="_Toc147695763"/>
+      <w:bookmarkStart w:id="37" w:name="_Toc147859666"/>
       <w:proofErr w:type="spellStart"/>
       <w:r>
         <w:t>Sql</w:t>
@@ -6610,7 +6654,7 @@
       <w:pPr>
         <w:pStyle w:val="Heading1"/>
       </w:pPr>
-      <w:bookmarkStart w:id="38" w:name="_Toc147695764"/>
+      <w:bookmarkStart w:id="38" w:name="_Toc147859667"/>
       <w:r>
         <w:lastRenderedPageBreak/>
         <w:t xml:space="preserve">Projections in EF Core </w:t>
@@ -6672,7 +6716,7 @@
       <w:pPr>
         <w:pStyle w:val="Heading1"/>
       </w:pPr>
-      <w:bookmarkStart w:id="39" w:name="_Toc147695765"/>
+      <w:bookmarkStart w:id="39" w:name="_Toc147859668"/>
       <w:r>
         <w:t>Load Complex object</w:t>
       </w:r>
@@ -6728,17 +6772,14 @@
       <w:pPr>
         <w:pStyle w:val="Heading1"/>
       </w:pPr>
-      <w:bookmarkStart w:id="40" w:name="_Toc147695766"/>
-      <w:r>
-        <w:t>Eager loading</w:t>
+      <w:bookmarkStart w:id="40" w:name="_Toc147859669"/>
+      <w:r>
+        <w:t xml:space="preserve">Eager loading </w:t>
+      </w:r>
+      <w:r>
+        <w:t>(Loading sub objects)</w:t>
       </w:r>
       <w:bookmarkEnd w:id="40"/>
-      <w:r>
-        <w:t xml:space="preserve"> </w:t>
-      </w:r>
-      <w:r>
-        <w:t>(Loading sub objects)</w:t>
-      </w:r>
     </w:p>
     <w:p>
       <w:r>
@@ -6748,15 +6789,7 @@
         <w:t>using</w:t>
       </w:r>
       <w:r>
-        <w:t xml:space="preserve"> </w:t>
-      </w:r>
-      <w:proofErr w:type="gramStart"/>
-      <w:r>
-        <w:t>same</w:t>
-      </w:r>
-      <w:proofErr w:type="gramEnd"/>
-      <w:r>
-        <w:t xml:space="preserve"> </w:t>
+        <w:t xml:space="preserve"> same </w:t>
       </w:r>
       <w:proofErr w:type="spellStart"/>
       <w:r>
@@ -6769,15 +6802,7 @@
     </w:p>
     <w:p>
       <w:r>
-        <w:t xml:space="preserve">Ways to populate sub </w:t>
-      </w:r>
-      <w:proofErr w:type="gramStart"/>
-      <w:r>
-        <w:t>objects</w:t>
-      </w:r>
-      <w:proofErr w:type="gramEnd"/>
-      <w:r>
-        <w:t xml:space="preserve"> </w:t>
+        <w:t xml:space="preserve">Ways to populate sub objects </w:t>
       </w:r>
     </w:p>
     <w:p>
@@ -6799,18 +6824,10 @@
         <w:t>Include</w:t>
       </w:r>
       <w:r>
-        <w:t xml:space="preserve"> to include sub </w:t>
-      </w:r>
-      <w:proofErr w:type="gramStart"/>
-      <w:r>
-        <w:t>objects.</w:t>
-      </w:r>
-      <w:r>
-        <w:t>(</w:t>
-      </w:r>
-      <w:proofErr w:type="gramEnd"/>
-      <w:r>
-        <w:t xml:space="preserve">Most efficient, </w:t>
+        <w:t xml:space="preserve"> to include sub objects.</w:t>
+      </w:r>
+      <w:r>
+        <w:t xml:space="preserve">(Most efficient, </w:t>
       </w:r>
       <w:r>
         <w:rPr>
@@ -6976,6 +6993,7 @@
         <w:rPr>
           <w:b/>
           <w:bCs/>
+          <w:noProof/>
         </w:rPr>
         <w:drawing>
           <wp:inline distT="0" distB="0" distL="0" distR="0" wp14:anchorId="4B5E37E3" wp14:editId="27B2C220">
@@ -7088,6 +7106,7 @@
         <w:rPr>
           <w:b/>
           <w:bCs/>
+          <w:noProof/>
         </w:rPr>
         <w:drawing>
           <wp:inline distT="0" distB="0" distL="0" distR="0" wp14:anchorId="3E4AF7C7" wp14:editId="6AC47CA5">
@@ -7160,6 +7179,7 @@
         <w:rPr>
           <w:b/>
           <w:bCs/>
+          <w:noProof/>
         </w:rPr>
         <w:drawing>
           <wp:inline distT="0" distB="0" distL="0" distR="0" wp14:anchorId="5F904C46" wp14:editId="3A774947">
@@ -7202,7 +7222,7 @@
       <w:pPr>
         <w:pStyle w:val="Heading1"/>
       </w:pPr>
-      <w:bookmarkStart w:id="41" w:name="_Toc147695767"/>
+      <w:bookmarkStart w:id="41" w:name="_Toc147859670"/>
       <w:r>
         <w:t xml:space="preserve">Deferred execution </w:t>
       </w:r>
@@ -7226,28 +7246,15 @@
       </w:r>
       <w:proofErr w:type="spellEnd"/>
       <w:r>
-        <w:t xml:space="preserve"> </w:t>
-      </w:r>
-      <w:proofErr w:type="gramStart"/>
-      <w:r>
-        <w:t>command</w:t>
-      </w:r>
-      <w:proofErr w:type="gramEnd"/>
-      <w:r>
-        <w:t xml:space="preserve"> are executed just when the code is usen it. Or when you put a </w:t>
+        <w:t xml:space="preserve"> command are executed just when the code is usen it. Or when you put a </w:t>
       </w:r>
       <w:proofErr w:type="spellStart"/>
-      <w:proofErr w:type="gramStart"/>
       <w:r>
         <w:t>ToList</w:t>
       </w:r>
       <w:proofErr w:type="spellEnd"/>
       <w:r>
-        <w:t>(</w:t>
-      </w:r>
-      <w:proofErr w:type="gramEnd"/>
-      <w:r>
-        <w:t>), or access to object properties.</w:t>
+        <w:t>(), or access to object properties.</w:t>
       </w:r>
     </w:p>
     <w:p/>
@@ -7260,7 +7267,7 @@
       <w:pPr>
         <w:pStyle w:val="Heading1"/>
       </w:pPr>
-      <w:bookmarkStart w:id="42" w:name="_Toc147695768"/>
+      <w:bookmarkStart w:id="42" w:name="_Toc147859671"/>
       <w:proofErr w:type="spellStart"/>
       <w:r>
         <w:t>IEnumerable</w:t>
@@ -7416,7 +7423,7 @@
       <w:pPr>
         <w:pStyle w:val="Heading1"/>
       </w:pPr>
-      <w:bookmarkStart w:id="43" w:name="_Toc147695769"/>
+      <w:bookmarkStart w:id="43" w:name="_Toc147859672"/>
       <w:r>
         <w:t>Update vs Attach</w:t>
       </w:r>
@@ -7451,21 +7458,15 @@
       <w:pPr>
         <w:pStyle w:val="Heading1"/>
       </w:pPr>
+      <w:bookmarkStart w:id="44" w:name="_Toc147859673"/>
       <w:r>
         <w:t>Lazy Loading</w:t>
       </w:r>
-    </w:p>
-    <w:p>
-      <w:r>
-        <w:t xml:space="preserve">It is not </w:t>
-      </w:r>
-      <w:proofErr w:type="gramStart"/>
-      <w:r>
-        <w:t>recommend</w:t>
-      </w:r>
-      <w:proofErr w:type="gramEnd"/>
-      <w:r>
-        <w:t xml:space="preserve"> because it cost too much doing a lot of select statements</w:t>
+      <w:bookmarkEnd w:id="44"/>
+    </w:p>
+    <w:p>
+      <w:r>
+        <w:t>It is not recommend because it cost too much doing a lot of select statements</w:t>
       </w:r>
     </w:p>
     <w:p>
@@ -7496,12 +7497,10 @@
         <w:t xml:space="preserve"> package install </w:t>
       </w:r>
       <w:proofErr w:type="spellStart"/>
-      <w:proofErr w:type="gramStart"/>
       <w:r>
         <w:t>Microsoft.EntityFrameworkCore.Proxies</w:t>
       </w:r>
       <w:proofErr w:type="spellEnd"/>
-      <w:proofErr w:type="gramEnd"/>
     </w:p>
     <w:p>
       <w:pPr>
@@ -7533,6 +7532,9 @@
     </w:p>
     <w:p>
       <w:r>
+        <w:rPr>
+          <w:noProof/>
+        </w:rPr>
         <w:drawing>
           <wp:inline distT="0" distB="0" distL="0" distR="0" wp14:anchorId="787A56D1" wp14:editId="4EBFD633">
             <wp:extent cx="5612130" cy="923925"/>
@@ -7599,6 +7601,541 @@
         <w:t xml:space="preserve">Make all the related navigation properties. </w:t>
       </w:r>
     </w:p>
+    <w:p/>
+    <w:p/>
+    <w:p/>
+    <w:p/>
+    <w:p/>
+    <w:p/>
+    <w:p/>
+    <w:p/>
+    <w:p/>
+    <w:p>
+      <w:pPr>
+        <w:pStyle w:val="Heading1"/>
+      </w:pPr>
+      <w:bookmarkStart w:id="45" w:name="_Toc147859674"/>
+      <w:r>
+        <w:lastRenderedPageBreak/>
+        <w:t>Change Track</w:t>
+      </w:r>
+      <w:r>
+        <w:t>ing</w:t>
+      </w:r>
+      <w:bookmarkEnd w:id="45"/>
+    </w:p>
+    <w:p>
+      <w:r>
+        <w:t>You can see object entities inside</w:t>
+      </w:r>
+      <w:r>
+        <w:t xml:space="preserve"> _context</w:t>
+      </w:r>
+      <w:r>
+        <w:t>.</w:t>
+      </w:r>
+    </w:p>
+    <w:p>
+      <w:r>
+        <w:t>In watch write down _</w:t>
+      </w:r>
+      <w:proofErr w:type="spellStart"/>
+      <w:r>
+        <w:t>context.ChangeTracker.Entities</w:t>
+      </w:r>
+      <w:proofErr w:type="spellEnd"/>
+      <w:r>
+        <w:t>()</w:t>
+      </w:r>
+    </w:p>
+    <w:p>
+      <w:r>
+        <w:rPr>
+          <w:noProof/>
+        </w:rPr>
+        <w:drawing>
+          <wp:inline distT="0" distB="0" distL="0" distR="0" wp14:anchorId="2A2E15E8" wp14:editId="5312FDC0">
+            <wp:extent cx="5612130" cy="2075815"/>
+            <wp:effectExtent l="0" t="0" r="7620" b="635"/>
+            <wp:docPr id="1629061001" name="Picture 1"/>
+            <wp:cNvGraphicFramePr>
+              <a:graphicFrameLocks xmlns:a="http://schemas.openxmlformats.org/drawingml/2006/main" noChangeAspect="1"/>
+            </wp:cNvGraphicFramePr>
+            <a:graphic xmlns:a="http://schemas.openxmlformats.org/drawingml/2006/main">
+              <a:graphicData uri="http://schemas.openxmlformats.org/drawingml/2006/picture">
+                <pic:pic xmlns:pic="http://schemas.openxmlformats.org/drawingml/2006/picture">
+                  <pic:nvPicPr>
+                    <pic:cNvPr id="1629061001" name=""/>
+                    <pic:cNvPicPr/>
+                  </pic:nvPicPr>
+                  <pic:blipFill>
+                    <a:blip r:embed="rId48"/>
+                    <a:stretch>
+                      <a:fillRect/>
+                    </a:stretch>
+                  </pic:blipFill>
+                  <pic:spPr>
+                    <a:xfrm>
+                      <a:off x="0" y="0"/>
+                      <a:ext cx="5612130" cy="2075815"/>
+                    </a:xfrm>
+                    <a:prstGeom prst="rect">
+                      <a:avLst/>
+                    </a:prstGeom>
+                  </pic:spPr>
+                </pic:pic>
+              </a:graphicData>
+            </a:graphic>
+          </wp:inline>
+        </w:drawing>
+      </w:r>
+    </w:p>
+    <w:p>
+      <w:pPr>
+        <w:pStyle w:val="Heading1"/>
+      </w:pPr>
+      <w:bookmarkStart w:id="46" w:name="_Toc147859675"/>
+      <w:r>
+        <w:t>No changes tracking</w:t>
+      </w:r>
+      <w:bookmarkEnd w:id="46"/>
+    </w:p>
+    <w:p>
+      <w:r>
+        <w:t xml:space="preserve">Adding </w:t>
+      </w:r>
+      <w:proofErr w:type="spellStart"/>
+      <w:r>
+        <w:t>AsNotTracking</w:t>
+      </w:r>
+      <w:proofErr w:type="spellEnd"/>
+      <w:r>
+        <w:t xml:space="preserve"> command, you cannot see _context Tracking in database (This options is faster than without this command)</w:t>
+      </w:r>
+    </w:p>
+    <w:p>
+      <w:r>
+        <w:rPr>
+          <w:noProof/>
+        </w:rPr>
+        <w:drawing>
+          <wp:inline distT="0" distB="0" distL="0" distR="0" wp14:anchorId="216EB21F" wp14:editId="44B34CE3">
+            <wp:extent cx="5612130" cy="394970"/>
+            <wp:effectExtent l="0" t="0" r="7620" b="5080"/>
+            <wp:docPr id="691616323" name="Picture 1"/>
+            <wp:cNvGraphicFramePr>
+              <a:graphicFrameLocks xmlns:a="http://schemas.openxmlformats.org/drawingml/2006/main" noChangeAspect="1"/>
+            </wp:cNvGraphicFramePr>
+            <a:graphic xmlns:a="http://schemas.openxmlformats.org/drawingml/2006/main">
+              <a:graphicData uri="http://schemas.openxmlformats.org/drawingml/2006/picture">
+                <pic:pic xmlns:pic="http://schemas.openxmlformats.org/drawingml/2006/picture">
+                  <pic:nvPicPr>
+                    <pic:cNvPr id="691616323" name=""/>
+                    <pic:cNvPicPr/>
+                  </pic:nvPicPr>
+                  <pic:blipFill>
+                    <a:blip r:embed="rId49"/>
+                    <a:stretch>
+                      <a:fillRect/>
+                    </a:stretch>
+                  </pic:blipFill>
+                  <pic:spPr>
+                    <a:xfrm>
+                      <a:off x="0" y="0"/>
+                      <a:ext cx="5612130" cy="394970"/>
+                    </a:xfrm>
+                    <a:prstGeom prst="rect">
+                      <a:avLst/>
+                    </a:prstGeom>
+                  </pic:spPr>
+                </pic:pic>
+              </a:graphicData>
+            </a:graphic>
+          </wp:inline>
+        </w:drawing>
+      </w:r>
+    </w:p>
+    <w:p/>
+    <w:p>
+      <w:pPr>
+        <w:pStyle w:val="Heading1"/>
+      </w:pPr>
+      <w:r>
+        <w:t xml:space="preserve">Attaching views and store procedures </w:t>
+      </w:r>
+    </w:p>
+    <w:p>
+      <w:pPr>
+        <w:pStyle w:val="Heading2"/>
+      </w:pPr>
+      <w:r>
+        <w:t xml:space="preserve">Views </w:t>
+      </w:r>
+    </w:p>
+    <w:p>
+      <w:pPr>
+        <w:pStyle w:val="ListParagraph"/>
+        <w:numPr>
+          <w:ilvl w:val="0"/>
+          <w:numId w:val="12"/>
+        </w:numPr>
+      </w:pPr>
+      <w:r>
+        <w:t>Add an empty migration and create your view or store procedure.</w:t>
+      </w:r>
+    </w:p>
+    <w:p>
+      <w:r>
+        <w:drawing>
+          <wp:inline distT="0" distB="0" distL="0" distR="0" wp14:anchorId="0C0C1EAC" wp14:editId="4BD434EF">
+            <wp:extent cx="4227805" cy="2583180"/>
+            <wp:effectExtent l="0" t="0" r="1905" b="7620"/>
+            <wp:docPr id="577738080" name="Picture 1"/>
+            <wp:cNvGraphicFramePr>
+              <a:graphicFrameLocks xmlns:a="http://schemas.openxmlformats.org/drawingml/2006/main" noChangeAspect="1"/>
+            </wp:cNvGraphicFramePr>
+            <a:graphic xmlns:a="http://schemas.openxmlformats.org/drawingml/2006/main">
+              <a:graphicData uri="http://schemas.openxmlformats.org/drawingml/2006/picture">
+                <pic:pic xmlns:pic="http://schemas.openxmlformats.org/drawingml/2006/picture">
+                  <pic:nvPicPr>
+                    <pic:cNvPr id="577738080" name=""/>
+                    <pic:cNvPicPr/>
+                  </pic:nvPicPr>
+                  <pic:blipFill>
+                    <a:blip r:embed="rId50"/>
+                    <a:stretch>
+                      <a:fillRect/>
+                    </a:stretch>
+                  </pic:blipFill>
+                  <pic:spPr>
+                    <a:xfrm>
+                      <a:off x="0" y="0"/>
+                      <a:ext cx="4237657" cy="2589200"/>
+                    </a:xfrm>
+                    <a:prstGeom prst="rect">
+                      <a:avLst/>
+                    </a:prstGeom>
+                  </pic:spPr>
+                </pic:pic>
+              </a:graphicData>
+            </a:graphic>
+          </wp:inline>
+        </w:drawing>
+      </w:r>
+    </w:p>
+    <w:p/>
+    <w:p>
+      <w:pPr>
+        <w:pStyle w:val="ListParagraph"/>
+        <w:numPr>
+          <w:ilvl w:val="0"/>
+          <w:numId w:val="12"/>
+        </w:numPr>
+      </w:pPr>
+      <w:r>
+        <w:t>Create a model with the same number of parameters of the return view or procedure</w:t>
+      </w:r>
+      <w:r>
+        <w:t>.</w:t>
+      </w:r>
+    </w:p>
+    <w:p>
+      <w:pPr>
+        <w:pStyle w:val="ListParagraph"/>
+        <w:numPr>
+          <w:ilvl w:val="0"/>
+          <w:numId w:val="12"/>
+        </w:numPr>
+      </w:pPr>
+      <w:r>
+        <w:t xml:space="preserve">Add the new model to </w:t>
+      </w:r>
+      <w:proofErr w:type="spellStart"/>
+      <w:r>
+        <w:t>DbSet</w:t>
+      </w:r>
+      <w:proofErr w:type="spellEnd"/>
+      <w:r>
+        <w:t xml:space="preserve"> </w:t>
+      </w:r>
+      <w:proofErr w:type="spellStart"/>
+      <w:r>
+        <w:t>en</w:t>
+      </w:r>
+      <w:proofErr w:type="spellEnd"/>
+      <w:r>
+        <w:t xml:space="preserve"> </w:t>
+      </w:r>
+      <w:proofErr w:type="spellStart"/>
+      <w:r>
+        <w:t>applicationDbContext</w:t>
+      </w:r>
+      <w:proofErr w:type="spellEnd"/>
+    </w:p>
+    <w:p>
+      <w:pPr>
+        <w:pStyle w:val="ListParagraph"/>
+        <w:numPr>
+          <w:ilvl w:val="0"/>
+          <w:numId w:val="12"/>
+        </w:numPr>
+      </w:pPr>
+      <w:r>
+        <w:t xml:space="preserve">In </w:t>
+      </w:r>
+      <w:proofErr w:type="spellStart"/>
+      <w:r>
+        <w:t>OnModelCreating</w:t>
+      </w:r>
+      <w:proofErr w:type="spellEnd"/>
+      <w:r>
+        <w:t xml:space="preserve"> add (image code) for not create a table in database </w:t>
+      </w:r>
+    </w:p>
+    <w:p>
+      <w:pPr>
+        <w:pStyle w:val="ListParagraph"/>
+      </w:pPr>
+      <w:r>
+        <w:drawing>
+          <wp:inline distT="0" distB="0" distL="0" distR="0" wp14:anchorId="5ED43770" wp14:editId="065BEF00">
+            <wp:extent cx="5612130" cy="168910"/>
+            <wp:effectExtent l="0" t="0" r="7620" b="2540"/>
+            <wp:docPr id="1366338639" name="Picture 1"/>
+            <wp:cNvGraphicFramePr>
+              <a:graphicFrameLocks xmlns:a="http://schemas.openxmlformats.org/drawingml/2006/main" noChangeAspect="1"/>
+            </wp:cNvGraphicFramePr>
+            <a:graphic xmlns:a="http://schemas.openxmlformats.org/drawingml/2006/main">
+              <a:graphicData uri="http://schemas.openxmlformats.org/drawingml/2006/picture">
+                <pic:pic xmlns:pic="http://schemas.openxmlformats.org/drawingml/2006/picture">
+                  <pic:nvPicPr>
+                    <pic:cNvPr id="1366338639" name=""/>
+                    <pic:cNvPicPr/>
+                  </pic:nvPicPr>
+                  <pic:blipFill>
+                    <a:blip r:embed="rId51"/>
+                    <a:stretch>
+                      <a:fillRect/>
+                    </a:stretch>
+                  </pic:blipFill>
+                  <pic:spPr>
+                    <a:xfrm>
+                      <a:off x="0" y="0"/>
+                      <a:ext cx="5612130" cy="168910"/>
+                    </a:xfrm>
+                    <a:prstGeom prst="rect">
+                      <a:avLst/>
+                    </a:prstGeom>
+                  </pic:spPr>
+                </pic:pic>
+              </a:graphicData>
+            </a:graphic>
+          </wp:inline>
+        </w:drawing>
+      </w:r>
+    </w:p>
+    <w:p>
+      <w:pPr>
+        <w:pStyle w:val="ListParagraph"/>
+        <w:numPr>
+          <w:ilvl w:val="0"/>
+          <w:numId w:val="12"/>
+        </w:numPr>
+      </w:pPr>
+      <w:r>
+        <w:t xml:space="preserve">Just use this new model from your _context </w:t>
+      </w:r>
+    </w:p>
+    <w:p>
+      <w:pPr>
+        <w:pStyle w:val="ListParagraph"/>
+      </w:pPr>
+      <w:r>
+        <w:drawing>
+          <wp:inline distT="0" distB="0" distL="0" distR="0" wp14:anchorId="213FAB9D" wp14:editId="22A76CEB">
+            <wp:extent cx="4191363" cy="251482"/>
+            <wp:effectExtent l="0" t="0" r="0" b="0"/>
+            <wp:docPr id="772285257" name="Picture 1"/>
+            <wp:cNvGraphicFramePr>
+              <a:graphicFrameLocks xmlns:a="http://schemas.openxmlformats.org/drawingml/2006/main" noChangeAspect="1"/>
+            </wp:cNvGraphicFramePr>
+            <a:graphic xmlns:a="http://schemas.openxmlformats.org/drawingml/2006/main">
+              <a:graphicData uri="http://schemas.openxmlformats.org/drawingml/2006/picture">
+                <pic:pic xmlns:pic="http://schemas.openxmlformats.org/drawingml/2006/picture">
+                  <pic:nvPicPr>
+                    <pic:cNvPr id="772285257" name=""/>
+                    <pic:cNvPicPr/>
+                  </pic:nvPicPr>
+                  <pic:blipFill>
+                    <a:blip r:embed="rId52"/>
+                    <a:stretch>
+                      <a:fillRect/>
+                    </a:stretch>
+                  </pic:blipFill>
+                  <pic:spPr>
+                    <a:xfrm>
+                      <a:off x="0" y="0"/>
+                      <a:ext cx="4191363" cy="251482"/>
+                    </a:xfrm>
+                    <a:prstGeom prst="rect">
+                      <a:avLst/>
+                    </a:prstGeom>
+                  </pic:spPr>
+                </pic:pic>
+              </a:graphicData>
+            </a:graphic>
+          </wp:inline>
+        </w:drawing>
+      </w:r>
+    </w:p>
+    <w:p/>
+    <w:p>
+      <w:pPr>
+        <w:pStyle w:val="Heading2"/>
+      </w:pPr>
+      <w:proofErr w:type="spellStart"/>
+      <w:r>
+        <w:t>Sql</w:t>
+      </w:r>
+      <w:proofErr w:type="spellEnd"/>
+      <w:r>
+        <w:t xml:space="preserve"> Raw (</w:t>
+      </w:r>
+      <w:proofErr w:type="spellStart"/>
+      <w:r>
+        <w:t>sql</w:t>
+      </w:r>
+      <w:proofErr w:type="spellEnd"/>
+      <w:r>
+        <w:t xml:space="preserve"> </w:t>
+      </w:r>
+      <w:proofErr w:type="spellStart"/>
+      <w:r>
+        <w:t>commads</w:t>
+      </w:r>
+      <w:proofErr w:type="spellEnd"/>
+      <w:r>
+        <w:t>)</w:t>
+      </w:r>
+    </w:p>
+    <w:p/>
+    <w:p>
+      <w:r>
+        <w:drawing>
+          <wp:inline distT="0" distB="0" distL="0" distR="0" wp14:anchorId="6945CA45" wp14:editId="5193A7EB">
+            <wp:extent cx="5612130" cy="664845"/>
+            <wp:effectExtent l="0" t="0" r="7620" b="1905"/>
+            <wp:docPr id="484592373" name="Picture 1"/>
+            <wp:cNvGraphicFramePr>
+              <a:graphicFrameLocks xmlns:a="http://schemas.openxmlformats.org/drawingml/2006/main" noChangeAspect="1"/>
+            </wp:cNvGraphicFramePr>
+            <a:graphic xmlns:a="http://schemas.openxmlformats.org/drawingml/2006/main">
+              <a:graphicData uri="http://schemas.openxmlformats.org/drawingml/2006/picture">
+                <pic:pic xmlns:pic="http://schemas.openxmlformats.org/drawingml/2006/picture">
+                  <pic:nvPicPr>
+                    <pic:cNvPr id="484592373" name=""/>
+                    <pic:cNvPicPr/>
+                  </pic:nvPicPr>
+                  <pic:blipFill>
+                    <a:blip r:embed="rId53"/>
+                    <a:stretch>
+                      <a:fillRect/>
+                    </a:stretch>
+                  </pic:blipFill>
+                  <pic:spPr>
+                    <a:xfrm>
+                      <a:off x="0" y="0"/>
+                      <a:ext cx="5612130" cy="664845"/>
+                    </a:xfrm>
+                    <a:prstGeom prst="rect">
+                      <a:avLst/>
+                    </a:prstGeom>
+                  </pic:spPr>
+                </pic:pic>
+              </a:graphicData>
+            </a:graphic>
+          </wp:inline>
+        </w:drawing>
+      </w:r>
+    </w:p>
+    <w:p/>
+    <w:p>
+      <w:pPr>
+        <w:pStyle w:val="Heading2"/>
+      </w:pPr>
+      <w:r>
+        <w:t xml:space="preserve">Store procedure </w:t>
+      </w:r>
+    </w:p>
+    <w:p>
+      <w:r>
+        <w:drawing>
+          <wp:inline distT="0" distB="0" distL="0" distR="0" wp14:anchorId="752CDAE7" wp14:editId="3109C07C">
+            <wp:extent cx="5612130" cy="416560"/>
+            <wp:effectExtent l="0" t="0" r="7620" b="2540"/>
+            <wp:docPr id="1832052107" name="Picture 1"/>
+            <wp:cNvGraphicFramePr>
+              <a:graphicFrameLocks xmlns:a="http://schemas.openxmlformats.org/drawingml/2006/main" noChangeAspect="1"/>
+            </wp:cNvGraphicFramePr>
+            <a:graphic xmlns:a="http://schemas.openxmlformats.org/drawingml/2006/main">
+              <a:graphicData uri="http://schemas.openxmlformats.org/drawingml/2006/picture">
+                <pic:pic xmlns:pic="http://schemas.openxmlformats.org/drawingml/2006/picture">
+                  <pic:nvPicPr>
+                    <pic:cNvPr id="1832052107" name=""/>
+                    <pic:cNvPicPr/>
+                  </pic:nvPicPr>
+                  <pic:blipFill>
+                    <a:blip r:embed="rId54"/>
+                    <a:stretch>
+                      <a:fillRect/>
+                    </a:stretch>
+                  </pic:blipFill>
+                  <pic:spPr>
+                    <a:xfrm>
+                      <a:off x="0" y="0"/>
+                      <a:ext cx="5612130" cy="416560"/>
+                    </a:xfrm>
+                    <a:prstGeom prst="rect">
+                      <a:avLst/>
+                    </a:prstGeom>
+                  </pic:spPr>
+                </pic:pic>
+              </a:graphicData>
+            </a:graphic>
+          </wp:inline>
+        </w:drawing>
+      </w:r>
+    </w:p>
+    <w:p/>
+    <w:p>
+      <w:pPr>
+        <w:pStyle w:val="Heading2"/>
+      </w:pPr>
+      <w:r>
+        <w:t xml:space="preserve">Returns from View or Store procedure </w:t>
+      </w:r>
+    </w:p>
+    <w:p>
+      <w:r>
+        <w:t xml:space="preserve">The store procedure number of columns should be equal to the model that is </w:t>
+      </w:r>
+      <w:proofErr w:type="spellStart"/>
+      <w:r>
+        <w:t>retriving</w:t>
+      </w:r>
+      <w:proofErr w:type="spellEnd"/>
+      <w:r>
+        <w:t xml:space="preserve"> </w:t>
+      </w:r>
+    </w:p>
+    <w:p/>
+    <w:p/>
+    <w:p>
+      <w:pPr>
+        <w:pStyle w:val="ListParagraph"/>
+      </w:pPr>
+    </w:p>
+    <w:p/>
     <w:sectPr>
       <w:pgSz w:w="12240" w:h="15840"/>
       <w:pgMar w:top="1417" w:right="1701" w:bottom="1417" w:left="1701" w:header="708" w:footer="708" w:gutter="0"/>
@@ -7790,6 +8327,95 @@
     </w:lvl>
   </w:abstractNum>
   <w:abstractNum w:abstractNumId="2" w15:restartNumberingAfterBreak="0">
+    <w:nsid w:val="26954BAD"/>
+    <w:multiLevelType w:val="hybridMultilevel"/>
+    <w:tmpl w:val="6C1E3A40"/>
+    <w:lvl w:ilvl="0" w:tplc="240A0011">
+      <w:start w:val="1"/>
+      <w:numFmt w:val="decimal"/>
+      <w:lvlText w:val="%1)"/>
+      <w:lvlJc w:val="left"/>
+      <w:pPr>
+        <w:ind w:left="720" w:hanging="360"/>
+      </w:pPr>
+      <w:rPr>
+        <w:rFonts w:hint="default"/>
+      </w:rPr>
+    </w:lvl>
+    <w:lvl w:ilvl="1" w:tplc="240A0019" w:tentative="1">
+      <w:start w:val="1"/>
+      <w:numFmt w:val="lowerLetter"/>
+      <w:lvlText w:val="%2."/>
+      <w:lvlJc w:val="left"/>
+      <w:pPr>
+        <w:ind w:left="1440" w:hanging="360"/>
+      </w:pPr>
+    </w:lvl>
+    <w:lvl w:ilvl="2" w:tplc="240A001B" w:tentative="1">
+      <w:start w:val="1"/>
+      <w:numFmt w:val="lowerRoman"/>
+      <w:lvlText w:val="%3."/>
+      <w:lvlJc w:val="right"/>
+      <w:pPr>
+        <w:ind w:left="2160" w:hanging="180"/>
+      </w:pPr>
+    </w:lvl>
+    <w:lvl w:ilvl="3" w:tplc="240A000F" w:tentative="1">
+      <w:start w:val="1"/>
+      <w:numFmt w:val="decimal"/>
+      <w:lvlText w:val="%4."/>
+      <w:lvlJc w:val="left"/>
+      <w:pPr>
+        <w:ind w:left="2880" w:hanging="360"/>
+      </w:pPr>
+    </w:lvl>
+    <w:lvl w:ilvl="4" w:tplc="240A0019" w:tentative="1">
+      <w:start w:val="1"/>
+      <w:numFmt w:val="lowerLetter"/>
+      <w:lvlText w:val="%5."/>
+      <w:lvlJc w:val="left"/>
+      <w:pPr>
+        <w:ind w:left="3600" w:hanging="360"/>
+      </w:pPr>
+    </w:lvl>
+    <w:lvl w:ilvl="5" w:tplc="240A001B" w:tentative="1">
+      <w:start w:val="1"/>
+      <w:numFmt w:val="lowerRoman"/>
+      <w:lvlText w:val="%6."/>
+      <w:lvlJc w:val="right"/>
+      <w:pPr>
+        <w:ind w:left="4320" w:hanging="180"/>
+      </w:pPr>
+    </w:lvl>
+    <w:lvl w:ilvl="6" w:tplc="240A000F" w:tentative="1">
+      <w:start w:val="1"/>
+      <w:numFmt w:val="decimal"/>
+      <w:lvlText w:val="%7."/>
+      <w:lvlJc w:val="left"/>
+      <w:pPr>
+        <w:ind w:left="5040" w:hanging="360"/>
+      </w:pPr>
+    </w:lvl>
+    <w:lvl w:ilvl="7" w:tplc="240A0019" w:tentative="1">
+      <w:start w:val="1"/>
+      <w:numFmt w:val="lowerLetter"/>
+      <w:lvlText w:val="%8."/>
+      <w:lvlJc w:val="left"/>
+      <w:pPr>
+        <w:ind w:left="5760" w:hanging="360"/>
+      </w:pPr>
+    </w:lvl>
+    <w:lvl w:ilvl="8" w:tplc="240A001B" w:tentative="1">
+      <w:start w:val="1"/>
+      <w:numFmt w:val="lowerRoman"/>
+      <w:lvlText w:val="%9."/>
+      <w:lvlJc w:val="right"/>
+      <w:pPr>
+        <w:ind w:left="6480" w:hanging="180"/>
+      </w:pPr>
+    </w:lvl>
+  </w:abstractNum>
+  <w:abstractNum w:abstractNumId="3" w15:restartNumberingAfterBreak="0">
     <w:nsid w:val="26A83B23"/>
     <w:multiLevelType w:val="hybridMultilevel"/>
     <w:tmpl w:val="B3E49FB6"/>
@@ -7878,7 +8504,7 @@
       </w:pPr>
     </w:lvl>
   </w:abstractNum>
-  <w:abstractNum w:abstractNumId="3" w15:restartNumberingAfterBreak="0">
+  <w:abstractNum w:abstractNumId="4" w15:restartNumberingAfterBreak="0">
     <w:nsid w:val="2A1806E8"/>
     <w:multiLevelType w:val="hybridMultilevel"/>
     <w:tmpl w:val="1152E316"/>
@@ -7967,7 +8593,7 @@
       </w:pPr>
     </w:lvl>
   </w:abstractNum>
-  <w:abstractNum w:abstractNumId="4" w15:restartNumberingAfterBreak="0">
+  <w:abstractNum w:abstractNumId="5" w15:restartNumberingAfterBreak="0">
     <w:nsid w:val="2F0E620A"/>
     <w:multiLevelType w:val="hybridMultilevel"/>
     <w:tmpl w:val="176C130C"/>
@@ -8056,7 +8682,7 @@
       </w:pPr>
     </w:lvl>
   </w:abstractNum>
-  <w:abstractNum w:abstractNumId="5" w15:restartNumberingAfterBreak="0">
+  <w:abstractNum w:abstractNumId="6" w15:restartNumberingAfterBreak="0">
     <w:nsid w:val="415216A4"/>
     <w:multiLevelType w:val="hybridMultilevel"/>
     <w:tmpl w:val="98D819DA"/>
@@ -8142,7 +8768,7 @@
       </w:pPr>
     </w:lvl>
   </w:abstractNum>
-  <w:abstractNum w:abstractNumId="6" w15:restartNumberingAfterBreak="0">
+  <w:abstractNum w:abstractNumId="7" w15:restartNumberingAfterBreak="0">
     <w:nsid w:val="57AC2AFB"/>
     <w:multiLevelType w:val="hybridMultilevel"/>
     <w:tmpl w:val="19ECEA6C"/>
@@ -8231,7 +8857,7 @@
       </w:pPr>
     </w:lvl>
   </w:abstractNum>
-  <w:abstractNum w:abstractNumId="7" w15:restartNumberingAfterBreak="0">
+  <w:abstractNum w:abstractNumId="8" w15:restartNumberingAfterBreak="0">
     <w:nsid w:val="75AF7D44"/>
     <w:multiLevelType w:val="hybridMultilevel"/>
     <w:tmpl w:val="9D88DAB8"/>
@@ -8320,7 +8946,7 @@
       </w:pPr>
     </w:lvl>
   </w:abstractNum>
-  <w:abstractNum w:abstractNumId="8" w15:restartNumberingAfterBreak="0">
+  <w:abstractNum w:abstractNumId="9" w15:restartNumberingAfterBreak="0">
     <w:nsid w:val="76F97413"/>
     <w:multiLevelType w:val="hybridMultilevel"/>
     <w:tmpl w:val="7FCEA31C"/>
@@ -8409,7 +9035,7 @@
       </w:pPr>
     </w:lvl>
   </w:abstractNum>
-  <w:abstractNum w:abstractNumId="9" w15:restartNumberingAfterBreak="0">
+  <w:abstractNum w:abstractNumId="10" w15:restartNumberingAfterBreak="0">
     <w:nsid w:val="79AB580B"/>
     <w:multiLevelType w:val="hybridMultilevel"/>
     <w:tmpl w:val="BF0E0784"/>
@@ -8498,7 +9124,7 @@
       </w:pPr>
     </w:lvl>
   </w:abstractNum>
-  <w:abstractNum w:abstractNumId="10" w15:restartNumberingAfterBreak="0">
+  <w:abstractNum w:abstractNumId="11" w15:restartNumberingAfterBreak="0">
     <w:nsid w:val="7F554455"/>
     <w:multiLevelType w:val="hybridMultilevel"/>
     <w:tmpl w:val="808E6D48"/>
@@ -8585,37 +9211,40 @@
     </w:lvl>
   </w:abstractNum>
   <w:num w:numId="1" w16cid:durableId="1851095150">
-    <w:abstractNumId w:val="2"/>
+    <w:abstractNumId w:val="3"/>
   </w:num>
   <w:num w:numId="2" w16cid:durableId="442500716">
-    <w:abstractNumId w:val="10"/>
+    <w:abstractNumId w:val="11"/>
   </w:num>
   <w:num w:numId="3" w16cid:durableId="1032456210">
+    <w:abstractNumId w:val="9"/>
+  </w:num>
+  <w:num w:numId="4" w16cid:durableId="1141655801">
+    <w:abstractNumId w:val="6"/>
+  </w:num>
+  <w:num w:numId="5" w16cid:durableId="875313741">
     <w:abstractNumId w:val="8"/>
   </w:num>
-  <w:num w:numId="4" w16cid:durableId="1141655801">
-    <w:abstractNumId w:val="5"/>
-  </w:num>
-  <w:num w:numId="5" w16cid:durableId="875313741">
-    <w:abstractNumId w:val="7"/>
-  </w:num>
   <w:num w:numId="6" w16cid:durableId="761294648">
-    <w:abstractNumId w:val="3"/>
+    <w:abstractNumId w:val="4"/>
   </w:num>
   <w:num w:numId="7" w16cid:durableId="1111894870">
     <w:abstractNumId w:val="0"/>
   </w:num>
   <w:num w:numId="8" w16cid:durableId="1521315856">
-    <w:abstractNumId w:val="9"/>
+    <w:abstractNumId w:val="10"/>
   </w:num>
   <w:num w:numId="9" w16cid:durableId="635838946">
-    <w:abstractNumId w:val="4"/>
+    <w:abstractNumId w:val="5"/>
   </w:num>
   <w:num w:numId="10" w16cid:durableId="2114128486">
-    <w:abstractNumId w:val="6"/>
+    <w:abstractNumId w:val="7"/>
   </w:num>
   <w:num w:numId="11" w16cid:durableId="1278607897">
     <w:abstractNumId w:val="1"/>
+  </w:num>
+  <w:num w:numId="12" w16cid:durableId="1420638929">
+    <w:abstractNumId w:val="2"/>
   </w:num>
 </w:numbering>
 </file>

</xml_diff>